<commit_message>
Update 230420 THESIS PSM FKMP.docx
</commit_message>
<xml_diff>
--- a/Seminararbeit/230420 THESIS PSM FKMP.docx
+++ b/Seminararbeit/230420 THESIS PSM FKMP.docx
@@ -1,6 +1,6 @@
 
 <file path=word/document.xml><?xml version="1.0" encoding="utf-8"?>
-<w:document xmlns:ve="http://schemas.openxmlformats.org/markup-compatibility/2006" xmlns:o="urn:schemas-microsoft-com:office:office" xmlns:r="http://schemas.openxmlformats.org/officeDocument/2006/relationships" xmlns:m="http://schemas.openxmlformats.org/officeDocument/2006/math" xmlns:v="urn:schemas-microsoft-com:vml" xmlns:wp="http://schemas.openxmlformats.org/drawingml/2006/wordprocessingDrawing" xmlns:w10="urn:schemas-microsoft-com:office:word" xmlns:w="http://schemas.openxmlformats.org/wordprocessingml/2006/main" xmlns:wne="http://schemas.microsoft.com/office/word/2006/wordml">
+<w:document xmlns:wpc="http://schemas.microsoft.com/office/word/2010/wordprocessingCanvas" xmlns:cx="http://schemas.microsoft.com/office/drawing/2014/chartex" xmlns:cx1="http://schemas.microsoft.com/office/drawing/2015/9/8/chartex" xmlns:cx2="http://schemas.microsoft.com/office/drawing/2015/10/21/chartex" xmlns:cx3="http://schemas.microsoft.com/office/drawing/2016/5/9/chartex" xmlns:cx4="http://schemas.microsoft.com/office/drawing/2016/5/10/chartex" xmlns:cx5="http://schemas.microsoft.com/office/drawing/2016/5/11/chartex" xmlns:cx6="http://schemas.microsoft.com/office/drawing/2016/5/12/chartex" xmlns:cx7="http://schemas.microsoft.com/office/drawing/2016/5/13/chartex" xmlns:cx8="http://schemas.microsoft.com/office/drawing/2016/5/14/chartex" xmlns:mc="http://schemas.openxmlformats.org/markup-compatibility/2006" xmlns:aink="http://schemas.microsoft.com/office/drawing/2016/ink" xmlns:am3d="http://schemas.microsoft.com/office/drawing/2017/model3d" xmlns:o="urn:schemas-microsoft-com:office:office" xmlns:oel="http://schemas.microsoft.com/office/2019/extlst" xmlns:r="http://schemas.openxmlformats.org/officeDocument/2006/relationships" xmlns:m="http://schemas.openxmlformats.org/officeDocument/2006/math" xmlns:v="urn:schemas-microsoft-com:vml" xmlns:wp14="http://schemas.microsoft.com/office/word/2010/wordprocessingDrawing" xmlns:wp="http://schemas.openxmlformats.org/drawingml/2006/wordprocessingDrawing" xmlns:w10="urn:schemas-microsoft-com:office:word" xmlns:w="http://schemas.openxmlformats.org/wordprocessingml/2006/main" xmlns:w14="http://schemas.microsoft.com/office/word/2010/wordml" xmlns:w15="http://schemas.microsoft.com/office/word/2012/wordml" xmlns:w16cex="http://schemas.microsoft.com/office/word/2018/wordml/cex" xmlns:w16cid="http://schemas.microsoft.com/office/word/2016/wordml/cid" xmlns:w16="http://schemas.microsoft.com/office/word/2018/wordml" xmlns:w16du="http://schemas.microsoft.com/office/word/2023/wordml/word16du" xmlns:w16sdtdh="http://schemas.microsoft.com/office/word/2020/wordml/sdtdatahash" xmlns:w16se="http://schemas.microsoft.com/office/word/2015/wordml/symex" xmlns:wpg="http://schemas.microsoft.com/office/word/2010/wordprocessingGroup" xmlns:wpi="http://schemas.microsoft.com/office/word/2010/wordprocessingInk" xmlns:wne="http://schemas.microsoft.com/office/word/2006/wordml" xmlns:wps="http://schemas.microsoft.com/office/word/2010/wordprocessingShape" mc:Ignorable="w14 w15 w16se w16cid w16 w16cex w16sdtdh wp14">
   <w:body>
     <w:p>
       <w:pPr>
@@ -10,8 +10,6 @@
           <w:lang w:val="ms-MY"/>
         </w:rPr>
       </w:pPr>
-      <w:bookmarkStart w:id="0" w:name="_GoBack"/>
-      <w:bookmarkEnd w:id="0"/>
       <w:r>
         <w:rPr>
           <w:b/>
@@ -47,99 +45,59 @@
       <w:r>
         <w:rPr>
           <w:b/>
-          <w:highlight w:val="yellow"/>
-        </w:rPr>
-        <w:t xml:space="preserve">IN-HOUSE </w:t>
-      </w:r>
-      <w:r>
+        </w:rPr>
+        <w:t>MES Factory Software Implementation and KI factory explanation</w:t>
+      </w:r>
+    </w:p>
+    <w:p>
+      <w:pPr>
+        <w:jc w:val="center"/>
         <w:rPr>
           <w:b/>
-          <w:highlight w:val="yellow"/>
-        </w:rPr>
-        <w:t>APPLICATION</w:t>
-      </w:r>
-      <w:r>
-        <w:t xml:space="preserve"> </w:t>
-      </w:r>
+        </w:rPr>
+      </w:pPr>
       <w:r>
         <w:rPr>
           <w:b/>
-          <w:highlight w:val="yellow"/>
-        </w:rPr>
-        <w:t xml:space="preserve">GAS TURBINE DESIGN POINT PERFORMANCE </w:t>
-      </w:r>
-    </w:p>
-    <w:p>
-      <w:pPr>
-        <w:jc w:val="center"/>
+        </w:rPr>
+        <w:t xml:space="preserve">ACADEMIC SESSION: </w:t>
+      </w:r>
+      <w:r>
         <w:rPr>
           <w:b/>
         </w:rPr>
-      </w:pPr>
-      <w:r>
-        <w:rPr>
-          <w:b/>
-        </w:rPr>
-        <w:t xml:space="preserve">ACADEMIC SESSION: </w:t>
-      </w:r>
-      <w:r>
-        <w:rPr>
-          <w:b/>
-          <w:highlight w:val="yellow"/>
-        </w:rPr>
-        <w:t>2018/201</w:t>
-      </w:r>
-      <w:r>
-        <w:rPr>
-          <w:b/>
-        </w:rPr>
-        <w:t>9</w:t>
-      </w:r>
-    </w:p>
-    <w:p>
-      <w:r>
-        <w:t xml:space="preserve">I, </w:t>
-      </w:r>
-      <w:r>
-        <w:rPr>
-          <w:b/>
-          <w:highlight w:val="yellow"/>
-        </w:rPr>
-        <w:t>NG QI</w:t>
-      </w:r>
-      <w:r>
-        <w:rPr>
-          <w:highlight w:val="yellow"/>
-        </w:rPr>
-        <w:t xml:space="preserve"> </w:t>
-      </w:r>
-      <w:r>
-        <w:rPr>
-          <w:b/>
-          <w:highlight w:val="yellow"/>
-        </w:rPr>
-        <w:t>HUAI</w:t>
-      </w:r>
-      <w:r>
-        <w:rPr>
-          <w:highlight w:val="yellow"/>
-        </w:rPr>
-        <w:t>,</w:t>
-      </w:r>
-      <w:r>
+        <w:t>2023</w:t>
+      </w:r>
+    </w:p>
+    <w:p>
+      <w:pPr>
+        <w:rPr>
+          <w:strike/>
+        </w:rPr>
+      </w:pPr>
+      <w:r>
+        <w:rPr>
+          <w:strike/>
+        </w:rPr>
+        <w:t>We, Moritz Hoehnel and Mattis Ritter</w:t>
+      </w:r>
+      <w:r>
+        <w:rPr>
+          <w:strike/>
+        </w:rPr>
         <w:t xml:space="preserve"> agree to allow this </w:t>
       </w:r>
       <w:r>
+        <w:rPr>
+          <w:strike/>
+        </w:rPr>
         <w:t>Undergraduate</w:t>
       </w:r>
       <w:r>
-        <w:t xml:space="preserve"> Project Report to be kept at the</w:t>
-      </w:r>
-      <w:r>
-        <w:t xml:space="preserve"> </w:t>
-      </w:r>
-      <w:r>
-        <w:t>Library under the following terms:</w:t>
+        <w:rPr>
+          <w:strike/>
+        </w:rPr>
+        <w:t xml:space="preserve"> Project Report to be kept at the Library under the following terms:</w:t>
       </w:r>
     </w:p>
     <w:p>
@@ -176,15 +134,7 @@
         <w:t>Tun</w:t>
       </w:r>
       <w:r>
-        <w:t xml:space="preserve"> Hussein </w:t>
-      </w:r>
-      <w:proofErr w:type="spellStart"/>
-      <w:r>
-        <w:t>Onn</w:t>
-      </w:r>
-      <w:proofErr w:type="spellEnd"/>
-      <w:r>
-        <w:t xml:space="preserve"> Malaysia.</w:t>
+        <w:t xml:space="preserve"> Hussein Onn Malaysia.</w:t>
       </w:r>
     </w:p>
     <w:p>
@@ -244,12 +194,12 @@
         <w:rPr>
           <w:noProof/>
         </w:rPr>
-        <w:pict>
+        <w:pict w14:anchorId="5FE97D89">
           <v:shapetype id="_x0000_t202" coordsize="21600,21600" o:spt="202" path="m,l,21600r21600,l21600,xe">
             <v:stroke joinstyle="miter"/>
             <v:path gradientshapeok="t" o:connecttype="rect"/>
           </v:shapetype>
-          <v:shape id="Text Box 3" o:spid="_x0000_s1026" type="#_x0000_t202" style="position:absolute;left:0;text-align:left;margin-left:27pt;margin-top:110.35pt;width:33.75pt;height:25.5pt;z-index:251663360;visibility:visible;mso-width-relative:margin;mso-height-relative:margin" o:gfxdata="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" fillcolor="white [3201]" strokeweight="4.5pt">
+          <v:shape id="Text Box 3" o:spid="_x0000_s2050" type="#_x0000_t202" style="position:absolute;left:0;text-align:left;margin-left:27pt;margin-top:110.35pt;width:33.75pt;height:25.5pt;z-index:251663360;visibility:visible;mso-width-relative:margin;mso-height-relative:margin" o:gfxdata="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" fillcolor="white [3201]" strokeweight="4.5pt">
             <v:stroke linestyle="thickThin"/>
             <v:textbox>
               <w:txbxContent>
@@ -273,8 +223,8 @@
         <w:rPr>
           <w:noProof/>
         </w:rPr>
-        <w:pict>
-          <v:shape id="Text Box 1" o:spid="_x0000_s1027" type="#_x0000_t202" style="position:absolute;left:0;text-align:left;margin-left:28.35pt;margin-top:16pt;width:33.75pt;height:25.5pt;z-index:251659264;visibility:visible;mso-width-relative:margin;mso-height-relative:margin" o:gfxdata="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" fillcolor="white [3201]" strokeweight="4.5pt">
+        <w:pict w14:anchorId="1B81E6B6">
+          <v:shape id="Text Box 1" o:spid="_x0000_s2051" type="#_x0000_t202" style="position:absolute;left:0;text-align:left;margin-left:28.35pt;margin-top:16pt;width:33.75pt;height:25.5pt;z-index:251659264;visibility:visible;mso-width-relative:margin;mso-height-relative:margin" o:gfxdata="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" fillcolor="white [3201]" strokeweight="4.5pt">
             <v:stroke linestyle="thickThin"/>
             <v:textbox>
               <w:txbxContent>
@@ -295,8 +245,8 @@
         <w:rPr>
           <w:noProof/>
         </w:rPr>
-        <w:pict>
-          <v:shape id="Text Box 2" o:spid="_x0000_s1028" type="#_x0000_t202" style="position:absolute;left:0;text-align:left;margin-left:27.75pt;margin-top:61.9pt;width:33.75pt;height:25.5pt;z-index:251661312;visibility:visible;mso-width-relative:margin;mso-height-relative:margin" o:gfxdata="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" fillcolor="white [3201]" strokeweight="4.5pt">
+        <w:pict w14:anchorId="617C83D8">
+          <v:shape id="Text Box 2" o:spid="_x0000_s2052" type="#_x0000_t202" style="position:absolute;left:0;text-align:left;margin-left:27.75pt;margin-top:61.9pt;width:33.75pt;height:25.5pt;z-index:251661312;visibility:visible;mso-width-relative:margin;mso-height-relative:margin" o:gfxdata="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" fillcolor="white [3201]" strokeweight="4.5pt">
             <v:stroke linestyle="thickThin"/>
             <v:textbox>
               <w:txbxContent>
@@ -316,7 +266,7 @@
     </w:p>
     <w:tbl>
       <w:tblPr>
-        <w:tblStyle w:val="TableGrid"/>
+        <w:tblStyle w:val="Tabellenraster"/>
         <w:tblW w:w="0" w:type="auto"/>
         <w:tblInd w:w="1276" w:type="dxa"/>
         <w:tblBorders>
@@ -327,7 +277,7 @@
           <w:insideH w:val="none" w:sz="0" w:space="0" w:color="auto"/>
           <w:insideV w:val="none" w:sz="0" w:space="0" w:color="auto"/>
         </w:tblBorders>
-        <w:tblLook w:val="04A0"/>
+        <w:tblLook w:val="04A0" w:firstRow="1" w:lastRow="0" w:firstColumn="1" w:lastColumn="0" w:noHBand="0" w:noVBand="1"/>
       </w:tblPr>
       <w:tblGrid>
         <w:gridCol w:w="2126"/>
@@ -444,57 +394,34 @@
       </w:r>
     </w:p>
     <w:p>
-      <w:pPr>
-        <w:rPr>
-          <w:highlight w:val="yellow"/>
-        </w:rPr>
-      </w:pPr>
-      <w:r>
-        <w:rPr>
-          <w:highlight w:val="yellow"/>
-        </w:rPr>
-        <w:t>NO23, TAMAN WIRA,</w:t>
-      </w:r>
-    </w:p>
-    <w:p>
-      <w:pPr>
-        <w:rPr>
-          <w:highlight w:val="yellow"/>
-        </w:rPr>
-      </w:pPr>
-      <w:r>
-        <w:rPr>
-          <w:highlight w:val="yellow"/>
-        </w:rPr>
-        <w:t xml:space="preserve">86400 PARIT </w:t>
-      </w:r>
-      <w:proofErr w:type="gramStart"/>
-      <w:r>
-        <w:rPr>
-          <w:highlight w:val="yellow"/>
-        </w:rPr>
-        <w:t>RAJA</w:t>
-      </w:r>
-      <w:proofErr w:type="gramEnd"/>
-    </w:p>
-    <w:p>
-      <w:pPr>
-        <w:rPr>
-          <w:highlight w:val="yellow"/>
-        </w:rPr>
-      </w:pPr>
-      <w:r>
-        <w:rPr>
-          <w:highlight w:val="yellow"/>
-        </w:rPr>
+      <w:r>
+        <w:t>NO</w:t>
+      </w:r>
+      <w:r>
+        <w:t>19A</w:t>
+      </w:r>
+      <w:r>
+        <w:t xml:space="preserve">, </w:t>
+      </w:r>
+      <w:r>
+        <w:t>Jalan Kencana</w:t>
+      </w:r>
+      <w:r>
+        <w:t>,</w:t>
+      </w:r>
+    </w:p>
+    <w:p>
+      <w:r>
+        <w:t>83300 Pura Kencana</w:t>
+      </w:r>
+    </w:p>
+    <w:p>
+      <w:r>
         <w:t xml:space="preserve">BATU PAHAT, </w:t>
       </w:r>
     </w:p>
     <w:p>
       <w:r>
-        <w:rPr>
-          <w:highlight w:val="yellow"/>
-        </w:rPr>
         <w:t>JOHOR</w:t>
       </w:r>
     </w:p>
@@ -546,15 +473,14 @@
     </w:p>
     <w:p>
       <w:pPr>
-        <w:spacing w:before="1418"/>
         <w:jc w:val="center"/>
       </w:pPr>
       <w:r>
         <w:rPr>
-          <w:highlight w:val="yellow"/>
+          <w:b/>
         </w:rPr>
         <w:lastRenderedPageBreak/>
-        <w:t>IN-HOUSE GAS TURBINE DESIGN POINT PERFORMANCE APPLICATION</w:t>
+        <w:t>MES Factory Software Implementation and KI factory explanation</w:t>
       </w:r>
     </w:p>
     <w:p>
@@ -605,10 +531,7 @@
         <w:jc w:val="center"/>
       </w:pPr>
       <w:r>
-        <w:rPr>
-          <w:highlight w:val="yellow"/>
-        </w:rPr>
-        <w:t>NG QI HUAI</w:t>
+        <w:t>Moritz Hoehnel</w:t>
       </w:r>
     </w:p>
     <w:p>
@@ -616,6 +539,9 @@
         <w:spacing w:line="240" w:lineRule="auto"/>
         <w:jc w:val="center"/>
       </w:pPr>
+      <w:r>
+        <w:t>Mattis Ritter</w:t>
+      </w:r>
     </w:p>
     <w:p>
       <w:pPr>
@@ -655,82 +581,75 @@
     </w:p>
     <w:p>
       <w:pPr>
-        <w:jc w:val="center"/>
-      </w:pPr>
-      <w:r>
-        <w:t xml:space="preserve">A thesis submitted in </w:t>
-      </w:r>
-      <w:r>
-        <w:t>partial</w:t>
-      </w:r>
-    </w:p>
-    <w:p>
-      <w:pPr>
-        <w:jc w:val="center"/>
-      </w:pPr>
-      <w:proofErr w:type="spellStart"/>
-      <w:proofErr w:type="gramStart"/>
-      <w:r>
-        <w:t>fu</w:t>
-      </w:r>
-      <w:r>
-        <w:t>lfil</w:t>
-      </w:r>
-      <w:r>
-        <w:t>l</w:t>
-      </w:r>
-      <w:r>
-        <w:t>ment</w:t>
-      </w:r>
-      <w:proofErr w:type="spellEnd"/>
-      <w:proofErr w:type="gramEnd"/>
-      <w:r>
-        <w:t xml:space="preserve"> </w:t>
-      </w:r>
-      <w:r>
-        <w:t>of the requirement for the award of the</w:t>
-      </w:r>
-    </w:p>
-    <w:p>
-      <w:pPr>
-        <w:jc w:val="center"/>
-      </w:pPr>
-      <w:r>
-        <w:rPr>
-          <w:highlight w:val="yellow"/>
-        </w:rPr>
-        <w:t xml:space="preserve">Bachelor’s Degree </w:t>
-      </w:r>
-      <w:r>
-        <w:rPr>
-          <w:highlight w:val="yellow"/>
-        </w:rPr>
-        <w:t xml:space="preserve">of </w:t>
-      </w:r>
-      <w:r>
-        <w:rPr>
-          <w:highlight w:val="yellow"/>
-        </w:rPr>
-        <w:t xml:space="preserve">Mechanical </w:t>
-      </w:r>
-      <w:r>
-        <w:rPr>
-          <w:highlight w:val="yellow"/>
-        </w:rPr>
-        <w:t>Engineering with Honours</w:t>
-      </w:r>
-      <w:r>
-        <w:t xml:space="preserve"> </w:t>
-      </w:r>
-    </w:p>
-    <w:p>
-      <w:pPr>
         <w:spacing w:line="240" w:lineRule="auto"/>
         <w:jc w:val="center"/>
       </w:pPr>
     </w:p>
     <w:p>
       <w:pPr>
+        <w:jc w:val="center"/>
+      </w:pPr>
+      <w:r>
+        <w:t xml:space="preserve">A thesis submitted in </w:t>
+      </w:r>
+      <w:r>
+        <w:t>partial</w:t>
+      </w:r>
+    </w:p>
+    <w:p>
+      <w:pPr>
+        <w:jc w:val="center"/>
+      </w:pPr>
+      <w:r>
+        <w:t>fu</w:t>
+      </w:r>
+      <w:r>
+        <w:t>lfil</w:t>
+      </w:r>
+      <w:r>
+        <w:t>l</w:t>
+      </w:r>
+      <w:r>
+        <w:t xml:space="preserve">ment </w:t>
+      </w:r>
+      <w:r>
+        <w:t>of the requirement for the award of the</w:t>
+      </w:r>
+    </w:p>
+    <w:p>
+      <w:pPr>
+        <w:jc w:val="center"/>
+      </w:pPr>
+      <w:r>
+        <w:rPr>
+          <w:highlight w:val="yellow"/>
+        </w:rPr>
+        <w:t xml:space="preserve">Bachelor’s Degree </w:t>
+      </w:r>
+      <w:r>
+        <w:rPr>
+          <w:highlight w:val="yellow"/>
+        </w:rPr>
+        <w:t xml:space="preserve">of </w:t>
+      </w:r>
+      <w:r>
+        <w:rPr>
+          <w:highlight w:val="yellow"/>
+        </w:rPr>
+        <w:t xml:space="preserve">Mechanical </w:t>
+      </w:r>
+      <w:r>
+        <w:rPr>
+          <w:highlight w:val="yellow"/>
+        </w:rPr>
+        <w:t>Engineering with Honours</w:t>
+      </w:r>
+      <w:r>
+        <w:t xml:space="preserve"> </w:t>
+      </w:r>
+    </w:p>
+    <w:p>
+      <w:pPr>
         <w:spacing w:line="240" w:lineRule="auto"/>
         <w:jc w:val="center"/>
       </w:pPr>
@@ -738,6 +657,12 @@
     <w:p>
       <w:pPr>
         <w:spacing w:line="240" w:lineRule="auto"/>
+        <w:jc w:val="center"/>
+      </w:pPr>
+    </w:p>
+    <w:p>
+      <w:pPr>
+        <w:spacing w:line="240" w:lineRule="auto"/>
       </w:pPr>
     </w:p>
     <w:p>
@@ -832,9 +757,6 @@
       <w:pPr>
         <w:spacing w:after="1418"/>
         <w:jc w:val="center"/>
-        <w:rPr>
-          <w:highlight w:val="yellow"/>
-        </w:rPr>
         <w:sectPr>
           <w:headerReference w:type="default" r:id="rId9"/>
           <w:pgSz w:w="11906" w:h="16838" w:code="9"/>
@@ -845,10 +767,13 @@
         </w:sectPr>
       </w:pPr>
       <w:r>
-        <w:rPr>
-          <w:highlight w:val="yellow"/>
-        </w:rPr>
-        <w:t>JANUARY 2019</w:t>
+        <w:t>August</w:t>
+      </w:r>
+      <w:r>
+        <w:t xml:space="preserve"> 20</w:t>
+      </w:r>
+      <w:r>
+        <w:t>23</w:t>
       </w:r>
     </w:p>
     <w:p>
@@ -917,10 +842,7 @@
         <w:ind w:left="3402"/>
       </w:pPr>
       <w:r>
-        <w:rPr>
-          <w:highlight w:val="yellow"/>
-        </w:rPr>
-        <w:t>NG QI HUAI</w:t>
+        <w:t>Moritz Hoehnel and Mattis Ritter</w:t>
       </w:r>
     </w:p>
     <w:p>
@@ -1050,10 +972,7 @@
         <w:tab/>
       </w:r>
       <w:r>
-        <w:rPr>
-          <w:highlight w:val="yellow"/>
-        </w:rPr>
-        <w:t>DR MOHAMMAD FAHMI ABDUL GHAFIR</w:t>
+        <w:t>Prof. Madya Ir. Dr. Low Cheng Yee</w:t>
       </w:r>
     </w:p>
     <w:p>
@@ -1122,16 +1041,7 @@
         <w:tab/>
       </w:r>
       <w:r>
-        <w:rPr>
-          <w:highlight w:val="yellow"/>
-        </w:rPr>
-        <w:t xml:space="preserve">DR </w:t>
-      </w:r>
-      <w:r>
-        <w:rPr>
-          <w:highlight w:val="yellow"/>
-        </w:rPr>
-        <w:t>MOHD FADHLI BIN ZULKAFLI</w:t>
+        <w:t>Prof. Madya Ts. Dr. Zakiah Binti Kamdi</w:t>
       </w:r>
     </w:p>
     <w:p/>
@@ -1171,7 +1081,18 @@
     </w:p>
     <w:p>
       <w:r>
-        <w:t>This is where you should start your writing of your acknowledgement. Don’t change any of the setting.</w:t>
+        <w:t xml:space="preserve">We would like to use this space to give a special acknowledgment for </w:t>
+      </w:r>
+      <w:r>
+        <w:t>Dr. Low Cheng Yee</w:t>
+      </w:r>
+      <w:r>
+        <w:t>, who always supported us in every matter.</w:t>
+      </w:r>
+    </w:p>
+    <w:p>
+      <w:r>
+        <w:t>We would like to also thank all the persons working in the UTHM-Frauenhofer IEM Innovation Lab. It was great working together with very helping people. It was a great experience being part of the project learning factory.</w:t>
       </w:r>
     </w:p>
     <w:p/>
@@ -1191,12 +1112,12 @@
       <w:pPr>
         <w:pStyle w:val="Abstract"/>
       </w:pPr>
-      <w:bookmarkStart w:id="1" w:name="_Toc490520630"/>
+      <w:bookmarkStart w:id="0" w:name="_Toc490520630"/>
       <w:r>
         <w:lastRenderedPageBreak/>
         <w:t>ABSTRACT</w:t>
       </w:r>
-      <w:bookmarkEnd w:id="1"/>
+      <w:bookmarkEnd w:id="0"/>
     </w:p>
     <w:p>
       <w:r>
@@ -1334,13 +1255,8 @@
       </w:r>
       <w:r>
         <w:tab/>
-        <w:t xml:space="preserve">   </w:t>
-      </w:r>
-      <w:proofErr w:type="spellStart"/>
-      <w:r>
-        <w:t>i</w:t>
-      </w:r>
-      <w:proofErr w:type="spellEnd"/>
+        <w:t xml:space="preserve">   i</w:t>
+      </w:r>
     </w:p>
     <w:p>
       <w:pPr>
@@ -1441,13 +1357,8 @@
       </w:r>
       <w:r>
         <w:tab/>
-        <w:t xml:space="preserve"> </w:t>
-      </w:r>
-      <w:proofErr w:type="gramStart"/>
-      <w:r>
-        <w:t>iv</w:t>
-      </w:r>
-      <w:proofErr w:type="gramEnd"/>
+        <w:t xml:space="preserve"> iv</w:t>
+      </w:r>
     </w:p>
     <w:p>
       <w:pPr>
@@ -1730,7 +1641,7 @@
     </w:p>
     <w:p>
       <w:pPr>
-        <w:pStyle w:val="TOC1"/>
+        <w:pStyle w:val="Verzeichnis1"/>
         <w:tabs>
           <w:tab w:val="left" w:pos="1620"/>
         </w:tabs>
@@ -1826,7 +1737,7 @@
     </w:p>
     <w:p>
       <w:pPr>
-        <w:pStyle w:val="TOC2"/>
+        <w:pStyle w:val="Verzeichnis2"/>
         <w:rPr>
           <w:rFonts w:asciiTheme="minorHAnsi" w:eastAsiaTheme="minorEastAsia" w:hAnsiTheme="minorHAnsi" w:cstheme="minorBidi"/>
           <w:noProof/>
@@ -1910,7 +1821,7 @@
     </w:p>
     <w:p>
       <w:pPr>
-        <w:pStyle w:val="TOC2"/>
+        <w:pStyle w:val="Verzeichnis2"/>
         <w:rPr>
           <w:rFonts w:asciiTheme="minorHAnsi" w:eastAsiaTheme="minorEastAsia" w:hAnsiTheme="minorHAnsi" w:cstheme="minorBidi"/>
           <w:noProof/>
@@ -1994,7 +1905,7 @@
     </w:p>
     <w:p>
       <w:pPr>
-        <w:pStyle w:val="TOC2"/>
+        <w:pStyle w:val="Verzeichnis2"/>
         <w:rPr>
           <w:rFonts w:asciiTheme="minorHAnsi" w:eastAsiaTheme="minorEastAsia" w:hAnsiTheme="minorHAnsi" w:cstheme="minorBidi"/>
           <w:noProof/>
@@ -2078,7 +1989,7 @@
     </w:p>
     <w:p>
       <w:pPr>
-        <w:pStyle w:val="TOC2"/>
+        <w:pStyle w:val="Verzeichnis2"/>
         <w:rPr>
           <w:rFonts w:asciiTheme="minorHAnsi" w:eastAsiaTheme="minorEastAsia" w:hAnsiTheme="minorHAnsi" w:cstheme="minorBidi"/>
           <w:noProof/>
@@ -2162,7 +2073,7 @@
     </w:p>
     <w:p>
       <w:pPr>
-        <w:pStyle w:val="TOC2"/>
+        <w:pStyle w:val="Verzeichnis2"/>
         <w:rPr>
           <w:rFonts w:asciiTheme="minorHAnsi" w:eastAsiaTheme="minorEastAsia" w:hAnsiTheme="minorHAnsi" w:cstheme="minorBidi"/>
           <w:noProof/>
@@ -2246,7 +2157,7 @@
     </w:p>
     <w:p>
       <w:pPr>
-        <w:pStyle w:val="TOC2"/>
+        <w:pStyle w:val="Verzeichnis2"/>
         <w:rPr>
           <w:rFonts w:asciiTheme="minorHAnsi" w:eastAsiaTheme="minorEastAsia" w:hAnsiTheme="minorHAnsi" w:cstheme="minorBidi"/>
           <w:noProof/>
@@ -2330,7 +2241,7 @@
     </w:p>
     <w:p>
       <w:pPr>
-        <w:pStyle w:val="TOC1"/>
+        <w:pStyle w:val="Verzeichnis1"/>
         <w:tabs>
           <w:tab w:val="left" w:pos="1620"/>
         </w:tabs>
@@ -2417,7 +2328,7 @@
     </w:p>
     <w:p>
       <w:pPr>
-        <w:pStyle w:val="TOC2"/>
+        <w:pStyle w:val="Verzeichnis2"/>
         <w:rPr>
           <w:rFonts w:asciiTheme="minorHAnsi" w:eastAsiaTheme="minorEastAsia" w:hAnsiTheme="minorHAnsi" w:cstheme="minorBidi"/>
           <w:noProof/>
@@ -2501,7 +2412,7 @@
     </w:p>
     <w:p>
       <w:pPr>
-        <w:pStyle w:val="TOC3"/>
+        <w:pStyle w:val="Verzeichnis3"/>
         <w:rPr>
           <w:rFonts w:asciiTheme="minorHAnsi" w:eastAsiaTheme="minorEastAsia" w:hAnsiTheme="minorHAnsi" w:cstheme="minorBidi"/>
           <w:noProof/>
@@ -2585,7 +2496,7 @@
     </w:p>
     <w:p>
       <w:pPr>
-        <w:pStyle w:val="TOC3"/>
+        <w:pStyle w:val="Verzeichnis3"/>
         <w:rPr>
           <w:rFonts w:asciiTheme="minorHAnsi" w:eastAsiaTheme="minorEastAsia" w:hAnsiTheme="minorHAnsi" w:cstheme="minorBidi"/>
           <w:noProof/>
@@ -2669,7 +2580,7 @@
     </w:p>
     <w:p>
       <w:pPr>
-        <w:pStyle w:val="TOC3"/>
+        <w:pStyle w:val="Verzeichnis3"/>
         <w:rPr>
           <w:rFonts w:asciiTheme="minorHAnsi" w:eastAsiaTheme="minorEastAsia" w:hAnsiTheme="minorHAnsi" w:cstheme="minorBidi"/>
           <w:noProof/>
@@ -2753,7 +2664,7 @@
     </w:p>
     <w:p>
       <w:pPr>
-        <w:pStyle w:val="TOC1"/>
+        <w:pStyle w:val="Verzeichnis1"/>
         <w:tabs>
           <w:tab w:val="left" w:pos="1620"/>
         </w:tabs>
@@ -2840,7 +2751,7 @@
     </w:p>
     <w:p>
       <w:pPr>
-        <w:pStyle w:val="TOC2"/>
+        <w:pStyle w:val="Verzeichnis2"/>
         <w:rPr>
           <w:rFonts w:asciiTheme="minorHAnsi" w:eastAsiaTheme="minorEastAsia" w:hAnsiTheme="minorHAnsi" w:cstheme="minorBidi"/>
           <w:noProof/>
@@ -2924,7 +2835,7 @@
     </w:p>
     <w:p>
       <w:pPr>
-        <w:pStyle w:val="TOC3"/>
+        <w:pStyle w:val="Verzeichnis3"/>
         <w:rPr>
           <w:rFonts w:asciiTheme="minorHAnsi" w:eastAsiaTheme="minorEastAsia" w:hAnsiTheme="minorHAnsi" w:cstheme="minorBidi"/>
           <w:noProof/>
@@ -3008,7 +2919,7 @@
     </w:p>
     <w:p>
       <w:pPr>
-        <w:pStyle w:val="TOC1"/>
+        <w:pStyle w:val="Verzeichnis1"/>
         <w:tabs>
           <w:tab w:val="left" w:pos="1620"/>
         </w:tabs>
@@ -3095,7 +3006,7 @@
     </w:p>
     <w:p>
       <w:pPr>
-        <w:pStyle w:val="TOC2"/>
+        <w:pStyle w:val="Verzeichnis2"/>
         <w:rPr>
           <w:rFonts w:asciiTheme="minorHAnsi" w:eastAsiaTheme="minorEastAsia" w:hAnsiTheme="minorHAnsi" w:cstheme="minorBidi"/>
           <w:noProof/>
@@ -3179,7 +3090,7 @@
     </w:p>
     <w:p>
       <w:pPr>
-        <w:pStyle w:val="TOC3"/>
+        <w:pStyle w:val="Verzeichnis3"/>
         <w:rPr>
           <w:rFonts w:asciiTheme="minorHAnsi" w:eastAsiaTheme="minorEastAsia" w:hAnsiTheme="minorHAnsi" w:cstheme="minorBidi"/>
           <w:noProof/>
@@ -3263,7 +3174,7 @@
     </w:p>
     <w:p>
       <w:pPr>
-        <w:pStyle w:val="TOC1"/>
+        <w:pStyle w:val="Verzeichnis1"/>
         <w:tabs>
           <w:tab w:val="left" w:pos="1620"/>
         </w:tabs>
@@ -3350,7 +3261,7 @@
     </w:p>
     <w:p>
       <w:pPr>
-        <w:pStyle w:val="TOC2"/>
+        <w:pStyle w:val="Verzeichnis2"/>
         <w:rPr>
           <w:rFonts w:asciiTheme="minorHAnsi" w:eastAsiaTheme="minorEastAsia" w:hAnsiTheme="minorHAnsi" w:cstheme="minorBidi"/>
           <w:noProof/>
@@ -3434,7 +3345,7 @@
     </w:p>
     <w:p>
       <w:pPr>
-        <w:pStyle w:val="TOC3"/>
+        <w:pStyle w:val="Verzeichnis3"/>
         <w:rPr>
           <w:rFonts w:asciiTheme="minorHAnsi" w:eastAsiaTheme="minorEastAsia" w:hAnsiTheme="minorHAnsi" w:cstheme="minorBidi"/>
           <w:noProof/>
@@ -3698,7 +3609,7 @@
     </w:p>
     <w:p>
       <w:pPr>
-        <w:pStyle w:val="TableofFigures"/>
+        <w:pStyle w:val="Abbildungsverzeichnis"/>
         <w:tabs>
           <w:tab w:val="right" w:pos="8210"/>
         </w:tabs>
@@ -3817,7 +3728,7 @@
     </w:p>
     <w:p>
       <w:pPr>
-        <w:pStyle w:val="TableofFigures"/>
+        <w:pStyle w:val="Abbildungsverzeichnis"/>
         <w:tabs>
           <w:tab w:val="right" w:pos="8210"/>
         </w:tabs>
@@ -3932,7 +3843,7 @@
     </w:p>
     <w:tbl>
       <w:tblPr>
-        <w:tblStyle w:val="TableGrid"/>
+        <w:tblStyle w:val="Tabellenraster"/>
         <w:tblW w:w="0" w:type="auto"/>
         <w:tblBorders>
           <w:top w:val="none" w:sz="0" w:space="0" w:color="auto"/>
@@ -3942,7 +3853,7 @@
           <w:insideH w:val="none" w:sz="0" w:space="0" w:color="auto"/>
           <w:insideV w:val="none" w:sz="0" w:space="0" w:color="auto"/>
         </w:tblBorders>
-        <w:tblLook w:val="04A0"/>
+        <w:tblLook w:val="04A0" w:firstRow="1" w:lastRow="0" w:firstColumn="1" w:lastColumn="0" w:noHBand="0" w:noVBand="1"/>
       </w:tblPr>
       <w:tblGrid>
         <w:gridCol w:w="877"/>
@@ -4128,7 +4039,7 @@
     </w:p>
     <w:tbl>
       <w:tblPr>
-        <w:tblStyle w:val="TableGrid"/>
+        <w:tblStyle w:val="Tabellenraster"/>
         <w:tblW w:w="8275" w:type="dxa"/>
         <w:tblBorders>
           <w:top w:val="none" w:sz="0" w:space="0" w:color="auto"/>
@@ -4138,7 +4049,7 @@
           <w:insideH w:val="none" w:sz="0" w:space="0" w:color="auto"/>
           <w:insideV w:val="none" w:sz="0" w:space="0" w:color="auto"/>
         </w:tblBorders>
-        <w:tblLook w:val="04A0"/>
+        <w:tblLook w:val="04A0" w:firstRow="1" w:lastRow="0" w:firstColumn="1" w:lastColumn="0" w:noHBand="0" w:noVBand="1"/>
       </w:tblPr>
       <w:tblGrid>
         <w:gridCol w:w="1615"/>
@@ -4275,7 +4186,7 @@
     </w:p>
     <w:p>
       <w:pPr>
-        <w:pStyle w:val="Heading1"/>
+        <w:pStyle w:val="berschrift1"/>
         <w:ind w:left="0" w:firstLine="0"/>
       </w:pPr>
       <w:r>
@@ -4284,7 +4195,7 @@
           <w:lang w:val="en-MY" w:eastAsia="en-MY"/>
         </w:rPr>
         <w:lastRenderedPageBreak/>
-        <w:pict>
+        <w:pict w14:anchorId="00DAEA5C">
           <v:shapetype id="_x0000_t62" coordsize="21600,21600" o:spt="62" adj="1350,25920" path="m3600,qx,3600l0@8@12@24,0@9,,18000qy3600,21600l@6,21600@15@27@7,21600,18000,21600qx21600,18000l21600@9@18@30,21600@8,21600,3600qy18000,l@7,0@21@33@6,xe">
             <v:stroke joinstyle="miter"/>
             <v:formulas>
@@ -4330,7 +4241,7 @@
               <v:h position="#0,#1"/>
             </v:handles>
           </v:shapetype>
-          <v:shape id="_x0000_s1041" type="#_x0000_t62" style="position:absolute;left:0;text-align:left;margin-left:389.85pt;margin-top:76.85pt;width:1in;height:48pt;z-index:251674624" adj="5625,-41243">
+          <v:shape id="_x0000_s2065" type="#_x0000_t62" style="position:absolute;left:0;text-align:left;margin-left:389.85pt;margin-top:76.85pt;width:1in;height:48pt;z-index:251674624" adj="5625,-41243">
             <v:textbox>
               <w:txbxContent>
                 <w:p>
@@ -4356,8 +4267,8 @@
           <w:noProof/>
           <w:lang w:val="en-MY" w:eastAsia="en-MY"/>
         </w:rPr>
-        <w:pict>
-          <v:rect id="_x0000_s1030" style="position:absolute;left:0;text-align:left;margin-left:-99.9pt;margin-top:-24.4pt;width:474pt;height:67.5pt;z-index:251664384" strokeweight="3pt">
+        <w:pict w14:anchorId="695D8CAF">
+          <v:rect id="_x0000_s2054" style="position:absolute;left:0;text-align:left;margin-left:-99.9pt;margin-top:-24.4pt;width:474pt;height:67.5pt;z-index:251664384" strokeweight="3pt">
             <v:shadow on="t" opacity=".5" offset="6pt,6pt"/>
             <v:textbox>
               <w:txbxContent>
@@ -4500,53 +4411,83 @@
       <w:r>
         <w:br/>
       </w:r>
-      <w:bookmarkStart w:id="2" w:name="_Toc491606297"/>
+      <w:bookmarkStart w:id="1" w:name="_Toc491606297"/>
       <w:r>
         <w:t>INTRODUCTION</w:t>
       </w:r>
+      <w:bookmarkEnd w:id="1"/>
+    </w:p>
+    <w:p>
+      <w:r>
+        <w:rPr>
+          <w:b/>
+        </w:rPr>
+        <w:t>‘Heading 1’</w:t>
+      </w:r>
+      <w:r>
+        <w:rPr>
+          <w:b/>
+        </w:rPr>
+        <w:t xml:space="preserve"> </w:t>
+      </w:r>
+      <w:r>
+        <w:t>is used for the chapter</w:t>
+      </w:r>
+      <w:r>
+        <w:t xml:space="preserve"> such as INTRODUCTION, LITERATURE REVIEW etc.</w:t>
+      </w:r>
+    </w:p>
+    <w:p>
+      <w:pPr>
+        <w:pStyle w:val="berschrift2"/>
+      </w:pPr>
+      <w:bookmarkStart w:id="2" w:name="_Toc491606298"/>
+      <w:r>
+        <w:t>Background Study</w:t>
+      </w:r>
+      <w:r>
+        <w:t xml:space="preserve"> (use Heading 2 style)</w:t>
+      </w:r>
       <w:bookmarkEnd w:id="2"/>
     </w:p>
     <w:p>
       <w:r>
+        <w:t xml:space="preserve">This is where you start your background writing. Use </w:t>
+      </w:r>
+      <w:r>
         <w:rPr>
           <w:b/>
         </w:rPr>
-        <w:t>‘Heading 1’</w:t>
+        <w:t>‘Normal’</w:t>
+      </w:r>
+      <w:r>
+        <w:t xml:space="preserve"> style to write in this section.</w:t>
+      </w:r>
+    </w:p>
+    <w:p>
+      <w:pPr>
+        <w:pStyle w:val="berschrift2"/>
+      </w:pPr>
+      <w:bookmarkStart w:id="3" w:name="_Toc491606299"/>
+      <w:r>
+        <w:t>Problem Statement</w:t>
+      </w:r>
+      <w:r>
+        <w:t xml:space="preserve"> </w:t>
+      </w:r>
+      <w:r>
+        <w:t>(use Heading 2 style)</w:t>
+      </w:r>
+      <w:bookmarkEnd w:id="3"/>
+    </w:p>
+    <w:p>
+      <w:r>
+        <w:t xml:space="preserve">This is where you start your problem statement writing. Use </w:t>
       </w:r>
       <w:r>
         <w:rPr>
           <w:b/>
         </w:rPr>
-        <w:t xml:space="preserve"> </w:t>
-      </w:r>
-      <w:r>
-        <w:t>is used for the chapter</w:t>
-      </w:r>
-      <w:r>
-        <w:t xml:space="preserve"> such as INTRODUCTION, LITERATURE REVIEW etc.</w:t>
-      </w:r>
-    </w:p>
-    <w:p>
-      <w:pPr>
-        <w:pStyle w:val="Heading2"/>
-      </w:pPr>
-      <w:bookmarkStart w:id="3" w:name="_Toc491606298"/>
-      <w:r>
-        <w:t>Background Study</w:t>
-      </w:r>
-      <w:r>
-        <w:t xml:space="preserve"> (use Heading 2 style)</w:t>
-      </w:r>
-      <w:bookmarkEnd w:id="3"/>
-    </w:p>
-    <w:p>
-      <w:r>
-        <w:t xml:space="preserve">This is where you start your background writing. Use </w:t>
-      </w:r>
-      <w:r>
-        <w:rPr>
-          <w:b/>
-        </w:rPr>
         <w:t>‘Normal’</w:t>
       </w:r>
       <w:r>
@@ -4555,43 +4496,13 @@
     </w:p>
     <w:p>
       <w:pPr>
-        <w:pStyle w:val="Heading2"/>
-      </w:pPr>
-      <w:bookmarkStart w:id="4" w:name="_Toc491606299"/>
-      <w:r>
-        <w:t>Problem Statement</w:t>
-      </w:r>
-      <w:r>
-        <w:t xml:space="preserve"> </w:t>
-      </w:r>
-      <w:r>
-        <w:t>(use Heading 2 style)</w:t>
+        <w:pStyle w:val="berschrift2"/>
+      </w:pPr>
+      <w:bookmarkStart w:id="4" w:name="_Toc491606300"/>
+      <w:r>
+        <w:t>Aim</w:t>
       </w:r>
       <w:bookmarkEnd w:id="4"/>
-    </w:p>
-    <w:p>
-      <w:r>
-        <w:t xml:space="preserve">This is where you start your problem statement writing. Use </w:t>
-      </w:r>
-      <w:r>
-        <w:rPr>
-          <w:b/>
-        </w:rPr>
-        <w:t>‘Normal’</w:t>
-      </w:r>
-      <w:r>
-        <w:t xml:space="preserve"> style to write in this section.</w:t>
-      </w:r>
-    </w:p>
-    <w:p>
-      <w:pPr>
-        <w:pStyle w:val="Heading2"/>
-      </w:pPr>
-      <w:bookmarkStart w:id="5" w:name="_Toc491606300"/>
-      <w:r>
-        <w:t>Aim</w:t>
-      </w:r>
-      <w:bookmarkEnd w:id="5"/>
     </w:p>
     <w:p>
       <w:r>
@@ -4599,8 +4510,8 @@
           <w:noProof/>
           <w:lang w:val="en-MY" w:eastAsia="en-MY"/>
         </w:rPr>
-        <w:pict>
-          <v:rect id="_x0000_s1031" style="position:absolute;left:0;text-align:left;margin-left:-64.65pt;margin-top:62.05pt;width:486.75pt;height:90pt;z-index:251665408" strokeweight="3pt">
+        <w:pict w14:anchorId="44EAF76F">
+          <v:rect id="_x0000_s2055" style="position:absolute;left:0;text-align:left;margin-left:-64.65pt;margin-top:62.05pt;width:486.75pt;height:90pt;z-index:251665408" strokeweight="3pt">
             <v:shadow on="t" opacity=".5" offset="6pt,6pt"/>
             <v:textbox>
               <w:txbxContent>
@@ -4655,18 +4566,54 @@
     </w:p>
     <w:p>
       <w:pPr>
-        <w:pStyle w:val="Heading2"/>
-      </w:pPr>
-      <w:bookmarkStart w:id="6" w:name="_Toc491606301"/>
+        <w:pStyle w:val="berschrift2"/>
+      </w:pPr>
+      <w:bookmarkStart w:id="5" w:name="_Toc491606301"/>
       <w:r>
         <w:lastRenderedPageBreak/>
         <w:t>Objectives</w:t>
       </w:r>
+      <w:bookmarkEnd w:id="5"/>
+    </w:p>
+    <w:p>
+      <w:r>
+        <w:t xml:space="preserve">This is where you start your problem statement writing. Use </w:t>
+      </w:r>
+      <w:r>
+        <w:rPr>
+          <w:b/>
+        </w:rPr>
+        <w:t>‘Normal’</w:t>
+      </w:r>
+      <w:r>
+        <w:t xml:space="preserve"> style to write in this section. You can use </w:t>
+      </w:r>
+      <w:r>
+        <w:rPr>
+          <w:b/>
+        </w:rPr>
+        <w:t>‘Itemised a, b, c’</w:t>
+      </w:r>
+      <w:r>
+        <w:t xml:space="preserve"> style </w:t>
+      </w:r>
+      <w:r>
+        <w:t>if you want to make short listing.</w:t>
+      </w:r>
+    </w:p>
+    <w:p>
+      <w:pPr>
+        <w:pStyle w:val="berschrift2"/>
+      </w:pPr>
+      <w:bookmarkStart w:id="6" w:name="_Toc491606302"/>
+      <w:r>
+        <w:t>Scope of Study</w:t>
+      </w:r>
       <w:bookmarkEnd w:id="6"/>
     </w:p>
     <w:p>
       <w:r>
-        <w:t xml:space="preserve">This is where you start your problem statement writing. Use </w:t>
+        <w:t xml:space="preserve">This is where you start your scope of study writing. Use </w:t>
       </w:r>
       <w:r>
         <w:rPr>
@@ -4684,54 +4631,18 @@
         <w:t>‘Itemised a, b, c’</w:t>
       </w:r>
       <w:r>
-        <w:t xml:space="preserve"> style </w:t>
-      </w:r>
-      <w:r>
-        <w:t>if you want to make short listing.</w:t>
-      </w:r>
-    </w:p>
-    <w:p>
-      <w:pPr>
-        <w:pStyle w:val="Heading2"/>
-      </w:pPr>
-      <w:bookmarkStart w:id="7" w:name="_Toc491606302"/>
-      <w:r>
-        <w:t>Scope of Study</w:t>
+        <w:t xml:space="preserve"> style if you want to make short listing.</w:t>
+      </w:r>
+    </w:p>
+    <w:p>
+      <w:pPr>
+        <w:pStyle w:val="berschrift2"/>
+      </w:pPr>
+      <w:bookmarkStart w:id="7" w:name="_Toc491606303"/>
+      <w:r>
+        <w:t>Significant of study</w:t>
       </w:r>
       <w:bookmarkEnd w:id="7"/>
-    </w:p>
-    <w:p>
-      <w:r>
-        <w:t xml:space="preserve">This is where you start your scope of study writing. Use </w:t>
-      </w:r>
-      <w:r>
-        <w:rPr>
-          <w:b/>
-        </w:rPr>
-        <w:t>‘Normal’</w:t>
-      </w:r>
-      <w:r>
-        <w:t xml:space="preserve"> style to write in this section. You can use </w:t>
-      </w:r>
-      <w:r>
-        <w:rPr>
-          <w:b/>
-        </w:rPr>
-        <w:t>‘Itemised a, b, c’</w:t>
-      </w:r>
-      <w:r>
-        <w:t xml:space="preserve"> style if you want to make short listing.</w:t>
-      </w:r>
-    </w:p>
-    <w:p>
-      <w:pPr>
-        <w:pStyle w:val="Heading2"/>
-      </w:pPr>
-      <w:bookmarkStart w:id="8" w:name="_Toc491606303"/>
-      <w:r>
-        <w:t>Significant of study</w:t>
-      </w:r>
-      <w:bookmarkEnd w:id="8"/>
     </w:p>
     <w:p>
       <w:r>
@@ -4778,7 +4689,7 @@
     </w:p>
     <w:p>
       <w:pPr>
-        <w:pStyle w:val="Heading1"/>
+        <w:pStyle w:val="berschrift1"/>
         <w:ind w:left="0" w:firstLine="0"/>
       </w:pPr>
       <w:r>
@@ -4787,8 +4698,8 @@
           <w:lang w:val="en-MY" w:eastAsia="en-MY"/>
         </w:rPr>
         <w:lastRenderedPageBreak/>
-        <w:pict>
-          <v:rect id="_x0000_s1036" style="position:absolute;left:0;text-align:left;margin-left:-87.9pt;margin-top:-12.4pt;width:474pt;height:31.5pt;z-index:251670528" strokeweight="3pt">
+        <w:pict w14:anchorId="052324CF">
+          <v:rect id="_x0000_s2060" style="position:absolute;left:0;text-align:left;margin-left:-87.9pt;margin-top:-12.4pt;width:474pt;height:31.5pt;z-index:251670528" strokeweight="3pt">
             <v:shadow on="t" opacity=".5" offset="6pt,6pt"/>
             <v:textbox>
               <w:txbxContent>
@@ -4868,8 +4779,8 @@
           <w:noProof/>
           <w:lang w:val="en-MY" w:eastAsia="en-MY"/>
         </w:rPr>
-        <w:pict>
-          <v:shape id="_x0000_s1042" type="#_x0000_t62" style="position:absolute;left:0;text-align:left;margin-left:390.6pt;margin-top:73.1pt;width:1in;height:48pt;z-index:251675648" adj="5625,-41243">
+        <w:pict w14:anchorId="3047D79E">
+          <v:shape id="_x0000_s2066" type="#_x0000_t62" style="position:absolute;left:0;text-align:left;margin-left:390.6pt;margin-top:73.1pt;width:1in;height:48pt;z-index:251675648" adj="5625,-41243">
             <v:textbox>
               <w:txbxContent>
                 <w:p>
@@ -4917,89 +4828,57 @@
       <w:r>
         <w:br/>
       </w:r>
-      <w:bookmarkStart w:id="9" w:name="_Toc491606304"/>
+      <w:bookmarkStart w:id="8" w:name="_Toc491606304"/>
       <w:r>
         <w:t>LITERATURE REVIEW</w:t>
       </w:r>
+      <w:bookmarkEnd w:id="8"/>
+    </w:p>
+    <w:p>
+      <w:r>
+        <w:t xml:space="preserve">When writing you literature review section, you would have to cite information you obtain from open literature. You must use a Reference Management Software such as Mendeley, Zotero, End Note, Refwork etc. This will help you a lot.  </w:t>
+      </w:r>
+    </w:p>
+    <w:p>
+      <w:pPr>
+        <w:pStyle w:val="berschrift2"/>
+      </w:pPr>
+      <w:bookmarkStart w:id="9" w:name="_Toc491606305"/>
+      <w:r>
+        <w:t>Using Captioning and Cross Referencing</w:t>
+      </w:r>
       <w:bookmarkEnd w:id="9"/>
     </w:p>
     <w:p>
       <w:r>
-        <w:t xml:space="preserve">When writing you literature review section, you would have to cite information you obtain from open literature. You must use a Reference Management Software such as </w:t>
-      </w:r>
-      <w:proofErr w:type="spellStart"/>
-      <w:r>
-        <w:t>Mendeley</w:t>
-      </w:r>
-      <w:proofErr w:type="spellEnd"/>
-      <w:r>
-        <w:t xml:space="preserve">, </w:t>
-      </w:r>
-      <w:proofErr w:type="spellStart"/>
-      <w:r>
-        <w:t>Zotero</w:t>
-      </w:r>
-      <w:proofErr w:type="spellEnd"/>
-      <w:r>
-        <w:t xml:space="preserve">, End Note, </w:t>
-      </w:r>
-      <w:proofErr w:type="spellStart"/>
-      <w:r>
-        <w:t>Refwork</w:t>
-      </w:r>
-      <w:proofErr w:type="spellEnd"/>
-      <w:r>
-        <w:t xml:space="preserve"> etc. This will help you a lot.  </w:t>
-      </w:r>
-    </w:p>
-    <w:p>
-      <w:pPr>
-        <w:pStyle w:val="Heading2"/>
-      </w:pPr>
-      <w:bookmarkStart w:id="10" w:name="_Toc491606305"/>
-      <w:r>
-        <w:t>Using Captioning and Cross Referencing</w:t>
+        <w:t xml:space="preserve">Here we will discuss the systematic what to write, and make editing with the </w:t>
+      </w:r>
+      <w:r>
+        <w:t xml:space="preserve">Figure, Table or </w:t>
+      </w:r>
+      <w:r>
+        <w:t>Equation that you make reference to.</w:t>
+      </w:r>
+    </w:p>
+    <w:p>
+      <w:pPr>
+        <w:pStyle w:val="berschrift3"/>
+      </w:pPr>
+      <w:bookmarkStart w:id="10" w:name="_Toc491606306"/>
+      <w:r>
+        <w:t>Captioning</w:t>
       </w:r>
       <w:bookmarkEnd w:id="10"/>
     </w:p>
     <w:p>
       <w:r>
-        <w:t xml:space="preserve">Here we will discuss the systematic what to write, and make editing with the </w:t>
-      </w:r>
-      <w:r>
-        <w:t xml:space="preserve">Figure, Table or </w:t>
-      </w:r>
-      <w:r>
-        <w:t>Equation that you make reference to.</w:t>
-      </w:r>
-    </w:p>
-    <w:p>
-      <w:pPr>
-        <w:pStyle w:val="Heading3"/>
-      </w:pPr>
-      <w:bookmarkStart w:id="11" w:name="_Toc491606306"/>
-      <w:r>
-        <w:t>Captioning</w:t>
-      </w:r>
-      <w:bookmarkEnd w:id="11"/>
-    </w:p>
-    <w:p>
-      <w:r>
         <w:t>Captions should be used whenever you insert a graphic, table or equation</w:t>
       </w:r>
       <w:r>
         <w:t xml:space="preserve">. </w:t>
       </w:r>
       <w:r>
-        <w:t xml:space="preserve">To add </w:t>
-      </w:r>
-      <w:proofErr w:type="gramStart"/>
-      <w:r>
-        <w:t>a caption choose</w:t>
-      </w:r>
-      <w:proofErr w:type="gramEnd"/>
-      <w:r>
-        <w:t xml:space="preserve"> Insert Caption from the References tab on the Ribbon.  Specify whether the label should be Figure, Table or </w:t>
+        <w:t xml:space="preserve">To add a caption choose Insert Caption from the References tab on the Ribbon.  Specify whether the label should be Figure, Table or </w:t>
       </w:r>
       <w:r>
         <w:t xml:space="preserve">Equation. You can also click at the figure and use right click button and choose insert caption. Use </w:t>
@@ -5032,15 +4911,7 @@
         <w:t>When you make caption for a figure, the title should be at below. On the oth</w:t>
       </w:r>
       <w:r>
-        <w:t xml:space="preserve">er hand, if you caption a table, the </w:t>
-      </w:r>
-      <w:proofErr w:type="spellStart"/>
-      <w:r>
-        <w:t>tittle</w:t>
-      </w:r>
-      <w:proofErr w:type="spellEnd"/>
-      <w:r>
-        <w:t xml:space="preserve"> should be on the top. </w:t>
+        <w:t xml:space="preserve">er hand, if you caption a table, the tittle should be on the top. </w:t>
       </w:r>
       <w:r>
         <w:t xml:space="preserve">The caption that you have assigned for </w:t>
@@ -5074,7 +4945,7 @@
           <w:lang w:val="en-MY" w:eastAsia="en-MY"/>
         </w:rPr>
         <w:drawing>
-          <wp:inline distT="0" distB="0" distL="0" distR="0">
+          <wp:inline distT="0" distB="0" distL="0" distR="0" wp14:anchorId="4F2787A3" wp14:editId="3A8B5DBE">
             <wp:extent cx="3810000" cy="1525134"/>
             <wp:effectExtent l="0" t="0" r="0" b="0"/>
             <wp:docPr id="5" name="Picture 5" descr="Image result for gas turbine"/>
@@ -5094,7 +4965,7 @@
                     <a:blip r:embed="rId11" cstate="print">
                       <a:extLst>
                         <a:ext uri="{28A0092B-C50C-407E-A947-70E740481C1C}">
-                          <a14:useLocalDpi xmlns="" xmlns:wpc="http://schemas.microsoft.com/office/word/2010/wordprocessingCanvas" xmlns:cx="http://schemas.microsoft.com/office/drawing/2014/chartex" xmlns:cx1="http://schemas.microsoft.com/office/drawing/2015/9/8/chartex" xmlns:cx2="http://schemas.microsoft.com/office/drawing/2015/10/21/chartex" xmlns:cx3="http://schemas.microsoft.com/office/drawing/2016/5/9/chartex" xmlns:cx4="http://schemas.microsoft.com/office/drawing/2016/5/10/chartex" xmlns:cx5="http://schemas.microsoft.com/office/drawing/2016/5/11/chartex" xmlns:cx6="http://schemas.microsoft.com/office/drawing/2016/5/12/chartex" xmlns:cx7="http://schemas.microsoft.com/office/drawing/2016/5/13/chartex" xmlns:cx8="http://schemas.microsoft.com/office/drawing/2016/5/14/chartex" xmlns:mc="http://schemas.openxmlformats.org/markup-compatibility/2006" xmlns:aink="http://schemas.microsoft.com/office/drawing/2016/ink" xmlns:am3d="http://schemas.microsoft.com/office/drawing/2017/model3d" xmlns:o="urn:schemas-microsoft-com:office:office" xmlns:v="urn:schemas-microsoft-com:vml" xmlns:wp14="http://schemas.microsoft.com/office/word/2010/wordprocessingDrawing" xmlns:w10="urn:schemas-microsoft-com:office:word" xmlns:w="http://schemas.openxmlformats.org/wordprocessingml/2006/main" xmlns:w14="http://schemas.microsoft.com/office/word/2010/wordml" xmlns:w15="http://schemas.microsoft.com/office/word/2012/wordml" xmlns:w16cid="http://schemas.microsoft.com/office/word/2016/wordml/cid" xmlns:w16se="http://schemas.microsoft.com/office/word/2015/wordml/symex" xmlns:wpg="http://schemas.microsoft.com/office/word/2010/wordprocessingGroup" xmlns:wpi="http://schemas.microsoft.com/office/word/2010/wordprocessingInk" xmlns:wps="http://schemas.microsoft.com/office/word/2010/wordprocessingShape" xmlns:a14="http://schemas.microsoft.com/office/drawing/2010/main" val="0"/>
+                          <a14:useLocalDpi xmlns:a14="http://schemas.microsoft.com/office/drawing/2010/main" val="0"/>
                         </a:ext>
                       </a:extLst>
                     </a:blip>
@@ -5125,10 +4996,10 @@
     </w:p>
     <w:p>
       <w:pPr>
-        <w:pStyle w:val="Caption"/>
-      </w:pPr>
-      <w:bookmarkStart w:id="12" w:name="_Ref490517546"/>
-      <w:bookmarkStart w:id="13" w:name="_Toc490522152"/>
+        <w:pStyle w:val="Beschriftung"/>
+      </w:pPr>
+      <w:bookmarkStart w:id="11" w:name="_Ref490517546"/>
+      <w:bookmarkStart w:id="12" w:name="_Toc490522152"/>
       <w:r>
         <w:t xml:space="preserve">Figure </w:t>
       </w:r>
@@ -5177,90 +5048,90 @@
         </w:rPr>
         <w:fldChar w:fldCharType="end"/>
       </w:r>
+      <w:bookmarkEnd w:id="11"/>
+      <w:r>
+        <w:t>: Gas Turbine</w:t>
+      </w:r>
+      <w:r>
+        <w:t xml:space="preserve"> (use ‘Caption’ style)</w:t>
+      </w:r>
       <w:bookmarkEnd w:id="12"/>
-      <w:r>
-        <w:t>: Gas Turbine</w:t>
-      </w:r>
-      <w:r>
-        <w:t xml:space="preserve"> (use ‘Caption’ style)</w:t>
+    </w:p>
+    <w:p>
+      <w:pPr>
+        <w:pStyle w:val="Beschriftung"/>
+      </w:pPr>
+      <w:bookmarkStart w:id="13" w:name="_Toc490520495"/>
+      <w:bookmarkStart w:id="14" w:name="_Toc490520733"/>
+      <w:bookmarkStart w:id="15" w:name="_Toc490520825"/>
+      <w:bookmarkStart w:id="16" w:name="_Toc490521000"/>
+      <w:bookmarkStart w:id="17" w:name="_Toc490521281"/>
+      <w:bookmarkStart w:id="18" w:name="_Toc490521350"/>
+      <w:bookmarkStart w:id="19" w:name="_Toc490521427"/>
+      <w:r>
+        <w:t xml:space="preserve">Table </w:t>
+      </w:r>
+      <w:r>
+        <w:fldChar w:fldCharType="begin"/>
+      </w:r>
+      <w:r>
+        <w:instrText xml:space="preserve"> STYLEREF 1 \s </w:instrText>
+      </w:r>
+      <w:r>
+        <w:fldChar w:fldCharType="separate"/>
+      </w:r>
+      <w:r>
+        <w:rPr>
+          <w:noProof/>
+        </w:rPr>
+        <w:t>2</w:t>
+      </w:r>
+      <w:r>
+        <w:rPr>
+          <w:noProof/>
+        </w:rPr>
+        <w:fldChar w:fldCharType="end"/>
+      </w:r>
+      <w:r>
+        <w:noBreakHyphen/>
+      </w:r>
+      <w:r>
+        <w:fldChar w:fldCharType="begin"/>
+      </w:r>
+      <w:r>
+        <w:instrText xml:space="preserve"> SEQ Table \* ARABIC \s 1 </w:instrText>
+      </w:r>
+      <w:r>
+        <w:fldChar w:fldCharType="separate"/>
+      </w:r>
+      <w:r>
+        <w:rPr>
+          <w:noProof/>
+        </w:rPr>
+        <w:t>1</w:t>
+      </w:r>
+      <w:r>
+        <w:rPr>
+          <w:noProof/>
+        </w:rPr>
+        <w:fldChar w:fldCharType="end"/>
+      </w:r>
+      <w:r>
+        <w:t>: Put a table title (use ‘Caption’ style)</w:t>
       </w:r>
       <w:bookmarkEnd w:id="13"/>
-    </w:p>
-    <w:p>
-      <w:pPr>
-        <w:pStyle w:val="Caption"/>
-      </w:pPr>
-      <w:bookmarkStart w:id="14" w:name="_Toc490520495"/>
-      <w:bookmarkStart w:id="15" w:name="_Toc490520733"/>
-      <w:bookmarkStart w:id="16" w:name="_Toc490520825"/>
-      <w:bookmarkStart w:id="17" w:name="_Toc490521000"/>
-      <w:bookmarkStart w:id="18" w:name="_Toc490521281"/>
-      <w:bookmarkStart w:id="19" w:name="_Toc490521350"/>
-      <w:bookmarkStart w:id="20" w:name="_Toc490521427"/>
-      <w:r>
-        <w:t xml:space="preserve">Table </w:t>
-      </w:r>
-      <w:r>
-        <w:fldChar w:fldCharType="begin"/>
-      </w:r>
-      <w:r>
-        <w:instrText xml:space="preserve"> STYLEREF 1 \s </w:instrText>
-      </w:r>
-      <w:r>
-        <w:fldChar w:fldCharType="separate"/>
-      </w:r>
-      <w:r>
-        <w:rPr>
-          <w:noProof/>
-        </w:rPr>
-        <w:t>2</w:t>
-      </w:r>
-      <w:r>
-        <w:rPr>
-          <w:noProof/>
-        </w:rPr>
-        <w:fldChar w:fldCharType="end"/>
-      </w:r>
-      <w:r>
-        <w:noBreakHyphen/>
-      </w:r>
-      <w:r>
-        <w:fldChar w:fldCharType="begin"/>
-      </w:r>
-      <w:r>
-        <w:instrText xml:space="preserve"> SEQ Table \* ARABIC \s 1 </w:instrText>
-      </w:r>
-      <w:r>
-        <w:fldChar w:fldCharType="separate"/>
-      </w:r>
-      <w:r>
-        <w:rPr>
-          <w:noProof/>
-        </w:rPr>
-        <w:t>1</w:t>
-      </w:r>
-      <w:r>
-        <w:rPr>
-          <w:noProof/>
-        </w:rPr>
-        <w:fldChar w:fldCharType="end"/>
-      </w:r>
-      <w:r>
-        <w:t>: Put a table title (use ‘Caption’ style)</w:t>
-      </w:r>
       <w:bookmarkEnd w:id="14"/>
       <w:bookmarkEnd w:id="15"/>
       <w:bookmarkEnd w:id="16"/>
       <w:bookmarkEnd w:id="17"/>
       <w:bookmarkEnd w:id="18"/>
       <w:bookmarkEnd w:id="19"/>
-      <w:bookmarkEnd w:id="20"/>
     </w:p>
     <w:tbl>
       <w:tblPr>
-        <w:tblStyle w:val="TableGrid"/>
+        <w:tblStyle w:val="Tabellenraster"/>
         <w:tblW w:w="0" w:type="auto"/>
-        <w:tblLook w:val="04A0"/>
+        <w:tblLook w:val="04A0" w:firstRow="1" w:lastRow="0" w:firstColumn="1" w:lastColumn="0" w:noHBand="0" w:noVBand="1"/>
       </w:tblPr>
       <w:tblGrid>
         <w:gridCol w:w="2335"/>
@@ -5566,7 +5437,7 @@
     <w:tbl>
       <w:tblPr>
         <w:tblW w:w="0" w:type="auto"/>
-        <w:tblLook w:val="00A0"/>
+        <w:tblLook w:val="00A0" w:firstRow="1" w:lastRow="0" w:firstColumn="1" w:lastColumn="0" w:noHBand="0" w:noVBand="0"/>
       </w:tblPr>
       <w:tblGrid>
         <w:gridCol w:w="1350"/>
@@ -5699,10 +5570,10 @@
           </w:tcPr>
           <w:p>
             <w:pPr>
-              <w:pStyle w:val="Caption"/>
+              <w:pStyle w:val="Beschriftung"/>
               <w:jc w:val="right"/>
             </w:pPr>
-            <w:bookmarkStart w:id="21" w:name="_Toc290554262"/>
+            <w:bookmarkStart w:id="20" w:name="_Toc290554262"/>
             <w:r>
               <w:t>(</w:t>
             </w:r>
@@ -5754,7 +5625,7 @@
             <w:r>
               <w:t>)</w:t>
             </w:r>
-            <w:bookmarkEnd w:id="21"/>
+            <w:bookmarkEnd w:id="20"/>
           </w:p>
         </w:tc>
       </w:tr>
@@ -5772,8 +5643,8 @@
           <w:p>
             <w:pPr>
               <w:rPr>
+                <w:rFonts w:ascii="Cambria Math" w:hAnsi="Cambria Math"/>
                 <w:oMath/>
-                <w:rFonts w:ascii="Cambria Math" w:hAnsi="Cambria Math"/>
               </w:rPr>
             </w:pPr>
             <m:oMathPara>
@@ -5882,7 +5753,7 @@
           </w:tcPr>
           <w:p>
             <w:pPr>
-              <w:pStyle w:val="Caption"/>
+              <w:pStyle w:val="Beschriftung"/>
               <w:jc w:val="right"/>
             </w:pPr>
             <w:r>
@@ -5942,13 +5813,13 @@
     </w:tbl>
     <w:p>
       <w:pPr>
-        <w:pStyle w:val="Heading3"/>
-      </w:pPr>
-      <w:bookmarkStart w:id="22" w:name="_Toc491606307"/>
+        <w:pStyle w:val="berschrift3"/>
+      </w:pPr>
+      <w:bookmarkStart w:id="21" w:name="_Toc491606307"/>
       <w:r>
         <w:t>Cross Referencing</w:t>
       </w:r>
-      <w:bookmarkEnd w:id="22"/>
+      <w:bookmarkEnd w:id="21"/>
     </w:p>
     <w:p>
       <w:r>
@@ -6034,77 +5905,67 @@
       <w:r>
         <w:t xml:space="preserve">Under Insert Reference To choose </w:t>
       </w:r>
-      <w:proofErr w:type="gramStart"/>
       <w:r>
         <w:rPr>
           <w:b/>
         </w:rPr>
-        <w:t>Only</w:t>
-      </w:r>
-      <w:proofErr w:type="gramEnd"/>
+        <w:t>Only label and number</w:t>
+      </w:r>
+      <w:r>
+        <w:t xml:space="preserve"> and click </w:t>
+      </w:r>
       <w:r>
         <w:rPr>
           <w:b/>
         </w:rPr>
-        <w:t xml:space="preserve"> label and number</w:t>
-      </w:r>
-      <w:r>
-        <w:t xml:space="preserve"> and click </w:t>
-      </w:r>
-      <w:r>
+        <w:t>Insert</w:t>
+      </w:r>
+      <w:r>
+        <w:t xml:space="preserve">.  </w:t>
+      </w:r>
+    </w:p>
+    <w:p>
+      <w:pPr>
+        <w:pStyle w:val="Itemiseda"/>
+      </w:pPr>
+      <w:r>
+        <w:t>Click Close</w:t>
+      </w:r>
+    </w:p>
+    <w:p>
+      <w:pPr>
+        <w:pStyle w:val="berschrift3"/>
+      </w:pPr>
+      <w:bookmarkStart w:id="22" w:name="_Toc491606308"/>
+      <w:r>
+        <w:t>Updating Tables of Contents, Lists of Figures and Captions</w:t>
+      </w:r>
+      <w:bookmarkEnd w:id="22"/>
+    </w:p>
+    <w:p>
+      <w:pPr>
         <w:rPr>
           <w:b/>
         </w:rPr>
-        <w:t>Insert</w:t>
-      </w:r>
-      <w:r>
-        <w:t xml:space="preserve">.  </w:t>
-      </w:r>
-    </w:p>
-    <w:p>
-      <w:pPr>
-        <w:pStyle w:val="Itemiseda"/>
-      </w:pPr>
-      <w:r>
-        <w:t>Click Close</w:t>
-      </w:r>
-    </w:p>
-    <w:p>
-      <w:pPr>
-        <w:pStyle w:val="Heading3"/>
-      </w:pPr>
-      <w:bookmarkStart w:id="23" w:name="_Toc491606308"/>
-      <w:r>
-        <w:t>Updating Tables of Contents, Lists of Figures and Captions</w:t>
-      </w:r>
-      <w:bookmarkEnd w:id="23"/>
-    </w:p>
-    <w:p>
-      <w:pPr>
+      </w:pPr>
+      <w:r>
+        <w:t xml:space="preserve">Your table of contents, lists of figures and caption numbers will update automatically whenever you re-open the document, however you can ‘force’ an update at anytime by highlighting the table or text and pressing the </w:t>
+      </w:r>
+      <w:r>
         <w:rPr>
           <w:b/>
         </w:rPr>
-      </w:pPr>
-      <w:r>
-        <w:t xml:space="preserve">Your table of contents, lists of figures and caption numbers will update automatically whenever you re-open the document, however you can ‘force’ an update at anytime by highlighting the table or text and pressing the </w:t>
+        <w:t>F9</w:t>
+      </w:r>
+      <w:r>
+        <w:t xml:space="preserve"> key (or right-click and select Update Field from the shortcut menu).  To update all fields in a document press </w:t>
       </w:r>
       <w:r>
         <w:rPr>
           <w:b/>
         </w:rPr>
-        <w:t>F9</w:t>
-      </w:r>
-      <w:r>
-        <w:t xml:space="preserve"> key (or right-click and select Update Field from the shortcut menu).  To update all fields in a document press </w:t>
-      </w:r>
-      <w:proofErr w:type="spellStart"/>
-      <w:r>
-        <w:rPr>
-          <w:b/>
-        </w:rPr>
         <w:t>Ctrl+A</w:t>
       </w:r>
-      <w:proofErr w:type="spellEnd"/>
       <w:r>
         <w:t xml:space="preserve"> then </w:t>
       </w:r>
@@ -6133,7 +5994,7 @@
     </w:p>
     <w:p>
       <w:pPr>
-        <w:pStyle w:val="Heading1"/>
+        <w:pStyle w:val="berschrift1"/>
         <w:tabs>
           <w:tab w:val="clear" w:pos="720"/>
         </w:tabs>
@@ -6145,8 +6006,8 @@
           <w:lang w:val="en-MY" w:eastAsia="en-MY"/>
         </w:rPr>
         <w:lastRenderedPageBreak/>
-        <w:pict>
-          <v:rect id="_x0000_s1037" style="position:absolute;left:0;text-align:left;margin-left:-84.15pt;margin-top:-20.65pt;width:474pt;height:31.5pt;z-index:251671552" strokeweight="3pt">
+        <w:pict w14:anchorId="0F982096">
+          <v:rect id="_x0000_s2061" style="position:absolute;left:0;text-align:left;margin-left:-84.15pt;margin-top:-20.65pt;width:474pt;height:31.5pt;z-index:251671552" strokeweight="3pt">
             <v:shadow on="t" opacity=".5" offset="6pt,6pt"/>
             <v:textbox>
               <w:txbxContent>
@@ -6226,8 +6087,8 @@
           <w:noProof/>
           <w:lang w:val="en-MY" w:eastAsia="en-MY"/>
         </w:rPr>
-        <w:pict>
-          <v:shape id="_x0000_s1043" type="#_x0000_t62" style="position:absolute;left:0;text-align:left;margin-left:389.85pt;margin-top:70.85pt;width:1in;height:48pt;z-index:251676672" adj="5625,-41243">
+        <w:pict w14:anchorId="5A26D6CF">
+          <v:shape id="_x0000_s2067" type="#_x0000_t62" style="position:absolute;left:0;text-align:left;margin-left:389.85pt;margin-top:70.85pt;width:1in;height:48pt;z-index:251676672" adj="5625,-41243">
             <v:textbox>
               <w:txbxContent>
                 <w:p>
@@ -6275,62 +6136,62 @@
       <w:r>
         <w:br/>
       </w:r>
-      <w:bookmarkStart w:id="24" w:name="_Toc491606309"/>
+      <w:bookmarkStart w:id="23" w:name="_Toc491606309"/>
       <w:r>
         <w:t>METHODOLOGY</w:t>
       </w:r>
+      <w:bookmarkEnd w:id="23"/>
+    </w:p>
+    <w:p>
+      <w:bookmarkStart w:id="24" w:name="_Toc491606310"/>
+      <w:r>
+        <w:rPr>
+          <w:b/>
+        </w:rPr>
+        <w:t>‘Heading 1’</w:t>
+      </w:r>
+      <w:r>
+        <w:rPr>
+          <w:b/>
+        </w:rPr>
+        <w:t xml:space="preserve"> </w:t>
+      </w:r>
+      <w:r>
+        <w:t>is used for the chapter such as INTRODUCTION, LITERATURE REVIEW etc.</w:t>
+      </w:r>
+    </w:p>
+    <w:p>
+      <w:pPr>
+        <w:pStyle w:val="berschrift2"/>
+      </w:pPr>
+      <w:r>
+        <w:t xml:space="preserve">Title </w:t>
+      </w:r>
+      <w:r>
+        <w:t>(use Heading 2 style)</w:t>
+      </w:r>
       <w:bookmarkEnd w:id="24"/>
     </w:p>
     <w:p>
-      <w:bookmarkStart w:id="25" w:name="_Toc491606310"/>
-      <w:r>
-        <w:rPr>
-          <w:b/>
-        </w:rPr>
-        <w:t>‘Heading 1’</w:t>
-      </w:r>
-      <w:r>
-        <w:rPr>
-          <w:b/>
-        </w:rPr>
-        <w:t xml:space="preserve"> </w:t>
-      </w:r>
-      <w:r>
-        <w:t>is used for the chapter such as INTRODUCTION, LITERATURE REVIEW etc.</w:t>
-      </w:r>
-    </w:p>
-    <w:p>
-      <w:pPr>
-        <w:pStyle w:val="Heading2"/>
-      </w:pPr>
+      <w:r>
+        <w:t>This is where you start your writing. Use ‘Normal’ style to write in this section.</w:t>
+      </w:r>
+    </w:p>
+    <w:p>
+      <w:pPr>
+        <w:pStyle w:val="berschrift3"/>
+      </w:pPr>
+      <w:bookmarkStart w:id="25" w:name="_Toc491606311"/>
       <w:r>
         <w:t xml:space="preserve">Title </w:t>
       </w:r>
       <w:r>
-        <w:t>(use Heading 2 style)</w:t>
+        <w:t>(use Heading 3</w:t>
+      </w:r>
+      <w:r>
+        <w:t xml:space="preserve"> style)</w:t>
       </w:r>
       <w:bookmarkEnd w:id="25"/>
-    </w:p>
-    <w:p>
-      <w:r>
-        <w:t>This is where you start your writing. Use ‘Normal’ style to write in this section.</w:t>
-      </w:r>
-    </w:p>
-    <w:p>
-      <w:pPr>
-        <w:pStyle w:val="Heading3"/>
-      </w:pPr>
-      <w:bookmarkStart w:id="26" w:name="_Toc491606311"/>
-      <w:r>
-        <w:t xml:space="preserve">Title </w:t>
-      </w:r>
-      <w:r>
-        <w:t>(use Heading 3</w:t>
-      </w:r>
-      <w:r>
-        <w:t xml:space="preserve"> style)</w:t>
-      </w:r>
-      <w:bookmarkEnd w:id="26"/>
     </w:p>
     <w:p>
       <w:r>
@@ -6355,8 +6216,8 @@
           <w:noProof/>
           <w:lang w:val="en-MY" w:eastAsia="en-MY"/>
         </w:rPr>
-        <w:pict>
-          <v:rect id="_x0000_s1032" style="position:absolute;left:0;text-align:left;margin-left:-52.65pt;margin-top:83.65pt;width:486.75pt;height:90pt;z-index:251666432" strokeweight="3pt">
+        <w:pict w14:anchorId="1F0BA582">
+          <v:rect id="_x0000_s2056" style="position:absolute;left:0;text-align:left;margin-left:-52.65pt;margin-top:83.65pt;width:486.75pt;height:90pt;z-index:251666432" strokeweight="3pt">
             <v:shadow on="t" opacity=".5" offset="6pt,6pt"/>
             <v:textbox>
               <w:txbxContent>
@@ -6399,7 +6260,7 @@
     </w:p>
     <w:p>
       <w:pPr>
-        <w:pStyle w:val="Heading1"/>
+        <w:pStyle w:val="berschrift1"/>
       </w:pPr>
       <w:r>
         <w:rPr>
@@ -6407,8 +6268,8 @@
           <w:lang w:val="en-MY" w:eastAsia="en-MY"/>
         </w:rPr>
         <w:lastRenderedPageBreak/>
-        <w:pict>
-          <v:rect id="_x0000_s1038" style="position:absolute;left:0;text-align:left;margin-left:-99.15pt;margin-top:-26.65pt;width:474pt;height:33pt;z-index:251672576" strokeweight="3pt">
+        <w:pict w14:anchorId="1CD92BB1">
+          <v:rect id="_x0000_s2062" style="position:absolute;left:0;text-align:left;margin-left:-99.15pt;margin-top:-26.65pt;width:474pt;height:33pt;z-index:251672576" strokeweight="3pt">
             <v:shadow on="t" opacity=".5" offset="6pt,6pt"/>
             <v:textbox>
               <w:txbxContent>
@@ -6488,8 +6349,8 @@
           <w:noProof/>
           <w:lang w:val="en-MY" w:eastAsia="en-MY"/>
         </w:rPr>
-        <w:pict>
-          <v:shape id="_x0000_s1044" type="#_x0000_t62" style="position:absolute;left:0;text-align:left;margin-left:386.85pt;margin-top:73.1pt;width:1in;height:48pt;z-index:251677696" adj="5625,-41243">
+        <w:pict w14:anchorId="526DF95F">
+          <v:shape id="_x0000_s2068" type="#_x0000_t62" style="position:absolute;left:0;text-align:left;margin-left:386.85pt;margin-top:73.1pt;width:1in;height:48pt;z-index:251677696" adj="5625,-41243">
             <v:textbox>
               <w:txbxContent>
                 <w:p>
@@ -6537,59 +6398,59 @@
       <w:r>
         <w:br/>
       </w:r>
-      <w:bookmarkStart w:id="27" w:name="_Toc491606312"/>
+      <w:bookmarkStart w:id="26" w:name="_Toc491606312"/>
       <w:r>
         <w:t>RESULTS AND DISCUSSION</w:t>
       </w:r>
+      <w:bookmarkEnd w:id="26"/>
+    </w:p>
+    <w:p>
+      <w:bookmarkStart w:id="27" w:name="_Toc491606313"/>
+      <w:r>
+        <w:rPr>
+          <w:b/>
+        </w:rPr>
+        <w:t>‘Heading 1’</w:t>
+      </w:r>
+      <w:r>
+        <w:rPr>
+          <w:b/>
+        </w:rPr>
+        <w:t xml:space="preserve"> </w:t>
+      </w:r>
+      <w:r>
+        <w:t>is used for the chapter such as INTRODUCTION, LITERATURE REVIEW etc.</w:t>
+      </w:r>
+    </w:p>
+    <w:p>
+      <w:pPr>
+        <w:pStyle w:val="berschrift2"/>
+      </w:pPr>
+      <w:r>
+        <w:t xml:space="preserve">Title </w:t>
+      </w:r>
+      <w:r>
+        <w:t>(use Heading 2 style)</w:t>
+      </w:r>
       <w:bookmarkEnd w:id="27"/>
     </w:p>
     <w:p>
-      <w:bookmarkStart w:id="28" w:name="_Toc491606313"/>
-      <w:r>
-        <w:rPr>
-          <w:b/>
-        </w:rPr>
-        <w:t>‘Heading 1’</w:t>
-      </w:r>
-      <w:r>
-        <w:rPr>
-          <w:b/>
-        </w:rPr>
-        <w:t xml:space="preserve"> </w:t>
-      </w:r>
-      <w:r>
-        <w:t>is used for the chapter such as INTRODUCTION, LITERATURE REVIEW etc.</w:t>
-      </w:r>
-    </w:p>
-    <w:p>
-      <w:pPr>
-        <w:pStyle w:val="Heading2"/>
-      </w:pPr>
-      <w:r>
-        <w:t xml:space="preserve">Title </w:t>
-      </w:r>
-      <w:r>
-        <w:t>(use Heading 2 style)</w:t>
+      <w:r>
+        <w:t>This is where you start your writing. Use ‘Normal’ style to write in this section.</w:t>
+      </w:r>
+    </w:p>
+    <w:p>
+      <w:pPr>
+        <w:pStyle w:val="berschrift3"/>
+      </w:pPr>
+      <w:bookmarkStart w:id="28" w:name="_Toc491606314"/>
+      <w:r>
+        <w:t>Title (use Heading 3</w:t>
+      </w:r>
+      <w:r>
+        <w:t xml:space="preserve"> style)</w:t>
       </w:r>
       <w:bookmarkEnd w:id="28"/>
-    </w:p>
-    <w:p>
-      <w:r>
-        <w:t>This is where you start your writing. Use ‘Normal’ style to write in this section.</w:t>
-      </w:r>
-    </w:p>
-    <w:p>
-      <w:pPr>
-        <w:pStyle w:val="Heading3"/>
-      </w:pPr>
-      <w:bookmarkStart w:id="29" w:name="_Toc491606314"/>
-      <w:r>
-        <w:t>Title (use Heading 3</w:t>
-      </w:r>
-      <w:r>
-        <w:t xml:space="preserve"> style)</w:t>
-      </w:r>
-      <w:bookmarkEnd w:id="29"/>
     </w:p>
     <w:p>
       <w:r>
@@ -6606,8 +6467,8 @@
           <w:noProof/>
           <w:lang w:val="en-MY" w:eastAsia="en-MY"/>
         </w:rPr>
-        <w:pict>
-          <v:rect id="_x0000_s1033" style="position:absolute;left:0;text-align:left;margin-left:-63.9pt;margin-top:46.45pt;width:486.75pt;height:90pt;z-index:251667456" strokeweight="3pt">
+        <w:pict w14:anchorId="600483B5">
+          <v:rect id="_x0000_s2057" style="position:absolute;left:0;text-align:left;margin-left:-63.9pt;margin-top:46.45pt;width:486.75pt;height:90pt;z-index:251667456" strokeweight="3pt">
             <v:shadow on="t" opacity=".5" offset="6pt,6pt"/>
             <v:textbox>
               <w:txbxContent>
@@ -6661,7 +6522,7 @@
     </w:p>
     <w:p>
       <w:pPr>
-        <w:pStyle w:val="Heading1"/>
+        <w:pStyle w:val="berschrift1"/>
       </w:pPr>
       <w:r>
         <w:rPr>
@@ -6669,8 +6530,8 @@
           <w:lang w:val="en-MY" w:eastAsia="en-MY"/>
         </w:rPr>
         <w:lastRenderedPageBreak/>
-        <w:pict>
-          <v:rect id="_x0000_s1039" style="position:absolute;left:0;text-align:left;margin-left:-81.15pt;margin-top:-19.15pt;width:474pt;height:32.25pt;z-index:251673600" strokeweight="3pt">
+        <w:pict w14:anchorId="283D9A8F">
+          <v:rect id="_x0000_s2063" style="position:absolute;left:0;text-align:left;margin-left:-81.15pt;margin-top:-19.15pt;width:474pt;height:32.25pt;z-index:251673600" strokeweight="3pt">
             <v:shadow on="t" opacity=".5" offset="6pt,6pt"/>
             <v:textbox>
               <w:txbxContent>
@@ -6757,8 +6618,8 @@
           <w:noProof/>
           <w:lang w:val="en-MY" w:eastAsia="en-MY"/>
         </w:rPr>
-        <w:pict>
-          <v:shape id="_x0000_s1045" type="#_x0000_t62" style="position:absolute;left:0;text-align:left;margin-left:389.1pt;margin-top:73.85pt;width:1in;height:48pt;z-index:251678720" adj="5625,-41243">
+        <w:pict w14:anchorId="5E5F37B0">
+          <v:shape id="_x0000_s2069" type="#_x0000_t62" style="position:absolute;left:0;text-align:left;margin-left:389.1pt;margin-top:73.85pt;width:1in;height:48pt;z-index:251678720" adj="5625,-41243">
             <v:textbox>
               <w:txbxContent>
                 <w:p>
@@ -6806,59 +6667,59 @@
       <w:r>
         <w:br/>
       </w:r>
-      <w:bookmarkStart w:id="30" w:name="_Toc491606315"/>
+      <w:bookmarkStart w:id="29" w:name="_Toc491606315"/>
       <w:r>
         <w:t>CONCUSSION AND RECOMMENDATIONS</w:t>
       </w:r>
+      <w:bookmarkEnd w:id="29"/>
+    </w:p>
+    <w:p>
+      <w:bookmarkStart w:id="30" w:name="_Toc491606316"/>
+      <w:r>
+        <w:rPr>
+          <w:b/>
+        </w:rPr>
+        <w:t>‘Heading 1’</w:t>
+      </w:r>
+      <w:r>
+        <w:rPr>
+          <w:b/>
+        </w:rPr>
+        <w:t xml:space="preserve"> </w:t>
+      </w:r>
+      <w:r>
+        <w:t>is used for the chapter such as INTRODUCTION, LITERATURE REVIEW etc.</w:t>
+      </w:r>
+    </w:p>
+    <w:p>
+      <w:pPr>
+        <w:pStyle w:val="berschrift2"/>
+      </w:pPr>
+      <w:r>
+        <w:t xml:space="preserve">Title </w:t>
+      </w:r>
+      <w:r>
+        <w:t>(use Heading 2 style)</w:t>
+      </w:r>
       <w:bookmarkEnd w:id="30"/>
     </w:p>
     <w:p>
-      <w:bookmarkStart w:id="31" w:name="_Toc491606316"/>
-      <w:r>
-        <w:rPr>
-          <w:b/>
-        </w:rPr>
-        <w:t>‘Heading 1’</w:t>
-      </w:r>
-      <w:r>
-        <w:rPr>
-          <w:b/>
-        </w:rPr>
-        <w:t xml:space="preserve"> </w:t>
-      </w:r>
-      <w:r>
-        <w:t>is used for the chapter such as INTRODUCTION, LITERATURE REVIEW etc.</w:t>
-      </w:r>
-    </w:p>
-    <w:p>
-      <w:pPr>
-        <w:pStyle w:val="Heading2"/>
-      </w:pPr>
-      <w:r>
-        <w:t xml:space="preserve">Title </w:t>
-      </w:r>
-      <w:r>
-        <w:t>(use Heading 2 style)</w:t>
+      <w:r>
+        <w:t>This is where you start your writing. Use ‘Normal’ style to write in this section.</w:t>
+      </w:r>
+    </w:p>
+    <w:p>
+      <w:pPr>
+        <w:pStyle w:val="berschrift3"/>
+      </w:pPr>
+      <w:bookmarkStart w:id="31" w:name="_Toc491606317"/>
+      <w:r>
+        <w:t>Title (use Heading 3</w:t>
+      </w:r>
+      <w:r>
+        <w:t xml:space="preserve"> style)</w:t>
       </w:r>
       <w:bookmarkEnd w:id="31"/>
-    </w:p>
-    <w:p>
-      <w:r>
-        <w:t>This is where you start your writing. Use ‘Normal’ style to write in this section.</w:t>
-      </w:r>
-    </w:p>
-    <w:p>
-      <w:pPr>
-        <w:pStyle w:val="Heading3"/>
-      </w:pPr>
-      <w:bookmarkStart w:id="32" w:name="_Toc491606317"/>
-      <w:r>
-        <w:t>Title (use Heading 3</w:t>
-      </w:r>
-      <w:r>
-        <w:t xml:space="preserve"> style)</w:t>
-      </w:r>
-      <w:bookmarkEnd w:id="32"/>
     </w:p>
     <w:p>
       <w:r>
@@ -6875,8 +6736,8 @@
           <w:noProof/>
           <w:lang w:val="en-MY" w:eastAsia="en-MY"/>
         </w:rPr>
-        <w:pict>
-          <v:rect id="_x0000_s1034" style="position:absolute;left:0;text-align:left;margin-left:-59.4pt;margin-top:62.2pt;width:486.75pt;height:90pt;z-index:251668480" strokeweight="3pt">
+        <w:pict w14:anchorId="05E84FAE">
+          <v:rect id="_x0000_s2058" style="position:absolute;left:0;text-align:left;margin-left:-59.4pt;margin-top:62.2pt;width:486.75pt;height:90pt;z-index:251668480" strokeweight="3pt">
             <v:shadow on="t" opacity=".5" offset="6pt,6pt"/>
             <v:textbox>
               <w:txbxContent>
@@ -6943,8 +6804,8 @@
           <w:noProof/>
           <w:lang w:val="en-MY" w:eastAsia="en-MY"/>
         </w:rPr>
-        <w:pict>
-          <v:rect id="_x0000_s1035" style="position:absolute;left:0;text-align:left;margin-left:-52.65pt;margin-top:451.9pt;width:486.75pt;height:90pt;z-index:251669504" strokeweight="3pt">
+        <w:pict w14:anchorId="3C45798A">
+          <v:rect id="_x0000_s2059" style="position:absolute;left:0;text-align:left;margin-left:-52.65pt;margin-top:451.9pt;width:486.75pt;height:90pt;z-index:251669504" strokeweight="3pt">
             <v:shadow on="t" opacity=".5" offset="6pt,6pt"/>
             <v:textbox>
               <w:txbxContent>
@@ -7002,7 +6863,7 @@
 </file>
 
 <file path=word/endnotes.xml><?xml version="1.0" encoding="utf-8"?>
-<w:endnotes xmlns:ve="http://schemas.openxmlformats.org/markup-compatibility/2006" xmlns:o="urn:schemas-microsoft-com:office:office" xmlns:r="http://schemas.openxmlformats.org/officeDocument/2006/relationships" xmlns:m="http://schemas.openxmlformats.org/officeDocument/2006/math" xmlns:v="urn:schemas-microsoft-com:vml" xmlns:wp="http://schemas.openxmlformats.org/drawingml/2006/wordprocessingDrawing" xmlns:w10="urn:schemas-microsoft-com:office:word" xmlns:w="http://schemas.openxmlformats.org/wordprocessingml/2006/main" xmlns:wne="http://schemas.microsoft.com/office/word/2006/wordml">
+<w:endnotes xmlns:wpc="http://schemas.microsoft.com/office/word/2010/wordprocessingCanvas" xmlns:cx="http://schemas.microsoft.com/office/drawing/2014/chartex" xmlns:cx1="http://schemas.microsoft.com/office/drawing/2015/9/8/chartex" xmlns:cx2="http://schemas.microsoft.com/office/drawing/2015/10/21/chartex" xmlns:cx3="http://schemas.microsoft.com/office/drawing/2016/5/9/chartex" xmlns:cx4="http://schemas.microsoft.com/office/drawing/2016/5/10/chartex" xmlns:cx5="http://schemas.microsoft.com/office/drawing/2016/5/11/chartex" xmlns:cx6="http://schemas.microsoft.com/office/drawing/2016/5/12/chartex" xmlns:cx7="http://schemas.microsoft.com/office/drawing/2016/5/13/chartex" xmlns:cx8="http://schemas.microsoft.com/office/drawing/2016/5/14/chartex" xmlns:mc="http://schemas.openxmlformats.org/markup-compatibility/2006" xmlns:aink="http://schemas.microsoft.com/office/drawing/2016/ink" xmlns:am3d="http://schemas.microsoft.com/office/drawing/2017/model3d" xmlns:o="urn:schemas-microsoft-com:office:office" xmlns:oel="http://schemas.microsoft.com/office/2019/extlst" xmlns:r="http://schemas.openxmlformats.org/officeDocument/2006/relationships" xmlns:m="http://schemas.openxmlformats.org/officeDocument/2006/math" xmlns:v="urn:schemas-microsoft-com:vml" xmlns:wp14="http://schemas.microsoft.com/office/word/2010/wordprocessingDrawing" xmlns:wp="http://schemas.openxmlformats.org/drawingml/2006/wordprocessingDrawing" xmlns:w10="urn:schemas-microsoft-com:office:word" xmlns:w="http://schemas.openxmlformats.org/wordprocessingml/2006/main" xmlns:w14="http://schemas.microsoft.com/office/word/2010/wordml" xmlns:w15="http://schemas.microsoft.com/office/word/2012/wordml" xmlns:w16cex="http://schemas.microsoft.com/office/word/2018/wordml/cex" xmlns:w16cid="http://schemas.microsoft.com/office/word/2016/wordml/cid" xmlns:w16="http://schemas.microsoft.com/office/word/2018/wordml" xmlns:w16du="http://schemas.microsoft.com/office/word/2023/wordml/word16du" xmlns:w16sdtdh="http://schemas.microsoft.com/office/word/2020/wordml/sdtdatahash" xmlns:w16se="http://schemas.microsoft.com/office/word/2015/wordml/symex" xmlns:wpg="http://schemas.microsoft.com/office/word/2010/wordprocessingGroup" xmlns:wpi="http://schemas.microsoft.com/office/word/2010/wordprocessingInk" xmlns:wne="http://schemas.microsoft.com/office/word/2006/wordml" xmlns:wps="http://schemas.microsoft.com/office/word/2010/wordprocessingShape" mc:Ignorable="w14 w15 w16se w16cid w16 w16cex w16sdtdh wp14">
   <w:endnote w:type="separator" w:id="-1">
     <w:p>
       <w:pPr>
@@ -7027,7 +6888,7 @@
 </file>
 
 <file path=word/footnotes.xml><?xml version="1.0" encoding="utf-8"?>
-<w:footnotes xmlns:ve="http://schemas.openxmlformats.org/markup-compatibility/2006" xmlns:o="urn:schemas-microsoft-com:office:office" xmlns:r="http://schemas.openxmlformats.org/officeDocument/2006/relationships" xmlns:m="http://schemas.openxmlformats.org/officeDocument/2006/math" xmlns:v="urn:schemas-microsoft-com:vml" xmlns:wp="http://schemas.openxmlformats.org/drawingml/2006/wordprocessingDrawing" xmlns:w10="urn:schemas-microsoft-com:office:word" xmlns:w="http://schemas.openxmlformats.org/wordprocessingml/2006/main" xmlns:wne="http://schemas.microsoft.com/office/word/2006/wordml">
+<w:footnotes xmlns:wpc="http://schemas.microsoft.com/office/word/2010/wordprocessingCanvas" xmlns:cx="http://schemas.microsoft.com/office/drawing/2014/chartex" xmlns:cx1="http://schemas.microsoft.com/office/drawing/2015/9/8/chartex" xmlns:cx2="http://schemas.microsoft.com/office/drawing/2015/10/21/chartex" xmlns:cx3="http://schemas.microsoft.com/office/drawing/2016/5/9/chartex" xmlns:cx4="http://schemas.microsoft.com/office/drawing/2016/5/10/chartex" xmlns:cx5="http://schemas.microsoft.com/office/drawing/2016/5/11/chartex" xmlns:cx6="http://schemas.microsoft.com/office/drawing/2016/5/12/chartex" xmlns:cx7="http://schemas.microsoft.com/office/drawing/2016/5/13/chartex" xmlns:cx8="http://schemas.microsoft.com/office/drawing/2016/5/14/chartex" xmlns:mc="http://schemas.openxmlformats.org/markup-compatibility/2006" xmlns:aink="http://schemas.microsoft.com/office/drawing/2016/ink" xmlns:am3d="http://schemas.microsoft.com/office/drawing/2017/model3d" xmlns:o="urn:schemas-microsoft-com:office:office" xmlns:oel="http://schemas.microsoft.com/office/2019/extlst" xmlns:r="http://schemas.openxmlformats.org/officeDocument/2006/relationships" xmlns:m="http://schemas.openxmlformats.org/officeDocument/2006/math" xmlns:v="urn:schemas-microsoft-com:vml" xmlns:wp14="http://schemas.microsoft.com/office/word/2010/wordprocessingDrawing" xmlns:wp="http://schemas.openxmlformats.org/drawingml/2006/wordprocessingDrawing" xmlns:w10="urn:schemas-microsoft-com:office:word" xmlns:w="http://schemas.openxmlformats.org/wordprocessingml/2006/main" xmlns:w14="http://schemas.microsoft.com/office/word/2010/wordml" xmlns:w15="http://schemas.microsoft.com/office/word/2012/wordml" xmlns:w16cex="http://schemas.microsoft.com/office/word/2018/wordml/cex" xmlns:w16cid="http://schemas.microsoft.com/office/word/2016/wordml/cid" xmlns:w16="http://schemas.microsoft.com/office/word/2018/wordml" xmlns:w16du="http://schemas.microsoft.com/office/word/2023/wordml/word16du" xmlns:w16sdtdh="http://schemas.microsoft.com/office/word/2020/wordml/sdtdatahash" xmlns:w16se="http://schemas.microsoft.com/office/word/2015/wordml/symex" xmlns:wpg="http://schemas.microsoft.com/office/word/2010/wordprocessingGroup" xmlns:wpi="http://schemas.microsoft.com/office/word/2010/wordprocessingInk" xmlns:wne="http://schemas.microsoft.com/office/word/2006/wordml" xmlns:wps="http://schemas.microsoft.com/office/word/2010/wordprocessingShape" mc:Ignorable="w14 w15 w16se w16cid w16 w16cex w16sdtdh wp14">
   <w:footnote w:type="separator" w:id="-1">
     <w:p>
       <w:pPr>
@@ -7052,23 +6913,23 @@
 </file>
 
 <file path=word/header1.xml><?xml version="1.0" encoding="utf-8"?>
-<w:hdr xmlns:ve="http://schemas.openxmlformats.org/markup-compatibility/2006" xmlns:o="urn:schemas-microsoft-com:office:office" xmlns:r="http://schemas.openxmlformats.org/officeDocument/2006/relationships" xmlns:m="http://schemas.openxmlformats.org/officeDocument/2006/math" xmlns:v="urn:schemas-microsoft-com:vml" xmlns:wp="http://schemas.openxmlformats.org/drawingml/2006/wordprocessingDrawing" xmlns:w10="urn:schemas-microsoft-com:office:word" xmlns:w="http://schemas.openxmlformats.org/wordprocessingml/2006/main" xmlns:wne="http://schemas.microsoft.com/office/word/2006/wordml">
+<w:hdr xmlns:wpc="http://schemas.microsoft.com/office/word/2010/wordprocessingCanvas" xmlns:cx="http://schemas.microsoft.com/office/drawing/2014/chartex" xmlns:cx1="http://schemas.microsoft.com/office/drawing/2015/9/8/chartex" xmlns:cx2="http://schemas.microsoft.com/office/drawing/2015/10/21/chartex" xmlns:cx3="http://schemas.microsoft.com/office/drawing/2016/5/9/chartex" xmlns:cx4="http://schemas.microsoft.com/office/drawing/2016/5/10/chartex" xmlns:cx5="http://schemas.microsoft.com/office/drawing/2016/5/11/chartex" xmlns:cx6="http://schemas.microsoft.com/office/drawing/2016/5/12/chartex" xmlns:cx7="http://schemas.microsoft.com/office/drawing/2016/5/13/chartex" xmlns:cx8="http://schemas.microsoft.com/office/drawing/2016/5/14/chartex" xmlns:mc="http://schemas.openxmlformats.org/markup-compatibility/2006" xmlns:aink="http://schemas.microsoft.com/office/drawing/2016/ink" xmlns:am3d="http://schemas.microsoft.com/office/drawing/2017/model3d" xmlns:o="urn:schemas-microsoft-com:office:office" xmlns:oel="http://schemas.microsoft.com/office/2019/extlst" xmlns:r="http://schemas.openxmlformats.org/officeDocument/2006/relationships" xmlns:m="http://schemas.openxmlformats.org/officeDocument/2006/math" xmlns:v="urn:schemas-microsoft-com:vml" xmlns:wp14="http://schemas.microsoft.com/office/word/2010/wordprocessingDrawing" xmlns:wp="http://schemas.openxmlformats.org/drawingml/2006/wordprocessingDrawing" xmlns:w10="urn:schemas-microsoft-com:office:word" xmlns:w="http://schemas.openxmlformats.org/wordprocessingml/2006/main" xmlns:w14="http://schemas.microsoft.com/office/word/2010/wordml" xmlns:w15="http://schemas.microsoft.com/office/word/2012/wordml" xmlns:w16cex="http://schemas.microsoft.com/office/word/2018/wordml/cex" xmlns:w16cid="http://schemas.microsoft.com/office/word/2016/wordml/cid" xmlns:w16="http://schemas.microsoft.com/office/word/2018/wordml" xmlns:w16du="http://schemas.microsoft.com/office/word/2023/wordml/word16du" xmlns:w16sdtdh="http://schemas.microsoft.com/office/word/2020/wordml/sdtdatahash" xmlns:w16se="http://schemas.microsoft.com/office/word/2015/wordml/symex" xmlns:wpg="http://schemas.microsoft.com/office/word/2010/wordprocessingGroup" xmlns:wpi="http://schemas.microsoft.com/office/word/2010/wordprocessingInk" xmlns:wne="http://schemas.microsoft.com/office/word/2006/wordml" xmlns:wps="http://schemas.microsoft.com/office/word/2010/wordprocessingShape" mc:Ignorable="w14 w15 w16se w16cid w16 w16cex w16sdtdh wp14">
   <w:p>
     <w:pPr>
-      <w:pStyle w:val="Header"/>
+      <w:pStyle w:val="Kopfzeile"/>
       <w:jc w:val="right"/>
     </w:pPr>
   </w:p>
   <w:p>
     <w:pPr>
-      <w:pStyle w:val="Header"/>
+      <w:pStyle w:val="Kopfzeile"/>
     </w:pPr>
   </w:p>
 </w:hdr>
 </file>
 
 <file path=word/header2.xml><?xml version="1.0" encoding="utf-8"?>
-<w:hdr xmlns:ve="http://schemas.openxmlformats.org/markup-compatibility/2006" xmlns:o="urn:schemas-microsoft-com:office:office" xmlns:r="http://schemas.openxmlformats.org/officeDocument/2006/relationships" xmlns:m="http://schemas.openxmlformats.org/officeDocument/2006/math" xmlns:v="urn:schemas-microsoft-com:vml" xmlns:wp="http://schemas.openxmlformats.org/drawingml/2006/wordprocessingDrawing" xmlns:w10="urn:schemas-microsoft-com:office:word" xmlns:w="http://schemas.openxmlformats.org/wordprocessingml/2006/main" xmlns:wne="http://schemas.microsoft.com/office/word/2006/wordml">
+<w:hdr xmlns:wpc="http://schemas.microsoft.com/office/word/2010/wordprocessingCanvas" xmlns:cx="http://schemas.microsoft.com/office/drawing/2014/chartex" xmlns:cx1="http://schemas.microsoft.com/office/drawing/2015/9/8/chartex" xmlns:cx2="http://schemas.microsoft.com/office/drawing/2015/10/21/chartex" xmlns:cx3="http://schemas.microsoft.com/office/drawing/2016/5/9/chartex" xmlns:cx4="http://schemas.microsoft.com/office/drawing/2016/5/10/chartex" xmlns:cx5="http://schemas.microsoft.com/office/drawing/2016/5/11/chartex" xmlns:cx6="http://schemas.microsoft.com/office/drawing/2016/5/12/chartex" xmlns:cx7="http://schemas.microsoft.com/office/drawing/2016/5/13/chartex" xmlns:cx8="http://schemas.microsoft.com/office/drawing/2016/5/14/chartex" xmlns:mc="http://schemas.openxmlformats.org/markup-compatibility/2006" xmlns:aink="http://schemas.microsoft.com/office/drawing/2016/ink" xmlns:am3d="http://schemas.microsoft.com/office/drawing/2017/model3d" xmlns:o="urn:schemas-microsoft-com:office:office" xmlns:oel="http://schemas.microsoft.com/office/2019/extlst" xmlns:r="http://schemas.openxmlformats.org/officeDocument/2006/relationships" xmlns:m="http://schemas.openxmlformats.org/officeDocument/2006/math" xmlns:v="urn:schemas-microsoft-com:vml" xmlns:wp14="http://schemas.microsoft.com/office/word/2010/wordprocessingDrawing" xmlns:wp="http://schemas.openxmlformats.org/drawingml/2006/wordprocessingDrawing" xmlns:w10="urn:schemas-microsoft-com:office:word" xmlns:w="http://schemas.openxmlformats.org/wordprocessingml/2006/main" xmlns:w14="http://schemas.microsoft.com/office/word/2010/wordml" xmlns:w15="http://schemas.microsoft.com/office/word/2012/wordml" xmlns:w16cex="http://schemas.microsoft.com/office/word/2018/wordml/cex" xmlns:w16cid="http://schemas.microsoft.com/office/word/2016/wordml/cid" xmlns:w16="http://schemas.microsoft.com/office/word/2018/wordml" xmlns:w16du="http://schemas.microsoft.com/office/word/2023/wordml/word16du" xmlns:w16sdtdh="http://schemas.microsoft.com/office/word/2020/wordml/sdtdatahash" xmlns:w16se="http://schemas.microsoft.com/office/word/2015/wordml/symex" xmlns:wpg="http://schemas.microsoft.com/office/word/2010/wordprocessingGroup" xmlns:wpi="http://schemas.microsoft.com/office/word/2010/wordprocessingInk" xmlns:wne="http://schemas.microsoft.com/office/word/2006/wordml" xmlns:wps="http://schemas.microsoft.com/office/word/2010/wordprocessingShape" mc:Ignorable="w14 w15 w16se w16cid w16 w16cex w16sdtdh wp14">
   <w:sdt>
     <w:sdtPr>
       <w:id w:val="115880587"/>
@@ -7085,7 +6946,7 @@
     <w:sdtContent>
       <w:p>
         <w:pPr>
-          <w:pStyle w:val="Header"/>
+          <w:pStyle w:val="Kopfzeile"/>
           <w:jc w:val="right"/>
         </w:pPr>
         <w:r>
@@ -7114,14 +6975,14 @@
   </w:sdt>
   <w:p>
     <w:pPr>
-      <w:pStyle w:val="Header"/>
+      <w:pStyle w:val="Kopfzeile"/>
     </w:pPr>
   </w:p>
 </w:hdr>
 </file>
 
 <file path=word/header3.xml><?xml version="1.0" encoding="utf-8"?>
-<w:hdr xmlns:ve="http://schemas.openxmlformats.org/markup-compatibility/2006" xmlns:o="urn:schemas-microsoft-com:office:office" xmlns:r="http://schemas.openxmlformats.org/officeDocument/2006/relationships" xmlns:m="http://schemas.openxmlformats.org/officeDocument/2006/math" xmlns:v="urn:schemas-microsoft-com:vml" xmlns:wp="http://schemas.openxmlformats.org/drawingml/2006/wordprocessingDrawing" xmlns:w10="urn:schemas-microsoft-com:office:word" xmlns:w="http://schemas.openxmlformats.org/wordprocessingml/2006/main" xmlns:wne="http://schemas.microsoft.com/office/word/2006/wordml">
+<w:hdr xmlns:wpc="http://schemas.microsoft.com/office/word/2010/wordprocessingCanvas" xmlns:cx="http://schemas.microsoft.com/office/drawing/2014/chartex" xmlns:cx1="http://schemas.microsoft.com/office/drawing/2015/9/8/chartex" xmlns:cx2="http://schemas.microsoft.com/office/drawing/2015/10/21/chartex" xmlns:cx3="http://schemas.microsoft.com/office/drawing/2016/5/9/chartex" xmlns:cx4="http://schemas.microsoft.com/office/drawing/2016/5/10/chartex" xmlns:cx5="http://schemas.microsoft.com/office/drawing/2016/5/11/chartex" xmlns:cx6="http://schemas.microsoft.com/office/drawing/2016/5/12/chartex" xmlns:cx7="http://schemas.microsoft.com/office/drawing/2016/5/13/chartex" xmlns:cx8="http://schemas.microsoft.com/office/drawing/2016/5/14/chartex" xmlns:mc="http://schemas.openxmlformats.org/markup-compatibility/2006" xmlns:aink="http://schemas.microsoft.com/office/drawing/2016/ink" xmlns:am3d="http://schemas.microsoft.com/office/drawing/2017/model3d" xmlns:o="urn:schemas-microsoft-com:office:office" xmlns:oel="http://schemas.microsoft.com/office/2019/extlst" xmlns:r="http://schemas.openxmlformats.org/officeDocument/2006/relationships" xmlns:m="http://schemas.openxmlformats.org/officeDocument/2006/math" xmlns:v="urn:schemas-microsoft-com:vml" xmlns:wp14="http://schemas.microsoft.com/office/word/2010/wordprocessingDrawing" xmlns:wp="http://schemas.openxmlformats.org/drawingml/2006/wordprocessingDrawing" xmlns:w10="urn:schemas-microsoft-com:office:word" xmlns:w="http://schemas.openxmlformats.org/wordprocessingml/2006/main" xmlns:w14="http://schemas.microsoft.com/office/word/2010/wordml" xmlns:w15="http://schemas.microsoft.com/office/word/2012/wordml" xmlns:w16cex="http://schemas.microsoft.com/office/word/2018/wordml/cex" xmlns:w16cid="http://schemas.microsoft.com/office/word/2016/wordml/cid" xmlns:w16="http://schemas.microsoft.com/office/word/2018/wordml" xmlns:w16du="http://schemas.microsoft.com/office/word/2023/wordml/word16du" xmlns:w16sdtdh="http://schemas.microsoft.com/office/word/2020/wordml/sdtdatahash" xmlns:w16se="http://schemas.microsoft.com/office/word/2015/wordml/symex" xmlns:wpg="http://schemas.microsoft.com/office/word/2010/wordprocessingGroup" xmlns:wpi="http://schemas.microsoft.com/office/word/2010/wordprocessingInk" xmlns:wne="http://schemas.microsoft.com/office/word/2006/wordml" xmlns:wps="http://schemas.microsoft.com/office/word/2010/wordprocessingShape" mc:Ignorable="w14 w15 w16se w16cid w16 w16cex w16sdtdh wp14">
   <w:sdt>
     <w:sdtPr>
       <w:id w:val="1179544855"/>
@@ -7138,7 +6999,7 @@
     <w:sdtContent>
       <w:p>
         <w:pPr>
-          <w:pStyle w:val="Header"/>
+          <w:pStyle w:val="Kopfzeile"/>
           <w:jc w:val="right"/>
         </w:pPr>
         <w:r>
@@ -7167,22 +7028,22 @@
   </w:sdt>
   <w:p>
     <w:pPr>
-      <w:pStyle w:val="Header"/>
+      <w:pStyle w:val="Kopfzeile"/>
     </w:pPr>
   </w:p>
 </w:hdr>
 </file>
 
 <file path=word/numbering.xml><?xml version="1.0" encoding="utf-8"?>
-<w:numbering xmlns:ve="http://schemas.openxmlformats.org/markup-compatibility/2006" xmlns:o="urn:schemas-microsoft-com:office:office" xmlns:r="http://schemas.openxmlformats.org/officeDocument/2006/relationships" xmlns:m="http://schemas.openxmlformats.org/officeDocument/2006/math" xmlns:v="urn:schemas-microsoft-com:vml" xmlns:wp="http://schemas.openxmlformats.org/drawingml/2006/wordprocessingDrawing" xmlns:w10="urn:schemas-microsoft-com:office:word" xmlns:w="http://schemas.openxmlformats.org/wordprocessingml/2006/main" xmlns:wne="http://schemas.microsoft.com/office/word/2006/wordml">
-  <w:abstractNum w:abstractNumId="0">
+<w:numbering xmlns:wpc="http://schemas.microsoft.com/office/word/2010/wordprocessingCanvas" xmlns:cx="http://schemas.microsoft.com/office/drawing/2014/chartex" xmlns:cx1="http://schemas.microsoft.com/office/drawing/2015/9/8/chartex" xmlns:cx2="http://schemas.microsoft.com/office/drawing/2015/10/21/chartex" xmlns:cx3="http://schemas.microsoft.com/office/drawing/2016/5/9/chartex" xmlns:cx4="http://schemas.microsoft.com/office/drawing/2016/5/10/chartex" xmlns:cx5="http://schemas.microsoft.com/office/drawing/2016/5/11/chartex" xmlns:cx6="http://schemas.microsoft.com/office/drawing/2016/5/12/chartex" xmlns:cx7="http://schemas.microsoft.com/office/drawing/2016/5/13/chartex" xmlns:cx8="http://schemas.microsoft.com/office/drawing/2016/5/14/chartex" xmlns:mc="http://schemas.openxmlformats.org/markup-compatibility/2006" xmlns:aink="http://schemas.microsoft.com/office/drawing/2016/ink" xmlns:am3d="http://schemas.microsoft.com/office/drawing/2017/model3d" xmlns:o="urn:schemas-microsoft-com:office:office" xmlns:oel="http://schemas.microsoft.com/office/2019/extlst" xmlns:r="http://schemas.openxmlformats.org/officeDocument/2006/relationships" xmlns:m="http://schemas.openxmlformats.org/officeDocument/2006/math" xmlns:v="urn:schemas-microsoft-com:vml" xmlns:wp14="http://schemas.microsoft.com/office/word/2010/wordprocessingDrawing" xmlns:wp="http://schemas.openxmlformats.org/drawingml/2006/wordprocessingDrawing" xmlns:w10="urn:schemas-microsoft-com:office:word" xmlns:w="http://schemas.openxmlformats.org/wordprocessingml/2006/main" xmlns:w14="http://schemas.microsoft.com/office/word/2010/wordml" xmlns:w15="http://schemas.microsoft.com/office/word/2012/wordml" xmlns:w16cex="http://schemas.microsoft.com/office/word/2018/wordml/cex" xmlns:w16cid="http://schemas.microsoft.com/office/word/2016/wordml/cid" xmlns:w16="http://schemas.microsoft.com/office/word/2018/wordml" xmlns:w16du="http://schemas.microsoft.com/office/word/2023/wordml/word16du" xmlns:w16sdtdh="http://schemas.microsoft.com/office/word/2020/wordml/sdtdatahash" xmlns:w16se="http://schemas.microsoft.com/office/word/2015/wordml/symex" xmlns:wpg="http://schemas.microsoft.com/office/word/2010/wordprocessingGroup" xmlns:wpi="http://schemas.microsoft.com/office/word/2010/wordprocessingInk" xmlns:wne="http://schemas.microsoft.com/office/word/2006/wordml" xmlns:wps="http://schemas.microsoft.com/office/word/2010/wordprocessingShape" mc:Ignorable="w14 w15 w16se w16cid w16 w16cex w16sdtdh wp14">
+  <w:abstractNum w:abstractNumId="0" w15:restartNumberingAfterBreak="0">
     <w:nsid w:val="4006758B"/>
     <w:multiLevelType w:val="multilevel"/>
     <w:tmpl w:val="2A38283A"/>
     <w:lvl w:ilvl="0">
       <w:start w:val="1"/>
       <w:numFmt w:val="decimal"/>
-      <w:pStyle w:val="Heading1"/>
+      <w:pStyle w:val="berschrift1"/>
       <w:lvlText w:val="CHAPTER %1"/>
       <w:lvlJc w:val="left"/>
       <w:pPr>
@@ -7195,7 +7056,7 @@
     <w:lvl w:ilvl="1">
       <w:start w:val="1"/>
       <w:numFmt w:val="decimal"/>
-      <w:pStyle w:val="Heading2"/>
+      <w:pStyle w:val="berschrift2"/>
       <w:lvlText w:val="%1.%2"/>
       <w:lvlJc w:val="left"/>
       <w:pPr>
@@ -7205,7 +7066,7 @@
     <w:lvl w:ilvl="2">
       <w:start w:val="1"/>
       <w:numFmt w:val="decimal"/>
-      <w:pStyle w:val="Heading3"/>
+      <w:pStyle w:val="berschrift3"/>
       <w:lvlText w:val="%1.%2.%3"/>
       <w:lvlJc w:val="left"/>
       <w:pPr>
@@ -7215,7 +7076,7 @@
     <w:lvl w:ilvl="3">
       <w:start w:val="1"/>
       <w:numFmt w:val="decimal"/>
-      <w:pStyle w:val="Heading4"/>
+      <w:pStyle w:val="berschrift4"/>
       <w:lvlText w:val="%1.%2.%3.%4"/>
       <w:lvlJc w:val="left"/>
       <w:pPr>
@@ -7225,7 +7086,7 @@
     <w:lvl w:ilvl="4">
       <w:start w:val="1"/>
       <w:numFmt w:val="decimal"/>
-      <w:pStyle w:val="Heading5"/>
+      <w:pStyle w:val="berschrift5"/>
       <w:lvlText w:val="%1.%2.%3.%4.%5"/>
       <w:lvlJc w:val="left"/>
       <w:pPr>
@@ -7235,7 +7096,7 @@
     <w:lvl w:ilvl="5">
       <w:start w:val="1"/>
       <w:numFmt w:val="decimal"/>
-      <w:pStyle w:val="Heading6"/>
+      <w:pStyle w:val="berschrift6"/>
       <w:lvlText w:val="%1.%2.%3.%4.%5.%6"/>
       <w:lvlJc w:val="left"/>
       <w:pPr>
@@ -7245,7 +7106,7 @@
     <w:lvl w:ilvl="6">
       <w:start w:val="1"/>
       <w:numFmt w:val="decimal"/>
-      <w:pStyle w:val="Heading7"/>
+      <w:pStyle w:val="berschrift7"/>
       <w:lvlText w:val="%1.%2.%3.%4.%5.%6.%7"/>
       <w:lvlJc w:val="left"/>
       <w:pPr>
@@ -7255,7 +7116,7 @@
     <w:lvl w:ilvl="7">
       <w:start w:val="1"/>
       <w:numFmt w:val="decimal"/>
-      <w:pStyle w:val="Heading8"/>
+      <w:pStyle w:val="berschrift8"/>
       <w:lvlText w:val="%1.%2.%3.%4.%5.%6.%7.%8"/>
       <w:lvlJc w:val="left"/>
       <w:pPr>
@@ -7265,7 +7126,7 @@
     <w:lvl w:ilvl="8">
       <w:start w:val="1"/>
       <w:numFmt w:val="decimal"/>
-      <w:pStyle w:val="Heading9"/>
+      <w:pStyle w:val="berschrift9"/>
       <w:lvlText w:val="%1.%2.%3.%4.%5.%6.%7.%8.%9"/>
       <w:lvlJc w:val="left"/>
       <w:pPr>
@@ -7273,7 +7134,7 @@
       </w:pPr>
     </w:lvl>
   </w:abstractNum>
-  <w:abstractNum w:abstractNumId="1">
+  <w:abstractNum w:abstractNumId="1" w15:restartNumberingAfterBreak="0">
     <w:nsid w:val="45B27B6D"/>
     <w:multiLevelType w:val="hybridMultilevel"/>
     <w:tmpl w:val="67CEB98C"/>
@@ -7363,31 +7224,31 @@
       </w:pPr>
     </w:lvl>
   </w:abstractNum>
-  <w:num w:numId="1">
+  <w:num w:numId="1" w16cid:durableId="1686831860">
     <w:abstractNumId w:val="0"/>
   </w:num>
-  <w:num w:numId="2">
+  <w:num w:numId="2" w16cid:durableId="1710453763">
     <w:abstractNumId w:val="1"/>
   </w:num>
-  <w:num w:numId="3">
+  <w:num w:numId="3" w16cid:durableId="469203116">
     <w:abstractNumId w:val="1"/>
     <w:lvlOverride w:ilvl="0">
       <w:startOverride w:val="1"/>
     </w:lvlOverride>
   </w:num>
-  <w:num w:numId="4">
+  <w:num w:numId="4" w16cid:durableId="1461607722">
     <w:abstractNumId w:val="1"/>
     <w:lvlOverride w:ilvl="0">
       <w:startOverride w:val="1"/>
     </w:lvlOverride>
   </w:num>
-  <w:num w:numId="5">
+  <w:num w:numId="5" w16cid:durableId="546769869">
     <w:abstractNumId w:val="1"/>
     <w:lvlOverride w:ilvl="0">
       <w:startOverride w:val="1"/>
     </w:lvlOverride>
   </w:num>
-  <w:num w:numId="6">
+  <w:num w:numId="6" w16cid:durableId="956370008">
     <w:abstractNumId w:val="1"/>
     <w:lvlOverride w:ilvl="0">
       <w:startOverride w:val="1"/>
@@ -7397,7 +7258,7 @@
 </file>
 
 <file path=word/styles.xml><?xml version="1.0" encoding="utf-8"?>
-<w:styles xmlns:r="http://schemas.openxmlformats.org/officeDocument/2006/relationships" xmlns:w="http://schemas.openxmlformats.org/wordprocessingml/2006/main">
+<w:styles xmlns:mc="http://schemas.openxmlformats.org/markup-compatibility/2006" xmlns:r="http://schemas.openxmlformats.org/officeDocument/2006/relationships" xmlns:w="http://schemas.openxmlformats.org/wordprocessingml/2006/main" xmlns:w14="http://schemas.microsoft.com/office/word/2010/wordml" xmlns:w15="http://schemas.microsoft.com/office/word/2012/wordml" xmlns:w16cex="http://schemas.microsoft.com/office/word/2018/wordml/cex" xmlns:w16cid="http://schemas.microsoft.com/office/word/2016/wordml/cid" xmlns:w16="http://schemas.microsoft.com/office/word/2018/wordml" xmlns:w16sdtdh="http://schemas.microsoft.com/office/word/2020/wordml/sdtdatahash" xmlns:w16se="http://schemas.microsoft.com/office/word/2015/wordml/symex" mc:Ignorable="w14 w15 w16se w16cid w16 w16cex w16sdtdh">
   <w:docDefaults>
     <w:rPrDefault>
       <w:rPr>
@@ -7413,146 +7274,385 @@
       </w:pPr>
     </w:pPrDefault>
   </w:docDefaults>
-  <w:latentStyles w:defLockedState="0" w:defUIPriority="99" w:defSemiHidden="1" w:defUnhideWhenUsed="1" w:defQFormat="0" w:count="267">
-    <w:lsdException w:name="Normal" w:semiHidden="0" w:uiPriority="0" w:unhideWhenUsed="0" w:qFormat="1"/>
-    <w:lsdException w:name="heading 1" w:semiHidden="0" w:uiPriority="9" w:unhideWhenUsed="0" w:qFormat="1"/>
-    <w:lsdException w:name="heading 2" w:uiPriority="9" w:qFormat="1"/>
-    <w:lsdException w:name="heading 3" w:uiPriority="9" w:qFormat="1"/>
-    <w:lsdException w:name="heading 4" w:uiPriority="9" w:qFormat="1"/>
-    <w:lsdException w:name="heading 5" w:uiPriority="9"/>
-    <w:lsdException w:name="heading 6" w:uiPriority="9" w:qFormat="1"/>
-    <w:lsdException w:name="heading 7" w:uiPriority="9" w:qFormat="1"/>
-    <w:lsdException w:name="heading 8" w:uiPriority="9" w:qFormat="1"/>
-    <w:lsdException w:name="heading 9" w:uiPriority="9" w:qFormat="1"/>
-    <w:lsdException w:name="toc 1" w:uiPriority="39"/>
-    <w:lsdException w:name="toc 2" w:uiPriority="39"/>
-    <w:lsdException w:name="toc 3" w:uiPriority="39"/>
-    <w:lsdException w:name="toc 4" w:uiPriority="39"/>
-    <w:lsdException w:name="toc 5" w:uiPriority="39"/>
-    <w:lsdException w:name="toc 6" w:uiPriority="39"/>
-    <w:lsdException w:name="toc 7" w:uiPriority="39"/>
-    <w:lsdException w:name="toc 8" w:uiPriority="39"/>
-    <w:lsdException w:name="toc 9" w:uiPriority="39"/>
-    <w:lsdException w:name="caption" w:qFormat="1"/>
-    <w:lsdException w:name="Title" w:semiHidden="0" w:uiPriority="10" w:unhideWhenUsed="0" w:qFormat="1"/>
-    <w:lsdException w:name="Default Paragraph Font" w:uiPriority="1"/>
-    <w:lsdException w:name="Subtitle" w:semiHidden="0" w:uiPriority="11" w:unhideWhenUsed="0" w:qFormat="1"/>
-    <w:lsdException w:name="Strong" w:semiHidden="0" w:uiPriority="22" w:unhideWhenUsed="0" w:qFormat="1"/>
-    <w:lsdException w:name="Emphasis" w:semiHidden="0" w:uiPriority="20" w:unhideWhenUsed="0"/>
-    <w:lsdException w:name="Table Grid" w:semiHidden="0" w:uiPriority="39" w:unhideWhenUsed="0"/>
-    <w:lsdException w:name="Placeholder Text" w:unhideWhenUsed="0"/>
-    <w:lsdException w:name="No Spacing" w:semiHidden="0" w:uiPriority="1" w:unhideWhenUsed="0" w:qFormat="1"/>
-    <w:lsdException w:name="Light Shading" w:semiHidden="0" w:uiPriority="60" w:unhideWhenUsed="0"/>
-    <w:lsdException w:name="Light List" w:semiHidden="0" w:uiPriority="61" w:unhideWhenUsed="0"/>
-    <w:lsdException w:name="Light Grid" w:semiHidden="0" w:uiPriority="62" w:unhideWhenUsed="0"/>
-    <w:lsdException w:name="Medium Shading 1" w:semiHidden="0" w:uiPriority="63" w:unhideWhenUsed="0"/>
-    <w:lsdException w:name="Medium Shading 2" w:semiHidden="0" w:uiPriority="64" w:unhideWhenUsed="0"/>
-    <w:lsdException w:name="Medium List 1" w:semiHidden="0" w:uiPriority="65" w:unhideWhenUsed="0"/>
-    <w:lsdException w:name="Medium List 2" w:semiHidden="0" w:uiPriority="66" w:unhideWhenUsed="0"/>
-    <w:lsdException w:name="Medium Grid 1" w:semiHidden="0" w:uiPriority="67" w:unhideWhenUsed="0"/>
-    <w:lsdException w:name="Medium Grid 2" w:semiHidden="0" w:uiPriority="68" w:unhideWhenUsed="0"/>
-    <w:lsdException w:name="Medium Grid 3" w:semiHidden="0" w:uiPriority="69" w:unhideWhenUsed="0"/>
-    <w:lsdException w:name="Dark List" w:semiHidden="0" w:uiPriority="70" w:unhideWhenUsed="0"/>
-    <w:lsdException w:name="Colorful Shading" w:semiHidden="0" w:uiPriority="71" w:unhideWhenUsed="0"/>
-    <w:lsdException w:name="Colorful List" w:semiHidden="0" w:uiPriority="72" w:unhideWhenUsed="0"/>
-    <w:lsdException w:name="Colorful Grid" w:semiHidden="0" w:uiPriority="73" w:unhideWhenUsed="0"/>
-    <w:lsdException w:name="Light Shading Accent 1" w:semiHidden="0" w:uiPriority="60" w:unhideWhenUsed="0"/>
-    <w:lsdException w:name="Light List Accent 1" w:semiHidden="0" w:uiPriority="61" w:unhideWhenUsed="0"/>
-    <w:lsdException w:name="Light Grid Accent 1" w:semiHidden="0" w:uiPriority="62" w:unhideWhenUsed="0"/>
-    <w:lsdException w:name="Medium Shading 1 Accent 1" w:semiHidden="0" w:uiPriority="63" w:unhideWhenUsed="0"/>
-    <w:lsdException w:name="Medium Shading 2 Accent 1" w:semiHidden="0" w:uiPriority="64" w:unhideWhenUsed="0"/>
-    <w:lsdException w:name="Medium List 1 Accent 1" w:semiHidden="0" w:uiPriority="65" w:unhideWhenUsed="0"/>
-    <w:lsdException w:name="Revision" w:unhideWhenUsed="0"/>
-    <w:lsdException w:name="List Paragraph" w:semiHidden="0" w:uiPriority="34" w:unhideWhenUsed="0" w:qFormat="1"/>
-    <w:lsdException w:name="Quote" w:semiHidden="0" w:uiPriority="29" w:unhideWhenUsed="0" w:qFormat="1"/>
-    <w:lsdException w:name="Intense Quote" w:semiHidden="0" w:uiPriority="30" w:unhideWhenUsed="0" w:qFormat="1"/>
-    <w:lsdException w:name="Medium List 2 Accent 1" w:semiHidden="0" w:uiPriority="66" w:unhideWhenUsed="0"/>
-    <w:lsdException w:name="Medium Grid 1 Accent 1" w:semiHidden="0" w:uiPriority="67" w:unhideWhenUsed="0"/>
-    <w:lsdException w:name="Medium Grid 2 Accent 1" w:semiHidden="0" w:uiPriority="68" w:unhideWhenUsed="0"/>
-    <w:lsdException w:name="Medium Grid 3 Accent 1" w:semiHidden="0" w:uiPriority="69" w:unhideWhenUsed="0"/>
-    <w:lsdException w:name="Dark List Accent 1" w:semiHidden="0" w:uiPriority="70" w:unhideWhenUsed="0"/>
-    <w:lsdException w:name="Colorful Shading Accent 1" w:semiHidden="0" w:uiPriority="71" w:unhideWhenUsed="0"/>
-    <w:lsdException w:name="Colorful List Accent 1" w:semiHidden="0" w:uiPriority="72" w:unhideWhenUsed="0"/>
-    <w:lsdException w:name="Colorful Grid Accent 1" w:semiHidden="0" w:uiPriority="73" w:unhideWhenUsed="0"/>
-    <w:lsdException w:name="Light Shading Accent 2" w:semiHidden="0" w:uiPriority="60" w:unhideWhenUsed="0"/>
-    <w:lsdException w:name="Light List Accent 2" w:semiHidden="0" w:uiPriority="61" w:unhideWhenUsed="0"/>
-    <w:lsdException w:name="Light Grid Accent 2" w:semiHidden="0" w:uiPriority="62" w:unhideWhenUsed="0"/>
-    <w:lsdException w:name="Medium Shading 1 Accent 2" w:semiHidden="0" w:uiPriority="63" w:unhideWhenUsed="0"/>
-    <w:lsdException w:name="Medium Shading 2 Accent 2" w:semiHidden="0" w:uiPriority="64" w:unhideWhenUsed="0"/>
-    <w:lsdException w:name="Medium List 1 Accent 2" w:semiHidden="0" w:uiPriority="65" w:unhideWhenUsed="0"/>
-    <w:lsdException w:name="Medium List 2 Accent 2" w:semiHidden="0" w:uiPriority="66" w:unhideWhenUsed="0"/>
-    <w:lsdException w:name="Medium Grid 1 Accent 2" w:semiHidden="0" w:uiPriority="67" w:unhideWhenUsed="0"/>
-    <w:lsdException w:name="Medium Grid 2 Accent 2" w:semiHidden="0" w:uiPriority="68" w:unhideWhenUsed="0"/>
-    <w:lsdException w:name="Medium Grid 3 Accent 2" w:semiHidden="0" w:uiPriority="69" w:unhideWhenUsed="0"/>
-    <w:lsdException w:name="Dark List Accent 2" w:semiHidden="0" w:uiPriority="70" w:unhideWhenUsed="0"/>
-    <w:lsdException w:name="Colorful Shading Accent 2" w:semiHidden="0" w:uiPriority="71" w:unhideWhenUsed="0"/>
-    <w:lsdException w:name="Colorful List Accent 2" w:semiHidden="0" w:uiPriority="72" w:unhideWhenUsed="0"/>
-    <w:lsdException w:name="Colorful Grid Accent 2" w:semiHidden="0" w:uiPriority="73" w:unhideWhenUsed="0"/>
-    <w:lsdException w:name="Light Shading Accent 3" w:semiHidden="0" w:uiPriority="60" w:unhideWhenUsed="0"/>
-    <w:lsdException w:name="Light List Accent 3" w:semiHidden="0" w:uiPriority="61" w:unhideWhenUsed="0"/>
-    <w:lsdException w:name="Light Grid Accent 3" w:semiHidden="0" w:uiPriority="62" w:unhideWhenUsed="0"/>
-    <w:lsdException w:name="Medium Shading 1 Accent 3" w:semiHidden="0" w:uiPriority="63" w:unhideWhenUsed="0"/>
-    <w:lsdException w:name="Medium Shading 2 Accent 3" w:semiHidden="0" w:uiPriority="64" w:unhideWhenUsed="0"/>
-    <w:lsdException w:name="Medium List 1 Accent 3" w:semiHidden="0" w:uiPriority="65" w:unhideWhenUsed="0"/>
-    <w:lsdException w:name="Medium List 2 Accent 3" w:semiHidden="0" w:uiPriority="66" w:unhideWhenUsed="0"/>
-    <w:lsdException w:name="Medium Grid 1 Accent 3" w:semiHidden="0" w:uiPriority="67" w:unhideWhenUsed="0"/>
-    <w:lsdException w:name="Medium Grid 2 Accent 3" w:semiHidden="0" w:uiPriority="68" w:unhideWhenUsed="0"/>
-    <w:lsdException w:name="Medium Grid 3 Accent 3" w:semiHidden="0" w:uiPriority="69" w:unhideWhenUsed="0"/>
-    <w:lsdException w:name="Dark List Accent 3" w:semiHidden="0" w:uiPriority="70" w:unhideWhenUsed="0"/>
-    <w:lsdException w:name="Colorful Shading Accent 3" w:semiHidden="0" w:uiPriority="71" w:unhideWhenUsed="0"/>
-    <w:lsdException w:name="Colorful List Accent 3" w:semiHidden="0" w:uiPriority="72" w:unhideWhenUsed="0"/>
-    <w:lsdException w:name="Colorful Grid Accent 3" w:semiHidden="0" w:uiPriority="73" w:unhideWhenUsed="0"/>
-    <w:lsdException w:name="Light Shading Accent 4" w:semiHidden="0" w:uiPriority="60" w:unhideWhenUsed="0"/>
-    <w:lsdException w:name="Light List Accent 4" w:semiHidden="0" w:uiPriority="61" w:unhideWhenUsed="0"/>
-    <w:lsdException w:name="Light Grid Accent 4" w:semiHidden="0" w:uiPriority="62" w:unhideWhenUsed="0"/>
-    <w:lsdException w:name="Medium Shading 1 Accent 4" w:semiHidden="0" w:uiPriority="63" w:unhideWhenUsed="0"/>
-    <w:lsdException w:name="Medium Shading 2 Accent 4" w:semiHidden="0" w:uiPriority="64" w:unhideWhenUsed="0"/>
-    <w:lsdException w:name="Medium List 1 Accent 4" w:semiHidden="0" w:uiPriority="65" w:unhideWhenUsed="0"/>
-    <w:lsdException w:name="Medium List 2 Accent 4" w:semiHidden="0" w:uiPriority="66" w:unhideWhenUsed="0"/>
-    <w:lsdException w:name="Medium Grid 1 Accent 4" w:semiHidden="0" w:uiPriority="67" w:unhideWhenUsed="0"/>
-    <w:lsdException w:name="Medium Grid 2 Accent 4" w:semiHidden="0" w:uiPriority="68" w:unhideWhenUsed="0"/>
-    <w:lsdException w:name="Medium Grid 3 Accent 4" w:semiHidden="0" w:uiPriority="69" w:unhideWhenUsed="0"/>
-    <w:lsdException w:name="Dark List Accent 4" w:semiHidden="0" w:uiPriority="70" w:unhideWhenUsed="0"/>
-    <w:lsdException w:name="Colorful Shading Accent 4" w:semiHidden="0" w:uiPriority="71" w:unhideWhenUsed="0"/>
-    <w:lsdException w:name="Colorful List Accent 4" w:semiHidden="0" w:uiPriority="72" w:unhideWhenUsed="0"/>
-    <w:lsdException w:name="Colorful Grid Accent 4" w:semiHidden="0" w:uiPriority="73" w:unhideWhenUsed="0"/>
-    <w:lsdException w:name="Light Shading Accent 5" w:semiHidden="0" w:uiPriority="60" w:unhideWhenUsed="0"/>
-    <w:lsdException w:name="Light List Accent 5" w:semiHidden="0" w:uiPriority="61" w:unhideWhenUsed="0"/>
-    <w:lsdException w:name="Light Grid Accent 5" w:semiHidden="0" w:uiPriority="62" w:unhideWhenUsed="0"/>
-    <w:lsdException w:name="Medium Shading 1 Accent 5" w:semiHidden="0" w:uiPriority="63" w:unhideWhenUsed="0"/>
-    <w:lsdException w:name="Medium Shading 2 Accent 5" w:semiHidden="0" w:uiPriority="64" w:unhideWhenUsed="0"/>
-    <w:lsdException w:name="Medium List 1 Accent 5" w:semiHidden="0" w:uiPriority="65" w:unhideWhenUsed="0"/>
-    <w:lsdException w:name="Medium List 2 Accent 5" w:semiHidden="0" w:uiPriority="66" w:unhideWhenUsed="0"/>
-    <w:lsdException w:name="Medium Grid 1 Accent 5" w:semiHidden="0" w:uiPriority="67" w:unhideWhenUsed="0"/>
-    <w:lsdException w:name="Medium Grid 2 Accent 5" w:semiHidden="0" w:uiPriority="68" w:unhideWhenUsed="0"/>
-    <w:lsdException w:name="Medium Grid 3 Accent 5" w:semiHidden="0" w:uiPriority="69" w:unhideWhenUsed="0"/>
-    <w:lsdException w:name="Dark List Accent 5" w:semiHidden="0" w:uiPriority="70" w:unhideWhenUsed="0"/>
-    <w:lsdException w:name="Colorful Shading Accent 5" w:semiHidden="0" w:uiPriority="71" w:unhideWhenUsed="0"/>
-    <w:lsdException w:name="Colorful List Accent 5" w:semiHidden="0" w:uiPriority="72" w:unhideWhenUsed="0"/>
-    <w:lsdException w:name="Colorful Grid Accent 5" w:semiHidden="0" w:uiPriority="73" w:unhideWhenUsed="0"/>
-    <w:lsdException w:name="Light Shading Accent 6" w:semiHidden="0" w:uiPriority="60" w:unhideWhenUsed="0"/>
-    <w:lsdException w:name="Light List Accent 6" w:semiHidden="0" w:uiPriority="61" w:unhideWhenUsed="0"/>
-    <w:lsdException w:name="Light Grid Accent 6" w:semiHidden="0" w:uiPriority="62" w:unhideWhenUsed="0"/>
-    <w:lsdException w:name="Medium Shading 1 Accent 6" w:semiHidden="0" w:uiPriority="63" w:unhideWhenUsed="0"/>
-    <w:lsdException w:name="Medium Shading 2 Accent 6" w:semiHidden="0" w:uiPriority="64" w:unhideWhenUsed="0"/>
-    <w:lsdException w:name="Medium List 1 Accent 6" w:semiHidden="0" w:uiPriority="65" w:unhideWhenUsed="0"/>
-    <w:lsdException w:name="Medium List 2 Accent 6" w:semiHidden="0" w:uiPriority="66" w:unhideWhenUsed="0"/>
-    <w:lsdException w:name="Medium Grid 1 Accent 6" w:semiHidden="0" w:uiPriority="67" w:unhideWhenUsed="0"/>
-    <w:lsdException w:name="Medium Grid 2 Accent 6" w:semiHidden="0" w:uiPriority="68" w:unhideWhenUsed="0"/>
-    <w:lsdException w:name="Medium Grid 3 Accent 6" w:semiHidden="0" w:uiPriority="69" w:unhideWhenUsed="0"/>
-    <w:lsdException w:name="Dark List Accent 6" w:semiHidden="0" w:uiPriority="70" w:unhideWhenUsed="0"/>
-    <w:lsdException w:name="Colorful Shading Accent 6" w:semiHidden="0" w:uiPriority="71" w:unhideWhenUsed="0"/>
-    <w:lsdException w:name="Colorful List Accent 6" w:semiHidden="0" w:uiPriority="72" w:unhideWhenUsed="0"/>
-    <w:lsdException w:name="Colorful Grid Accent 6" w:semiHidden="0" w:uiPriority="73" w:unhideWhenUsed="0"/>
-    <w:lsdException w:name="Subtle Emphasis" w:semiHidden="0" w:uiPriority="19" w:unhideWhenUsed="0" w:qFormat="1"/>
-    <w:lsdException w:name="Intense Emphasis" w:semiHidden="0" w:uiPriority="21" w:unhideWhenUsed="0"/>
-    <w:lsdException w:name="Subtle Reference" w:semiHidden="0" w:uiPriority="31" w:unhideWhenUsed="0" w:qFormat="1"/>
-    <w:lsdException w:name="Intense Reference" w:semiHidden="0" w:uiPriority="32" w:unhideWhenUsed="0" w:qFormat="1"/>
-    <w:lsdException w:name="Book Title" w:semiHidden="0" w:uiPriority="33" w:unhideWhenUsed="0" w:qFormat="1"/>
-    <w:lsdException w:name="Bibliography" w:uiPriority="37"/>
-    <w:lsdException w:name="TOC Heading" w:uiPriority="39" w:qFormat="1"/>
+  <w:latentStyles w:defLockedState="0" w:defUIPriority="99" w:defSemiHidden="0" w:defUnhideWhenUsed="0" w:defQFormat="0" w:count="376">
+    <w:lsdException w:name="Normal" w:uiPriority="0" w:qFormat="1"/>
+    <w:lsdException w:name="heading 1" w:uiPriority="9" w:qFormat="1"/>
+    <w:lsdException w:name="heading 2" w:semiHidden="1" w:uiPriority="9" w:unhideWhenUsed="1" w:qFormat="1"/>
+    <w:lsdException w:name="heading 3" w:semiHidden="1" w:uiPriority="9" w:unhideWhenUsed="1" w:qFormat="1"/>
+    <w:lsdException w:name="heading 4" w:semiHidden="1" w:uiPriority="9" w:unhideWhenUsed="1" w:qFormat="1"/>
+    <w:lsdException w:name="heading 5" w:semiHidden="1" w:uiPriority="9" w:unhideWhenUsed="1"/>
+    <w:lsdException w:name="heading 6" w:semiHidden="1" w:uiPriority="9" w:unhideWhenUsed="1" w:qFormat="1"/>
+    <w:lsdException w:name="heading 7" w:semiHidden="1" w:uiPriority="9" w:unhideWhenUsed="1" w:qFormat="1"/>
+    <w:lsdException w:name="heading 8" w:semiHidden="1" w:uiPriority="9" w:unhideWhenUsed="1" w:qFormat="1"/>
+    <w:lsdException w:name="heading 9" w:semiHidden="1" w:uiPriority="9" w:unhideWhenUsed="1" w:qFormat="1"/>
+    <w:lsdException w:name="index 1" w:semiHidden="1" w:unhideWhenUsed="1"/>
+    <w:lsdException w:name="index 2" w:semiHidden="1" w:unhideWhenUsed="1"/>
+    <w:lsdException w:name="index 3" w:semiHidden="1" w:unhideWhenUsed="1"/>
+    <w:lsdException w:name="index 4" w:semiHidden="1" w:unhideWhenUsed="1"/>
+    <w:lsdException w:name="index 5" w:semiHidden="1" w:unhideWhenUsed="1"/>
+    <w:lsdException w:name="index 6" w:semiHidden="1" w:unhideWhenUsed="1"/>
+    <w:lsdException w:name="index 7" w:semiHidden="1" w:unhideWhenUsed="1"/>
+    <w:lsdException w:name="index 8" w:semiHidden="1" w:unhideWhenUsed="1"/>
+    <w:lsdException w:name="index 9" w:semiHidden="1" w:unhideWhenUsed="1"/>
+    <w:lsdException w:name="toc 1" w:semiHidden="1" w:uiPriority="39" w:unhideWhenUsed="1"/>
+    <w:lsdException w:name="toc 2" w:semiHidden="1" w:uiPriority="39" w:unhideWhenUsed="1"/>
+    <w:lsdException w:name="toc 3" w:semiHidden="1" w:uiPriority="39" w:unhideWhenUsed="1"/>
+    <w:lsdException w:name="toc 4" w:semiHidden="1" w:uiPriority="39" w:unhideWhenUsed="1"/>
+    <w:lsdException w:name="toc 5" w:semiHidden="1" w:uiPriority="39" w:unhideWhenUsed="1"/>
+    <w:lsdException w:name="toc 6" w:semiHidden="1" w:uiPriority="39" w:unhideWhenUsed="1"/>
+    <w:lsdException w:name="toc 7" w:semiHidden="1" w:uiPriority="39" w:unhideWhenUsed="1"/>
+    <w:lsdException w:name="toc 8" w:semiHidden="1" w:uiPriority="39" w:unhideWhenUsed="1"/>
+    <w:lsdException w:name="toc 9" w:semiHidden="1" w:uiPriority="39" w:unhideWhenUsed="1"/>
+    <w:lsdException w:name="Normal Indent" w:semiHidden="1" w:unhideWhenUsed="1"/>
+    <w:lsdException w:name="footnote text" w:semiHidden="1" w:unhideWhenUsed="1"/>
+    <w:lsdException w:name="annotation text" w:semiHidden="1" w:unhideWhenUsed="1"/>
+    <w:lsdException w:name="header" w:semiHidden="1" w:unhideWhenUsed="1"/>
+    <w:lsdException w:name="footer" w:semiHidden="1" w:unhideWhenUsed="1"/>
+    <w:lsdException w:name="index heading" w:semiHidden="1" w:unhideWhenUsed="1"/>
+    <w:lsdException w:name="caption" w:semiHidden="1" w:unhideWhenUsed="1" w:qFormat="1"/>
+    <w:lsdException w:name="table of figures" w:semiHidden="1" w:unhideWhenUsed="1"/>
+    <w:lsdException w:name="envelope address" w:semiHidden="1" w:unhideWhenUsed="1"/>
+    <w:lsdException w:name="envelope return" w:semiHidden="1" w:unhideWhenUsed="1"/>
+    <w:lsdException w:name="footnote reference" w:semiHidden="1" w:unhideWhenUsed="1"/>
+    <w:lsdException w:name="annotation reference" w:semiHidden="1" w:unhideWhenUsed="1"/>
+    <w:lsdException w:name="line number" w:semiHidden="1" w:unhideWhenUsed="1"/>
+    <w:lsdException w:name="page number" w:semiHidden="1" w:unhideWhenUsed="1"/>
+    <w:lsdException w:name="endnote reference" w:semiHidden="1" w:unhideWhenUsed="1"/>
+    <w:lsdException w:name="endnote text" w:semiHidden="1" w:unhideWhenUsed="1"/>
+    <w:lsdException w:name="table of authorities" w:semiHidden="1" w:unhideWhenUsed="1"/>
+    <w:lsdException w:name="macro" w:semiHidden="1" w:unhideWhenUsed="1"/>
+    <w:lsdException w:name="toa heading" w:semiHidden="1" w:unhideWhenUsed="1"/>
+    <w:lsdException w:name="List" w:semiHidden="1" w:unhideWhenUsed="1"/>
+    <w:lsdException w:name="List Bullet" w:semiHidden="1" w:unhideWhenUsed="1"/>
+    <w:lsdException w:name="List Number" w:semiHidden="1" w:unhideWhenUsed="1"/>
+    <w:lsdException w:name="List 2" w:semiHidden="1" w:unhideWhenUsed="1"/>
+    <w:lsdException w:name="List 3" w:semiHidden="1" w:unhideWhenUsed="1"/>
+    <w:lsdException w:name="List 4" w:semiHidden="1" w:unhideWhenUsed="1"/>
+    <w:lsdException w:name="List 5" w:semiHidden="1" w:unhideWhenUsed="1"/>
+    <w:lsdException w:name="List Bullet 2" w:semiHidden="1" w:unhideWhenUsed="1"/>
+    <w:lsdException w:name="List Bullet 3" w:semiHidden="1" w:unhideWhenUsed="1"/>
+    <w:lsdException w:name="List Bullet 4" w:semiHidden="1" w:unhideWhenUsed="1"/>
+    <w:lsdException w:name="List Bullet 5" w:semiHidden="1" w:unhideWhenUsed="1"/>
+    <w:lsdException w:name="List Number 2" w:semiHidden="1" w:unhideWhenUsed="1"/>
+    <w:lsdException w:name="List Number 3" w:semiHidden="1" w:unhideWhenUsed="1"/>
+    <w:lsdException w:name="List Number 4" w:semiHidden="1" w:unhideWhenUsed="1"/>
+    <w:lsdException w:name="List Number 5" w:semiHidden="1" w:unhideWhenUsed="1"/>
+    <w:lsdException w:name="Title" w:uiPriority="10" w:qFormat="1"/>
+    <w:lsdException w:name="Closing" w:semiHidden="1" w:unhideWhenUsed="1"/>
+    <w:lsdException w:name="Signature" w:semiHidden="1" w:unhideWhenUsed="1"/>
+    <w:lsdException w:name="Default Paragraph Font" w:semiHidden="1" w:uiPriority="1" w:unhideWhenUsed="1"/>
+    <w:lsdException w:name="Body Text" w:semiHidden="1" w:unhideWhenUsed="1"/>
+    <w:lsdException w:name="Body Text Indent" w:semiHidden="1" w:unhideWhenUsed="1"/>
+    <w:lsdException w:name="List Continue" w:semiHidden="1" w:unhideWhenUsed="1"/>
+    <w:lsdException w:name="List Continue 2" w:semiHidden="1" w:unhideWhenUsed="1"/>
+    <w:lsdException w:name="List Continue 3" w:semiHidden="1" w:unhideWhenUsed="1"/>
+    <w:lsdException w:name="List Continue 4" w:semiHidden="1" w:unhideWhenUsed="1"/>
+    <w:lsdException w:name="List Continue 5" w:semiHidden="1" w:unhideWhenUsed="1"/>
+    <w:lsdException w:name="Message Header" w:semiHidden="1" w:unhideWhenUsed="1"/>
+    <w:lsdException w:name="Subtitle" w:uiPriority="11" w:qFormat="1"/>
+    <w:lsdException w:name="Salutation" w:semiHidden="1" w:unhideWhenUsed="1"/>
+    <w:lsdException w:name="Date" w:semiHidden="1" w:unhideWhenUsed="1"/>
+    <w:lsdException w:name="Body Text First Indent" w:semiHidden="1" w:unhideWhenUsed="1"/>
+    <w:lsdException w:name="Body Text First Indent 2" w:semiHidden="1" w:unhideWhenUsed="1"/>
+    <w:lsdException w:name="Note Heading" w:semiHidden="1" w:unhideWhenUsed="1"/>
+    <w:lsdException w:name="Body Text 2" w:semiHidden="1" w:unhideWhenUsed="1"/>
+    <w:lsdException w:name="Body Text 3" w:semiHidden="1" w:unhideWhenUsed="1"/>
+    <w:lsdException w:name="Body Text Indent 2" w:semiHidden="1" w:unhideWhenUsed="1"/>
+    <w:lsdException w:name="Body Text Indent 3" w:semiHidden="1" w:unhideWhenUsed="1"/>
+    <w:lsdException w:name="Block Text" w:semiHidden="1" w:unhideWhenUsed="1"/>
+    <w:lsdException w:name="Hyperlink" w:semiHidden="1" w:unhideWhenUsed="1"/>
+    <w:lsdException w:name="FollowedHyperlink" w:semiHidden="1" w:unhideWhenUsed="1"/>
+    <w:lsdException w:name="Strong" w:uiPriority="22" w:qFormat="1"/>
+    <w:lsdException w:name="Emphasis" w:uiPriority="20"/>
+    <w:lsdException w:name="Document Map" w:semiHidden="1" w:unhideWhenUsed="1"/>
+    <w:lsdException w:name="Plain Text" w:semiHidden="1" w:unhideWhenUsed="1"/>
+    <w:lsdException w:name="E-mail Signature" w:semiHidden="1" w:unhideWhenUsed="1"/>
+    <w:lsdException w:name="HTML Top of Form" w:semiHidden="1" w:unhideWhenUsed="1"/>
+    <w:lsdException w:name="HTML Bottom of Form" w:semiHidden="1" w:unhideWhenUsed="1"/>
+    <w:lsdException w:name="Normal (Web)" w:semiHidden="1" w:unhideWhenUsed="1"/>
+    <w:lsdException w:name="HTML Acronym" w:semiHidden="1" w:unhideWhenUsed="1"/>
+    <w:lsdException w:name="HTML Address" w:semiHidden="1" w:unhideWhenUsed="1"/>
+    <w:lsdException w:name="HTML Cite" w:semiHidden="1" w:unhideWhenUsed="1"/>
+    <w:lsdException w:name="HTML Code" w:semiHidden="1" w:unhideWhenUsed="1"/>
+    <w:lsdException w:name="HTML Definition" w:semiHidden="1" w:unhideWhenUsed="1"/>
+    <w:lsdException w:name="HTML Keyboard" w:semiHidden="1" w:unhideWhenUsed="1"/>
+    <w:lsdException w:name="HTML Preformatted" w:semiHidden="1" w:unhideWhenUsed="1"/>
+    <w:lsdException w:name="HTML Sample" w:semiHidden="1" w:unhideWhenUsed="1"/>
+    <w:lsdException w:name="HTML Typewriter" w:semiHidden="1" w:unhideWhenUsed="1"/>
+    <w:lsdException w:name="HTML Variable" w:semiHidden="1" w:unhideWhenUsed="1"/>
+    <w:lsdException w:name="Normal Table" w:semiHidden="1" w:unhideWhenUsed="1"/>
+    <w:lsdException w:name="annotation subject" w:semiHidden="1" w:unhideWhenUsed="1"/>
+    <w:lsdException w:name="No List" w:semiHidden="1" w:unhideWhenUsed="1"/>
+    <w:lsdException w:name="Outline List 1" w:semiHidden="1" w:unhideWhenUsed="1"/>
+    <w:lsdException w:name="Outline List 2" w:semiHidden="1" w:unhideWhenUsed="1"/>
+    <w:lsdException w:name="Outline List 3" w:semiHidden="1" w:unhideWhenUsed="1"/>
+    <w:lsdException w:name="Table Simple 1" w:semiHidden="1" w:unhideWhenUsed="1"/>
+    <w:lsdException w:name="Table Simple 2" w:semiHidden="1" w:unhideWhenUsed="1"/>
+    <w:lsdException w:name="Table Simple 3" w:semiHidden="1" w:unhideWhenUsed="1"/>
+    <w:lsdException w:name="Table Classic 1" w:semiHidden="1" w:unhideWhenUsed="1"/>
+    <w:lsdException w:name="Table Classic 2" w:semiHidden="1" w:unhideWhenUsed="1"/>
+    <w:lsdException w:name="Table Classic 3" w:semiHidden="1" w:unhideWhenUsed="1"/>
+    <w:lsdException w:name="Table Classic 4" w:semiHidden="1" w:unhideWhenUsed="1"/>
+    <w:lsdException w:name="Table Colorful 1" w:semiHidden="1" w:unhideWhenUsed="1"/>
+    <w:lsdException w:name="Table Colorful 2" w:semiHidden="1" w:unhideWhenUsed="1"/>
+    <w:lsdException w:name="Table Colorful 3" w:semiHidden="1" w:unhideWhenUsed="1"/>
+    <w:lsdException w:name="Table Columns 1" w:semiHidden="1" w:unhideWhenUsed="1"/>
+    <w:lsdException w:name="Table Columns 2" w:semiHidden="1" w:unhideWhenUsed="1"/>
+    <w:lsdException w:name="Table Columns 3" w:semiHidden="1" w:unhideWhenUsed="1"/>
+    <w:lsdException w:name="Table Columns 4" w:semiHidden="1" w:unhideWhenUsed="1"/>
+    <w:lsdException w:name="Table Columns 5" w:semiHidden="1" w:unhideWhenUsed="1"/>
+    <w:lsdException w:name="Table Grid 1" w:semiHidden="1" w:unhideWhenUsed="1"/>
+    <w:lsdException w:name="Table Grid 2" w:semiHidden="1" w:unhideWhenUsed="1"/>
+    <w:lsdException w:name="Table Grid 3" w:semiHidden="1" w:unhideWhenUsed="1"/>
+    <w:lsdException w:name="Table Grid 4" w:semiHidden="1" w:unhideWhenUsed="1"/>
+    <w:lsdException w:name="Table Grid 5" w:semiHidden="1" w:unhideWhenUsed="1"/>
+    <w:lsdException w:name="Table Grid 6" w:semiHidden="1" w:unhideWhenUsed="1"/>
+    <w:lsdException w:name="Table Grid 7" w:semiHidden="1" w:unhideWhenUsed="1"/>
+    <w:lsdException w:name="Table Grid 8" w:semiHidden="1" w:unhideWhenUsed="1"/>
+    <w:lsdException w:name="Table List 1" w:semiHidden="1" w:unhideWhenUsed="1"/>
+    <w:lsdException w:name="Table List 2" w:semiHidden="1" w:unhideWhenUsed="1"/>
+    <w:lsdException w:name="Table List 3" w:semiHidden="1" w:unhideWhenUsed="1"/>
+    <w:lsdException w:name="Table List 4" w:semiHidden="1" w:unhideWhenUsed="1"/>
+    <w:lsdException w:name="Table List 5" w:semiHidden="1" w:unhideWhenUsed="1"/>
+    <w:lsdException w:name="Table List 6" w:semiHidden="1" w:unhideWhenUsed="1"/>
+    <w:lsdException w:name="Table List 7" w:semiHidden="1" w:unhideWhenUsed="1"/>
+    <w:lsdException w:name="Table List 8" w:semiHidden="1" w:unhideWhenUsed="1"/>
+    <w:lsdException w:name="Table 3D effects 1" w:semiHidden="1" w:unhideWhenUsed="1"/>
+    <w:lsdException w:name="Table 3D effects 2" w:semiHidden="1" w:unhideWhenUsed="1"/>
+    <w:lsdException w:name="Table 3D effects 3" w:semiHidden="1" w:unhideWhenUsed="1"/>
+    <w:lsdException w:name="Table Contemporary" w:semiHidden="1" w:unhideWhenUsed="1"/>
+    <w:lsdException w:name="Table Elegant" w:semiHidden="1" w:unhideWhenUsed="1"/>
+    <w:lsdException w:name="Table Professional" w:semiHidden="1" w:unhideWhenUsed="1"/>
+    <w:lsdException w:name="Table Subtle 1" w:semiHidden="1" w:unhideWhenUsed="1"/>
+    <w:lsdException w:name="Table Subtle 2" w:semiHidden="1" w:unhideWhenUsed="1"/>
+    <w:lsdException w:name="Table Web 1" w:semiHidden="1" w:unhideWhenUsed="1"/>
+    <w:lsdException w:name="Table Web 2" w:semiHidden="1" w:unhideWhenUsed="1"/>
+    <w:lsdException w:name="Table Web 3" w:semiHidden="1" w:unhideWhenUsed="1"/>
+    <w:lsdException w:name="Balloon Text" w:semiHidden="1" w:unhideWhenUsed="1"/>
+    <w:lsdException w:name="Table Grid" w:semiHidden="1" w:uiPriority="39" w:unhideWhenUsed="1"/>
+    <w:lsdException w:name="Table Theme" w:semiHidden="1" w:unhideWhenUsed="1"/>
+    <w:lsdException w:name="Placeholder Text" w:semiHidden="1"/>
+    <w:lsdException w:name="No Spacing" w:uiPriority="1" w:qFormat="1"/>
+    <w:lsdException w:name="Light Shading" w:uiPriority="60"/>
+    <w:lsdException w:name="Light List" w:uiPriority="61"/>
+    <w:lsdException w:name="Light Grid" w:uiPriority="62"/>
+    <w:lsdException w:name="Medium Shading 1" w:uiPriority="63"/>
+    <w:lsdException w:name="Medium Shading 2" w:uiPriority="64"/>
+    <w:lsdException w:name="Medium List 1" w:uiPriority="65"/>
+    <w:lsdException w:name="Medium List 2" w:uiPriority="66"/>
+    <w:lsdException w:name="Medium Grid 1" w:uiPriority="67"/>
+    <w:lsdException w:name="Medium Grid 2" w:uiPriority="68"/>
+    <w:lsdException w:name="Medium Grid 3" w:uiPriority="69"/>
+    <w:lsdException w:name="Dark List" w:uiPriority="70"/>
+    <w:lsdException w:name="Colorful Shading" w:uiPriority="71"/>
+    <w:lsdException w:name="Colorful List" w:uiPriority="72"/>
+    <w:lsdException w:name="Colorful Grid" w:uiPriority="73"/>
+    <w:lsdException w:name="Light Shading Accent 1" w:uiPriority="60"/>
+    <w:lsdException w:name="Light List Accent 1" w:uiPriority="61"/>
+    <w:lsdException w:name="Light Grid Accent 1" w:uiPriority="62"/>
+    <w:lsdException w:name="Medium Shading 1 Accent 1" w:uiPriority="63"/>
+    <w:lsdException w:name="Medium Shading 2 Accent 1" w:uiPriority="64"/>
+    <w:lsdException w:name="Medium List 1 Accent 1" w:uiPriority="65"/>
+    <w:lsdException w:name="Revision" w:semiHidden="1"/>
+    <w:lsdException w:name="List Paragraph" w:uiPriority="34" w:qFormat="1"/>
+    <w:lsdException w:name="Quote" w:uiPriority="29" w:qFormat="1"/>
+    <w:lsdException w:name="Intense Quote" w:uiPriority="30" w:qFormat="1"/>
+    <w:lsdException w:name="Medium List 2 Accent 1" w:uiPriority="66"/>
+    <w:lsdException w:name="Medium Grid 1 Accent 1" w:uiPriority="67"/>
+    <w:lsdException w:name="Medium Grid 2 Accent 1" w:uiPriority="68"/>
+    <w:lsdException w:name="Medium Grid 3 Accent 1" w:uiPriority="69"/>
+    <w:lsdException w:name="Dark List Accent 1" w:uiPriority="70"/>
+    <w:lsdException w:name="Colorful Shading Accent 1" w:uiPriority="71"/>
+    <w:lsdException w:name="Colorful List Accent 1" w:uiPriority="72"/>
+    <w:lsdException w:name="Colorful Grid Accent 1" w:uiPriority="73"/>
+    <w:lsdException w:name="Light Shading Accent 2" w:uiPriority="60"/>
+    <w:lsdException w:name="Light List Accent 2" w:uiPriority="61"/>
+    <w:lsdException w:name="Light Grid Accent 2" w:uiPriority="62"/>
+    <w:lsdException w:name="Medium Shading 1 Accent 2" w:uiPriority="63"/>
+    <w:lsdException w:name="Medium Shading 2 Accent 2" w:uiPriority="64"/>
+    <w:lsdException w:name="Medium List 1 Accent 2" w:uiPriority="65"/>
+    <w:lsdException w:name="Medium List 2 Accent 2" w:uiPriority="66"/>
+    <w:lsdException w:name="Medium Grid 1 Accent 2" w:uiPriority="67"/>
+    <w:lsdException w:name="Medium Grid 2 Accent 2" w:uiPriority="68"/>
+    <w:lsdException w:name="Medium Grid 3 Accent 2" w:uiPriority="69"/>
+    <w:lsdException w:name="Dark List Accent 2" w:uiPriority="70"/>
+    <w:lsdException w:name="Colorful Shading Accent 2" w:uiPriority="71"/>
+    <w:lsdException w:name="Colorful List Accent 2" w:uiPriority="72"/>
+    <w:lsdException w:name="Colorful Grid Accent 2" w:uiPriority="73"/>
+    <w:lsdException w:name="Light Shading Accent 3" w:uiPriority="60"/>
+    <w:lsdException w:name="Light List Accent 3" w:uiPriority="61"/>
+    <w:lsdException w:name="Light Grid Accent 3" w:uiPriority="62"/>
+    <w:lsdException w:name="Medium Shading 1 Accent 3" w:uiPriority="63"/>
+    <w:lsdException w:name="Medium Shading 2 Accent 3" w:uiPriority="64"/>
+    <w:lsdException w:name="Medium List 1 Accent 3" w:uiPriority="65"/>
+    <w:lsdException w:name="Medium List 2 Accent 3" w:uiPriority="66"/>
+    <w:lsdException w:name="Medium Grid 1 Accent 3" w:uiPriority="67"/>
+    <w:lsdException w:name="Medium Grid 2 Accent 3" w:uiPriority="68"/>
+    <w:lsdException w:name="Medium Grid 3 Accent 3" w:uiPriority="69"/>
+    <w:lsdException w:name="Dark List Accent 3" w:uiPriority="70"/>
+    <w:lsdException w:name="Colorful Shading Accent 3" w:uiPriority="71"/>
+    <w:lsdException w:name="Colorful List Accent 3" w:uiPriority="72"/>
+    <w:lsdException w:name="Colorful Grid Accent 3" w:uiPriority="73"/>
+    <w:lsdException w:name="Light Shading Accent 4" w:uiPriority="60"/>
+    <w:lsdException w:name="Light List Accent 4" w:uiPriority="61"/>
+    <w:lsdException w:name="Light Grid Accent 4" w:uiPriority="62"/>
+    <w:lsdException w:name="Medium Shading 1 Accent 4" w:uiPriority="63"/>
+    <w:lsdException w:name="Medium Shading 2 Accent 4" w:uiPriority="64"/>
+    <w:lsdException w:name="Medium List 1 Accent 4" w:uiPriority="65"/>
+    <w:lsdException w:name="Medium List 2 Accent 4" w:uiPriority="66"/>
+    <w:lsdException w:name="Medium Grid 1 Accent 4" w:uiPriority="67"/>
+    <w:lsdException w:name="Medium Grid 2 Accent 4" w:uiPriority="68"/>
+    <w:lsdException w:name="Medium Grid 3 Accent 4" w:uiPriority="69"/>
+    <w:lsdException w:name="Dark List Accent 4" w:uiPriority="70"/>
+    <w:lsdException w:name="Colorful Shading Accent 4" w:uiPriority="71"/>
+    <w:lsdException w:name="Colorful List Accent 4" w:uiPriority="72"/>
+    <w:lsdException w:name="Colorful Grid Accent 4" w:uiPriority="73"/>
+    <w:lsdException w:name="Light Shading Accent 5" w:uiPriority="60"/>
+    <w:lsdException w:name="Light List Accent 5" w:uiPriority="61"/>
+    <w:lsdException w:name="Light Grid Accent 5" w:uiPriority="62"/>
+    <w:lsdException w:name="Medium Shading 1 Accent 5" w:uiPriority="63"/>
+    <w:lsdException w:name="Medium Shading 2 Accent 5" w:uiPriority="64"/>
+    <w:lsdException w:name="Medium List 1 Accent 5" w:uiPriority="65"/>
+    <w:lsdException w:name="Medium List 2 Accent 5" w:uiPriority="66"/>
+    <w:lsdException w:name="Medium Grid 1 Accent 5" w:uiPriority="67"/>
+    <w:lsdException w:name="Medium Grid 2 Accent 5" w:uiPriority="68"/>
+    <w:lsdException w:name="Medium Grid 3 Accent 5" w:uiPriority="69"/>
+    <w:lsdException w:name="Dark List Accent 5" w:uiPriority="70"/>
+    <w:lsdException w:name="Colorful Shading Accent 5" w:uiPriority="71"/>
+    <w:lsdException w:name="Colorful List Accent 5" w:uiPriority="72"/>
+    <w:lsdException w:name="Colorful Grid Accent 5" w:uiPriority="73"/>
+    <w:lsdException w:name="Light Shading Accent 6" w:uiPriority="60"/>
+    <w:lsdException w:name="Light List Accent 6" w:uiPriority="61"/>
+    <w:lsdException w:name="Light Grid Accent 6" w:uiPriority="62"/>
+    <w:lsdException w:name="Medium Shading 1 Accent 6" w:uiPriority="63"/>
+    <w:lsdException w:name="Medium Shading 2 Accent 6" w:uiPriority="64"/>
+    <w:lsdException w:name="Medium List 1 Accent 6" w:uiPriority="65"/>
+    <w:lsdException w:name="Medium List 2 Accent 6" w:uiPriority="66"/>
+    <w:lsdException w:name="Medium Grid 1 Accent 6" w:uiPriority="67"/>
+    <w:lsdException w:name="Medium Grid 2 Accent 6" w:uiPriority="68"/>
+    <w:lsdException w:name="Medium Grid 3 Accent 6" w:uiPriority="69"/>
+    <w:lsdException w:name="Dark List Accent 6" w:uiPriority="70"/>
+    <w:lsdException w:name="Colorful Shading Accent 6" w:uiPriority="71"/>
+    <w:lsdException w:name="Colorful List Accent 6" w:uiPriority="72"/>
+    <w:lsdException w:name="Colorful Grid Accent 6" w:uiPriority="73"/>
+    <w:lsdException w:name="Subtle Emphasis" w:uiPriority="19" w:qFormat="1"/>
+    <w:lsdException w:name="Intense Emphasis" w:uiPriority="21"/>
+    <w:lsdException w:name="Subtle Reference" w:uiPriority="31" w:qFormat="1"/>
+    <w:lsdException w:name="Intense Reference" w:uiPriority="32" w:qFormat="1"/>
+    <w:lsdException w:name="Book Title" w:uiPriority="33" w:qFormat="1"/>
+    <w:lsdException w:name="Bibliography" w:semiHidden="1" w:uiPriority="37" w:unhideWhenUsed="1"/>
+    <w:lsdException w:name="TOC Heading" w:semiHidden="1" w:uiPriority="39" w:unhideWhenUsed="1" w:qFormat="1"/>
+    <w:lsdException w:name="Plain Table 1" w:uiPriority="41"/>
+    <w:lsdException w:name="Plain Table 2" w:uiPriority="42"/>
+    <w:lsdException w:name="Plain Table 3" w:uiPriority="43"/>
+    <w:lsdException w:name="Plain Table 4" w:uiPriority="44"/>
+    <w:lsdException w:name="Plain Table 5" w:uiPriority="45"/>
+    <w:lsdException w:name="Grid Table Light" w:uiPriority="40"/>
+    <w:lsdException w:name="Grid Table 1 Light" w:uiPriority="46"/>
+    <w:lsdException w:name="Grid Table 2" w:uiPriority="47"/>
+    <w:lsdException w:name="Grid Table 3" w:uiPriority="48"/>
+    <w:lsdException w:name="Grid Table 4" w:uiPriority="49"/>
+    <w:lsdException w:name="Grid Table 5 Dark" w:uiPriority="50"/>
+    <w:lsdException w:name="Grid Table 6 Colorful" w:uiPriority="51"/>
+    <w:lsdException w:name="Grid Table 7 Colorful" w:uiPriority="52"/>
+    <w:lsdException w:name="Grid Table 1 Light Accent 1" w:uiPriority="46"/>
+    <w:lsdException w:name="Grid Table 2 Accent 1" w:uiPriority="47"/>
+    <w:lsdException w:name="Grid Table 3 Accent 1" w:uiPriority="48"/>
+    <w:lsdException w:name="Grid Table 4 Accent 1" w:uiPriority="49"/>
+    <w:lsdException w:name="Grid Table 5 Dark Accent 1" w:uiPriority="50"/>
+    <w:lsdException w:name="Grid Table 6 Colorful Accent 1" w:uiPriority="51"/>
+    <w:lsdException w:name="Grid Table 7 Colorful Accent 1" w:uiPriority="52"/>
+    <w:lsdException w:name="Grid Table 1 Light Accent 2" w:uiPriority="46"/>
+    <w:lsdException w:name="Grid Table 2 Accent 2" w:uiPriority="47"/>
+    <w:lsdException w:name="Grid Table 3 Accent 2" w:uiPriority="48"/>
+    <w:lsdException w:name="Grid Table 4 Accent 2" w:uiPriority="49"/>
+    <w:lsdException w:name="Grid Table 5 Dark Accent 2" w:uiPriority="50"/>
+    <w:lsdException w:name="Grid Table 6 Colorful Accent 2" w:uiPriority="51"/>
+    <w:lsdException w:name="Grid Table 7 Colorful Accent 2" w:uiPriority="52"/>
+    <w:lsdException w:name="Grid Table 1 Light Accent 3" w:uiPriority="46"/>
+    <w:lsdException w:name="Grid Table 2 Accent 3" w:uiPriority="47"/>
+    <w:lsdException w:name="Grid Table 3 Accent 3" w:uiPriority="48"/>
+    <w:lsdException w:name="Grid Table 4 Accent 3" w:uiPriority="49"/>
+    <w:lsdException w:name="Grid Table 5 Dark Accent 3" w:uiPriority="50"/>
+    <w:lsdException w:name="Grid Table 6 Colorful Accent 3" w:uiPriority="51"/>
+    <w:lsdException w:name="Grid Table 7 Colorful Accent 3" w:uiPriority="52"/>
+    <w:lsdException w:name="Grid Table 1 Light Accent 4" w:uiPriority="46"/>
+    <w:lsdException w:name="Grid Table 2 Accent 4" w:uiPriority="47"/>
+    <w:lsdException w:name="Grid Table 3 Accent 4" w:uiPriority="48"/>
+    <w:lsdException w:name="Grid Table 4 Accent 4" w:uiPriority="49"/>
+    <w:lsdException w:name="Grid Table 5 Dark Accent 4" w:uiPriority="50"/>
+    <w:lsdException w:name="Grid Table 6 Colorful Accent 4" w:uiPriority="51"/>
+    <w:lsdException w:name="Grid Table 7 Colorful Accent 4" w:uiPriority="52"/>
+    <w:lsdException w:name="Grid Table 1 Light Accent 5" w:uiPriority="46"/>
+    <w:lsdException w:name="Grid Table 2 Accent 5" w:uiPriority="47"/>
+    <w:lsdException w:name="Grid Table 3 Accent 5" w:uiPriority="48"/>
+    <w:lsdException w:name="Grid Table 4 Accent 5" w:uiPriority="49"/>
+    <w:lsdException w:name="Grid Table 5 Dark Accent 5" w:uiPriority="50"/>
+    <w:lsdException w:name="Grid Table 6 Colorful Accent 5" w:uiPriority="51"/>
+    <w:lsdException w:name="Grid Table 7 Colorful Accent 5" w:uiPriority="52"/>
+    <w:lsdException w:name="Grid Table 1 Light Accent 6" w:uiPriority="46"/>
+    <w:lsdException w:name="Grid Table 2 Accent 6" w:uiPriority="47"/>
+    <w:lsdException w:name="Grid Table 3 Accent 6" w:uiPriority="48"/>
+    <w:lsdException w:name="Grid Table 4 Accent 6" w:uiPriority="49"/>
+    <w:lsdException w:name="Grid Table 5 Dark Accent 6" w:uiPriority="50"/>
+    <w:lsdException w:name="Grid Table 6 Colorful Accent 6" w:uiPriority="51"/>
+    <w:lsdException w:name="Grid Table 7 Colorful Accent 6" w:uiPriority="52"/>
+    <w:lsdException w:name="List Table 1 Light" w:uiPriority="46"/>
+    <w:lsdException w:name="List Table 2" w:uiPriority="47"/>
+    <w:lsdException w:name="List Table 3" w:uiPriority="48"/>
+    <w:lsdException w:name="List Table 4" w:uiPriority="49"/>
+    <w:lsdException w:name="List Table 5 Dark" w:uiPriority="50"/>
+    <w:lsdException w:name="List Table 6 Colorful" w:uiPriority="51"/>
+    <w:lsdException w:name="List Table 7 Colorful" w:uiPriority="52"/>
+    <w:lsdException w:name="List Table 1 Light Accent 1" w:uiPriority="46"/>
+    <w:lsdException w:name="List Table 2 Accent 1" w:uiPriority="47"/>
+    <w:lsdException w:name="List Table 3 Accent 1" w:uiPriority="48"/>
+    <w:lsdException w:name="List Table 4 Accent 1" w:uiPriority="49"/>
+    <w:lsdException w:name="List Table 5 Dark Accent 1" w:uiPriority="50"/>
+    <w:lsdException w:name="List Table 6 Colorful Accent 1" w:uiPriority="51"/>
+    <w:lsdException w:name="List Table 7 Colorful Accent 1" w:uiPriority="52"/>
+    <w:lsdException w:name="List Table 1 Light Accent 2" w:uiPriority="46"/>
+    <w:lsdException w:name="List Table 2 Accent 2" w:uiPriority="47"/>
+    <w:lsdException w:name="List Table 3 Accent 2" w:uiPriority="48"/>
+    <w:lsdException w:name="List Table 4 Accent 2" w:uiPriority="49"/>
+    <w:lsdException w:name="List Table 5 Dark Accent 2" w:uiPriority="50"/>
+    <w:lsdException w:name="List Table 6 Colorful Accent 2" w:uiPriority="51"/>
+    <w:lsdException w:name="List Table 7 Colorful Accent 2" w:uiPriority="52"/>
+    <w:lsdException w:name="List Table 1 Light Accent 3" w:uiPriority="46"/>
+    <w:lsdException w:name="List Table 2 Accent 3" w:uiPriority="47"/>
+    <w:lsdException w:name="List Table 3 Accent 3" w:uiPriority="48"/>
+    <w:lsdException w:name="List Table 4 Accent 3" w:uiPriority="49"/>
+    <w:lsdException w:name="List Table 5 Dark Accent 3" w:uiPriority="50"/>
+    <w:lsdException w:name="List Table 6 Colorful Accent 3" w:uiPriority="51"/>
+    <w:lsdException w:name="List Table 7 Colorful Accent 3" w:uiPriority="52"/>
+    <w:lsdException w:name="List Table 1 Light Accent 4" w:uiPriority="46"/>
+    <w:lsdException w:name="List Table 2 Accent 4" w:uiPriority="47"/>
+    <w:lsdException w:name="List Table 3 Accent 4" w:uiPriority="48"/>
+    <w:lsdException w:name="List Table 4 Accent 4" w:uiPriority="49"/>
+    <w:lsdException w:name="List Table 5 Dark Accent 4" w:uiPriority="50"/>
+    <w:lsdException w:name="List Table 6 Colorful Accent 4" w:uiPriority="51"/>
+    <w:lsdException w:name="List Table 7 Colorful Accent 4" w:uiPriority="52"/>
+    <w:lsdException w:name="List Table 1 Light Accent 5" w:uiPriority="46"/>
+    <w:lsdException w:name="List Table 2 Accent 5" w:uiPriority="47"/>
+    <w:lsdException w:name="List Table 3 Accent 5" w:uiPriority="48"/>
+    <w:lsdException w:name="List Table 4 Accent 5" w:uiPriority="49"/>
+    <w:lsdException w:name="List Table 5 Dark Accent 5" w:uiPriority="50"/>
+    <w:lsdException w:name="List Table 6 Colorful Accent 5" w:uiPriority="51"/>
+    <w:lsdException w:name="List Table 7 Colorful Accent 5" w:uiPriority="52"/>
+    <w:lsdException w:name="List Table 1 Light Accent 6" w:uiPriority="46"/>
+    <w:lsdException w:name="List Table 2 Accent 6" w:uiPriority="47"/>
+    <w:lsdException w:name="List Table 3 Accent 6" w:uiPriority="48"/>
+    <w:lsdException w:name="List Table 4 Accent 6" w:uiPriority="49"/>
+    <w:lsdException w:name="List Table 5 Dark Accent 6" w:uiPriority="50"/>
+    <w:lsdException w:name="List Table 6 Colorful Accent 6" w:uiPriority="51"/>
+    <w:lsdException w:name="List Table 7 Colorful Accent 6" w:uiPriority="52"/>
+    <w:lsdException w:name="Mention" w:semiHidden="1" w:unhideWhenUsed="1"/>
+    <w:lsdException w:name="Smart Hyperlink" w:semiHidden="1" w:unhideWhenUsed="1"/>
+    <w:lsdException w:name="Hashtag" w:semiHidden="1" w:unhideWhenUsed="1"/>
+    <w:lsdException w:name="Unresolved Mention" w:semiHidden="1" w:unhideWhenUsed="1"/>
+    <w:lsdException w:name="Smart Link" w:semiHidden="1" w:unhideWhenUsed="1"/>
   </w:latentStyles>
-  <w:style w:type="paragraph" w:default="1" w:styleId="Normal">
+  <w:style w:type="paragraph" w:default="1" w:styleId="Standard">
     <w:name w:val="Normal"/>
     <w:qFormat/>
     <w:rsid w:val="0055624A"/>
@@ -7568,11 +7668,11 @@
       <w:sz w:val="24"/>
     </w:rPr>
   </w:style>
-  <w:style w:type="paragraph" w:styleId="Heading1">
+  <w:style w:type="paragraph" w:styleId="berschrift1">
     <w:name w:val="heading 1"/>
-    <w:basedOn w:val="Normal"/>
-    <w:next w:val="Normal"/>
-    <w:link w:val="Heading1Char"/>
+    <w:basedOn w:val="Standard"/>
+    <w:next w:val="Standard"/>
+    <w:link w:val="berschrift1Zchn"/>
     <w:uiPriority w:val="9"/>
     <w:qFormat/>
     <w:rsid w:val="00243EFC"/>
@@ -7592,11 +7692,11 @@
       <w:szCs w:val="32"/>
     </w:rPr>
   </w:style>
-  <w:style w:type="paragraph" w:styleId="Heading2">
+  <w:style w:type="paragraph" w:styleId="berschrift2">
     <w:name w:val="heading 2"/>
-    <w:basedOn w:val="Normal"/>
-    <w:next w:val="Normal"/>
-    <w:link w:val="Heading2Char"/>
+    <w:basedOn w:val="Standard"/>
+    <w:next w:val="Standard"/>
+    <w:link w:val="berschrift2Zchn"/>
     <w:uiPriority w:val="9"/>
     <w:unhideWhenUsed/>
     <w:qFormat/>
@@ -7619,11 +7719,11 @@
       <w:szCs w:val="26"/>
     </w:rPr>
   </w:style>
-  <w:style w:type="paragraph" w:styleId="Heading3">
+  <w:style w:type="paragraph" w:styleId="berschrift3">
     <w:name w:val="heading 3"/>
-    <w:basedOn w:val="Normal"/>
-    <w:next w:val="Normal"/>
-    <w:link w:val="Heading3Char"/>
+    <w:basedOn w:val="Standard"/>
+    <w:next w:val="Standard"/>
+    <w:link w:val="berschrift3Zchn"/>
     <w:uiPriority w:val="9"/>
     <w:unhideWhenUsed/>
     <w:qFormat/>
@@ -7644,11 +7744,11 @@
       <w:szCs w:val="24"/>
     </w:rPr>
   </w:style>
-  <w:style w:type="paragraph" w:styleId="Heading4">
+  <w:style w:type="paragraph" w:styleId="berschrift4">
     <w:name w:val="heading 4"/>
-    <w:basedOn w:val="Normal"/>
-    <w:next w:val="Normal"/>
-    <w:link w:val="Heading4Char"/>
+    <w:basedOn w:val="Standard"/>
+    <w:next w:val="Standard"/>
+    <w:link w:val="berschrift4Zchn"/>
     <w:uiPriority w:val="9"/>
     <w:unhideWhenUsed/>
     <w:qFormat/>
@@ -7669,11 +7769,11 @@
       <w:iCs/>
     </w:rPr>
   </w:style>
-  <w:style w:type="paragraph" w:styleId="Heading5">
+  <w:style w:type="paragraph" w:styleId="berschrift5">
     <w:name w:val="heading 5"/>
-    <w:basedOn w:val="Normal"/>
-    <w:next w:val="Normal"/>
-    <w:link w:val="Heading5Char"/>
+    <w:basedOn w:val="Standard"/>
+    <w:next w:val="Standard"/>
+    <w:link w:val="berschrift5Zchn"/>
     <w:uiPriority w:val="9"/>
     <w:semiHidden/>
     <w:unhideWhenUsed/>
@@ -7693,11 +7793,11 @@
       <w:color w:val="2F5496" w:themeColor="accent1" w:themeShade="BF"/>
     </w:rPr>
   </w:style>
-  <w:style w:type="paragraph" w:styleId="Heading6">
+  <w:style w:type="paragraph" w:styleId="berschrift6">
     <w:name w:val="heading 6"/>
-    <w:basedOn w:val="Normal"/>
-    <w:next w:val="Normal"/>
-    <w:link w:val="Heading6Char"/>
+    <w:basedOn w:val="Standard"/>
+    <w:next w:val="Standard"/>
+    <w:link w:val="berschrift6Zchn"/>
     <w:uiPriority w:val="9"/>
     <w:semiHidden/>
     <w:unhideWhenUsed/>
@@ -7718,11 +7818,11 @@
       <w:color w:val="1F3763" w:themeColor="accent1" w:themeShade="7F"/>
     </w:rPr>
   </w:style>
-  <w:style w:type="paragraph" w:styleId="Heading7">
+  <w:style w:type="paragraph" w:styleId="berschrift7">
     <w:name w:val="heading 7"/>
-    <w:basedOn w:val="Normal"/>
-    <w:next w:val="Normal"/>
-    <w:link w:val="Heading7Char"/>
+    <w:basedOn w:val="Standard"/>
+    <w:next w:val="Standard"/>
+    <w:link w:val="berschrift7Zchn"/>
     <w:uiPriority w:val="9"/>
     <w:semiHidden/>
     <w:unhideWhenUsed/>
@@ -7745,11 +7845,11 @@
       <w:color w:val="1F3763" w:themeColor="accent1" w:themeShade="7F"/>
     </w:rPr>
   </w:style>
-  <w:style w:type="paragraph" w:styleId="Heading8">
+  <w:style w:type="paragraph" w:styleId="berschrift8">
     <w:name w:val="heading 8"/>
-    <w:basedOn w:val="Normal"/>
-    <w:next w:val="Normal"/>
-    <w:link w:val="Heading8Char"/>
+    <w:basedOn w:val="Standard"/>
+    <w:next w:val="Standard"/>
+    <w:link w:val="berschrift8Zchn"/>
     <w:uiPriority w:val="9"/>
     <w:semiHidden/>
     <w:unhideWhenUsed/>
@@ -7772,11 +7872,11 @@
       <w:szCs w:val="21"/>
     </w:rPr>
   </w:style>
-  <w:style w:type="paragraph" w:styleId="Heading9">
+  <w:style w:type="paragraph" w:styleId="berschrift9">
     <w:name w:val="heading 9"/>
-    <w:basedOn w:val="Normal"/>
-    <w:next w:val="Normal"/>
-    <w:link w:val="Heading9Char"/>
+    <w:basedOn w:val="Standard"/>
+    <w:next w:val="Standard"/>
+    <w:link w:val="berschrift9Zchn"/>
     <w:uiPriority w:val="9"/>
     <w:semiHidden/>
     <w:unhideWhenUsed/>
@@ -7801,18 +7901,17 @@
       <w:szCs w:val="21"/>
     </w:rPr>
   </w:style>
-  <w:style w:type="character" w:default="1" w:styleId="DefaultParagraphFont">
+  <w:style w:type="character" w:default="1" w:styleId="Absatz-Standardschriftart">
     <w:name w:val="Default Paragraph Font"/>
     <w:uiPriority w:val="1"/>
     <w:semiHidden/>
     <w:unhideWhenUsed/>
   </w:style>
-  <w:style w:type="table" w:default="1" w:styleId="TableNormal">
+  <w:style w:type="table" w:default="1" w:styleId="NormaleTabelle">
     <w:name w:val="Normal Table"/>
     <w:uiPriority w:val="99"/>
     <w:semiHidden/>
     <w:unhideWhenUsed/>
-    <w:qFormat/>
     <w:tblPr>
       <w:tblInd w:w="0" w:type="dxa"/>
       <w:tblCellMar>
@@ -7823,15 +7922,15 @@
       </w:tblCellMar>
     </w:tblPr>
   </w:style>
-  <w:style w:type="numbering" w:default="1" w:styleId="NoList">
+  <w:style w:type="numbering" w:default="1" w:styleId="KeineListe">
     <w:name w:val="No List"/>
     <w:uiPriority w:val="99"/>
     <w:semiHidden/>
     <w:unhideWhenUsed/>
   </w:style>
-  <w:style w:type="paragraph" w:styleId="ListParagraph">
+  <w:style w:type="paragraph" w:styleId="Listenabsatz">
     <w:name w:val="List Paragraph"/>
-    <w:basedOn w:val="Normal"/>
+    <w:basedOn w:val="Standard"/>
     <w:uiPriority w:val="34"/>
     <w:qFormat/>
     <w:rsid w:val="007A0A28"/>
@@ -7840,16 +7939,15 @@
       <w:contextualSpacing/>
     </w:pPr>
   </w:style>
-  <w:style w:type="table" w:styleId="TableGrid">
+  <w:style w:type="table" w:styleId="Tabellenraster">
     <w:name w:val="Table Grid"/>
-    <w:basedOn w:val="TableNormal"/>
+    <w:basedOn w:val="NormaleTabelle"/>
     <w:uiPriority w:val="39"/>
     <w:rsid w:val="00A62B8F"/>
     <w:pPr>
       <w:spacing w:after="0" w:line="240" w:lineRule="auto"/>
     </w:pPr>
     <w:tblPr>
-      <w:tblInd w:w="0" w:type="dxa"/>
       <w:tblBorders>
         <w:top w:val="single" w:sz="4" w:space="0" w:color="auto"/>
         <w:left w:val="single" w:sz="4" w:space="0" w:color="auto"/>
@@ -7858,17 +7956,11 @@
         <w:insideH w:val="single" w:sz="4" w:space="0" w:color="auto"/>
         <w:insideV w:val="single" w:sz="4" w:space="0" w:color="auto"/>
       </w:tblBorders>
-      <w:tblCellMar>
-        <w:top w:w="0" w:type="dxa"/>
-        <w:left w:w="108" w:type="dxa"/>
-        <w:bottom w:w="0" w:type="dxa"/>
-        <w:right w:w="108" w:type="dxa"/>
-      </w:tblCellMar>
     </w:tblPr>
   </w:style>
-  <w:style w:type="character" w:styleId="PlaceholderText">
+  <w:style w:type="character" w:styleId="Platzhaltertext">
     <w:name w:val="Placeholder Text"/>
-    <w:basedOn w:val="DefaultParagraphFont"/>
+    <w:basedOn w:val="Absatz-Standardschriftart"/>
     <w:uiPriority w:val="99"/>
     <w:semiHidden/>
     <w:rsid w:val="006A665E"/>
@@ -7876,10 +7968,10 @@
       <w:color w:val="808080"/>
     </w:rPr>
   </w:style>
-  <w:style w:type="character" w:customStyle="1" w:styleId="Heading1Char">
-    <w:name w:val="Heading 1 Char"/>
-    <w:basedOn w:val="DefaultParagraphFont"/>
-    <w:link w:val="Heading1"/>
+  <w:style w:type="character" w:customStyle="1" w:styleId="berschrift1Zchn">
+    <w:name w:val="Überschrift 1 Zchn"/>
+    <w:basedOn w:val="Absatz-Standardschriftart"/>
+    <w:link w:val="berschrift1"/>
     <w:uiPriority w:val="9"/>
     <w:rsid w:val="0089694E"/>
     <w:rPr>
@@ -7889,10 +7981,10 @@
       <w:szCs w:val="32"/>
     </w:rPr>
   </w:style>
-  <w:style w:type="character" w:customStyle="1" w:styleId="Heading2Char">
-    <w:name w:val="Heading 2 Char"/>
-    <w:basedOn w:val="DefaultParagraphFont"/>
-    <w:link w:val="Heading2"/>
+  <w:style w:type="character" w:customStyle="1" w:styleId="berschrift2Zchn">
+    <w:name w:val="Überschrift 2 Zchn"/>
+    <w:basedOn w:val="Absatz-Standardschriftart"/>
+    <w:link w:val="berschrift2"/>
     <w:uiPriority w:val="9"/>
     <w:rsid w:val="003B53A1"/>
     <w:rPr>
@@ -7902,10 +7994,10 @@
       <w:szCs w:val="26"/>
     </w:rPr>
   </w:style>
-  <w:style w:type="character" w:customStyle="1" w:styleId="Heading3Char">
-    <w:name w:val="Heading 3 Char"/>
-    <w:basedOn w:val="DefaultParagraphFont"/>
-    <w:link w:val="Heading3"/>
+  <w:style w:type="character" w:customStyle="1" w:styleId="berschrift3Zchn">
+    <w:name w:val="Überschrift 3 Zchn"/>
+    <w:basedOn w:val="Absatz-Standardschriftart"/>
+    <w:link w:val="berschrift3"/>
     <w:uiPriority w:val="9"/>
     <w:rsid w:val="001326B9"/>
     <w:rPr>
@@ -7915,10 +8007,10 @@
       <w:szCs w:val="24"/>
     </w:rPr>
   </w:style>
-  <w:style w:type="character" w:customStyle="1" w:styleId="Heading4Char">
-    <w:name w:val="Heading 4 Char"/>
-    <w:basedOn w:val="DefaultParagraphFont"/>
-    <w:link w:val="Heading4"/>
+  <w:style w:type="character" w:customStyle="1" w:styleId="berschrift4Zchn">
+    <w:name w:val="Überschrift 4 Zchn"/>
+    <w:basedOn w:val="Absatz-Standardschriftart"/>
+    <w:link w:val="berschrift4"/>
     <w:uiPriority w:val="9"/>
     <w:rsid w:val="00FA75B4"/>
     <w:rPr>
@@ -7928,10 +8020,10 @@
       <w:sz w:val="24"/>
     </w:rPr>
   </w:style>
-  <w:style w:type="character" w:customStyle="1" w:styleId="Heading5Char">
-    <w:name w:val="Heading 5 Char"/>
-    <w:basedOn w:val="DefaultParagraphFont"/>
-    <w:link w:val="Heading5"/>
+  <w:style w:type="character" w:customStyle="1" w:styleId="berschrift5Zchn">
+    <w:name w:val="Überschrift 5 Zchn"/>
+    <w:basedOn w:val="Absatz-Standardschriftart"/>
+    <w:link w:val="berschrift5"/>
     <w:uiPriority w:val="9"/>
     <w:semiHidden/>
     <w:rsid w:val="002D0E03"/>
@@ -7941,10 +8033,10 @@
       <w:sz w:val="24"/>
     </w:rPr>
   </w:style>
-  <w:style w:type="character" w:customStyle="1" w:styleId="Heading6Char">
-    <w:name w:val="Heading 6 Char"/>
-    <w:basedOn w:val="DefaultParagraphFont"/>
-    <w:link w:val="Heading6"/>
+  <w:style w:type="character" w:customStyle="1" w:styleId="berschrift6Zchn">
+    <w:name w:val="Überschrift 6 Zchn"/>
+    <w:basedOn w:val="Absatz-Standardschriftart"/>
+    <w:link w:val="berschrift6"/>
     <w:uiPriority w:val="9"/>
     <w:semiHidden/>
     <w:rsid w:val="002D0E03"/>
@@ -7954,10 +8046,10 @@
       <w:sz w:val="24"/>
     </w:rPr>
   </w:style>
-  <w:style w:type="character" w:customStyle="1" w:styleId="Heading7Char">
-    <w:name w:val="Heading 7 Char"/>
-    <w:basedOn w:val="DefaultParagraphFont"/>
-    <w:link w:val="Heading7"/>
+  <w:style w:type="character" w:customStyle="1" w:styleId="berschrift7Zchn">
+    <w:name w:val="Überschrift 7 Zchn"/>
+    <w:basedOn w:val="Absatz-Standardschriftart"/>
+    <w:link w:val="berschrift7"/>
     <w:uiPriority w:val="9"/>
     <w:semiHidden/>
     <w:rsid w:val="002D0E03"/>
@@ -7969,10 +8061,10 @@
       <w:sz w:val="24"/>
     </w:rPr>
   </w:style>
-  <w:style w:type="character" w:customStyle="1" w:styleId="Heading8Char">
-    <w:name w:val="Heading 8 Char"/>
-    <w:basedOn w:val="DefaultParagraphFont"/>
-    <w:link w:val="Heading8"/>
+  <w:style w:type="character" w:customStyle="1" w:styleId="berschrift8Zchn">
+    <w:name w:val="Überschrift 8 Zchn"/>
+    <w:basedOn w:val="Absatz-Standardschriftart"/>
+    <w:link w:val="berschrift8"/>
     <w:uiPriority w:val="9"/>
     <w:semiHidden/>
     <w:rsid w:val="002D0E03"/>
@@ -7983,10 +8075,10 @@
       <w:szCs w:val="21"/>
     </w:rPr>
   </w:style>
-  <w:style w:type="character" w:customStyle="1" w:styleId="Heading9Char">
-    <w:name w:val="Heading 9 Char"/>
-    <w:basedOn w:val="DefaultParagraphFont"/>
-    <w:link w:val="Heading9"/>
+  <w:style w:type="character" w:customStyle="1" w:styleId="berschrift9Zchn">
+    <w:name w:val="Überschrift 9 Zchn"/>
+    <w:basedOn w:val="Absatz-Standardschriftart"/>
+    <w:link w:val="berschrift9"/>
     <w:uiPriority w:val="9"/>
     <w:semiHidden/>
     <w:rsid w:val="002D0E03"/>
@@ -8001,7 +8093,7 @@
   </w:style>
   <w:style w:type="paragraph" w:customStyle="1" w:styleId="Acknowledgement">
     <w:name w:val="Acknowledgement"/>
-    <w:basedOn w:val="Normal"/>
+    <w:basedOn w:val="Standard"/>
     <w:qFormat/>
     <w:rsid w:val="00C32DA7"/>
     <w:pPr>
@@ -8014,7 +8106,7 @@
   </w:style>
   <w:style w:type="paragraph" w:customStyle="1" w:styleId="Abstract">
     <w:name w:val="Abstract"/>
-    <w:basedOn w:val="Normal"/>
+    <w:basedOn w:val="Standard"/>
     <w:qFormat/>
     <w:rsid w:val="00C32DA7"/>
     <w:pPr>
@@ -8030,7 +8122,7 @@
   </w:style>
   <w:style w:type="paragraph" w:customStyle="1" w:styleId="Abstrak">
     <w:name w:val="Abstrak"/>
-    <w:basedOn w:val="Normal"/>
+    <w:basedOn w:val="Standard"/>
     <w:qFormat/>
     <w:rsid w:val="00C32DA7"/>
     <w:pPr>
@@ -8047,7 +8139,7 @@
   </w:style>
   <w:style w:type="paragraph" w:customStyle="1" w:styleId="Content">
     <w:name w:val="Content"/>
-    <w:basedOn w:val="Normal"/>
+    <w:basedOn w:val="Standard"/>
     <w:qFormat/>
     <w:rsid w:val="00D03CCC"/>
     <w:pPr>
@@ -8063,7 +8155,7 @@
   </w:style>
   <w:style w:type="paragraph" w:customStyle="1" w:styleId="ListofTable">
     <w:name w:val="List of Table"/>
-    <w:basedOn w:val="Normal"/>
+    <w:basedOn w:val="Standard"/>
     <w:qFormat/>
     <w:rsid w:val="00D03CCC"/>
     <w:pPr>
@@ -8076,7 +8168,7 @@
   </w:style>
   <w:style w:type="paragraph" w:customStyle="1" w:styleId="Listoffigure">
     <w:name w:val="List of figure"/>
-    <w:basedOn w:val="Normal"/>
+    <w:basedOn w:val="Standard"/>
     <w:qFormat/>
     <w:rsid w:val="00243EFC"/>
     <w:pPr>
@@ -8089,7 +8181,7 @@
   </w:style>
   <w:style w:type="paragraph" w:customStyle="1" w:styleId="Listofsymbol">
     <w:name w:val="List of symbol"/>
-    <w:basedOn w:val="Normal"/>
+    <w:basedOn w:val="Standard"/>
     <w:qFormat/>
     <w:rsid w:val="00243EFC"/>
     <w:pPr>
@@ -8100,9 +8192,9 @@
       <w:b/>
     </w:rPr>
   </w:style>
-  <w:style w:type="character" w:styleId="Emphasis">
+  <w:style w:type="character" w:styleId="Hervorhebung">
     <w:name w:val="Emphasis"/>
-    <w:basedOn w:val="DefaultParagraphFont"/>
+    <w:basedOn w:val="Absatz-Standardschriftart"/>
     <w:uiPriority w:val="20"/>
     <w:rsid w:val="00243EFC"/>
     <w:rPr>
@@ -8112,7 +8204,7 @@
   </w:style>
   <w:style w:type="paragraph" w:customStyle="1" w:styleId="Listofappendix">
     <w:name w:val="List of appendix"/>
-    <w:basedOn w:val="Normal"/>
+    <w:basedOn w:val="Standard"/>
     <w:qFormat/>
     <w:rsid w:val="00243EFC"/>
     <w:pPr>
@@ -8126,7 +8218,7 @@
   <w:style w:type="paragraph" w:customStyle="1" w:styleId="Itemiseda">
     <w:name w:val="Itemised a"/>
     <w:aliases w:val="b,c"/>
-    <w:basedOn w:val="Normal"/>
+    <w:basedOn w:val="Standard"/>
     <w:qFormat/>
     <w:rsid w:val="00BF7B5B"/>
     <w:pPr>
@@ -8138,7 +8230,7 @@
   </w:style>
   <w:style w:type="paragraph" w:customStyle="1" w:styleId="Reference">
     <w:name w:val="Reference"/>
-    <w:basedOn w:val="Normal"/>
+    <w:basedOn w:val="Standard"/>
     <w:qFormat/>
     <w:rsid w:val="00BC6DF7"/>
     <w:pPr>
@@ -8149,10 +8241,10 @@
       <w:b/>
     </w:rPr>
   </w:style>
-  <w:style w:type="paragraph" w:styleId="Caption">
+  <w:style w:type="paragraph" w:styleId="Beschriftung">
     <w:name w:val="caption"/>
-    <w:basedOn w:val="Normal"/>
-    <w:next w:val="Normal"/>
+    <w:basedOn w:val="Standard"/>
+    <w:next w:val="Standard"/>
     <w:uiPriority w:val="99"/>
     <w:unhideWhenUsed/>
     <w:qFormat/>
@@ -8166,10 +8258,10 @@
       <w:szCs w:val="18"/>
     </w:rPr>
   </w:style>
-  <w:style w:type="paragraph" w:styleId="Header">
+  <w:style w:type="paragraph" w:styleId="Kopfzeile">
     <w:name w:val="header"/>
-    <w:basedOn w:val="Normal"/>
-    <w:link w:val="HeaderChar"/>
+    <w:basedOn w:val="Standard"/>
+    <w:link w:val="KopfzeileZchn"/>
     <w:uiPriority w:val="99"/>
     <w:unhideWhenUsed/>
     <w:rsid w:val="000A6C47"/>
@@ -8182,10 +8274,10 @@
       <w:spacing w:line="240" w:lineRule="auto"/>
     </w:pPr>
   </w:style>
-  <w:style w:type="character" w:customStyle="1" w:styleId="HeaderChar">
-    <w:name w:val="Header Char"/>
-    <w:basedOn w:val="DefaultParagraphFont"/>
-    <w:link w:val="Header"/>
+  <w:style w:type="character" w:customStyle="1" w:styleId="KopfzeileZchn">
+    <w:name w:val="Kopfzeile Zchn"/>
+    <w:basedOn w:val="Absatz-Standardschriftart"/>
+    <w:link w:val="Kopfzeile"/>
     <w:uiPriority w:val="99"/>
     <w:rsid w:val="000A6C47"/>
     <w:rPr>
@@ -8193,10 +8285,10 @@
       <w:sz w:val="24"/>
     </w:rPr>
   </w:style>
-  <w:style w:type="paragraph" w:styleId="Footer">
+  <w:style w:type="paragraph" w:styleId="Fuzeile">
     <w:name w:val="footer"/>
-    <w:basedOn w:val="Normal"/>
-    <w:link w:val="FooterChar"/>
+    <w:basedOn w:val="Standard"/>
+    <w:link w:val="FuzeileZchn"/>
     <w:uiPriority w:val="99"/>
     <w:unhideWhenUsed/>
     <w:rsid w:val="000A6C47"/>
@@ -8209,10 +8301,10 @@
       <w:spacing w:line="240" w:lineRule="auto"/>
     </w:pPr>
   </w:style>
-  <w:style w:type="character" w:customStyle="1" w:styleId="FooterChar">
-    <w:name w:val="Footer Char"/>
-    <w:basedOn w:val="DefaultParagraphFont"/>
-    <w:link w:val="Footer"/>
+  <w:style w:type="character" w:customStyle="1" w:styleId="FuzeileZchn">
+    <w:name w:val="Fußzeile Zchn"/>
+    <w:basedOn w:val="Absatz-Standardschriftart"/>
+    <w:link w:val="Fuzeile"/>
     <w:uiPriority w:val="99"/>
     <w:rsid w:val="000A6C47"/>
     <w:rPr>
@@ -8222,7 +8314,7 @@
   </w:style>
   <w:style w:type="character" w:styleId="Hyperlink">
     <w:name w:val="Hyperlink"/>
-    <w:basedOn w:val="DefaultParagraphFont"/>
+    <w:basedOn w:val="Absatz-Standardschriftart"/>
     <w:uiPriority w:val="99"/>
     <w:unhideWhenUsed/>
     <w:rsid w:val="00C830AC"/>
@@ -8233,10 +8325,10 @@
       <w:u w:val="single"/>
     </w:rPr>
   </w:style>
-  <w:style w:type="paragraph" w:styleId="TableofFigures">
+  <w:style w:type="paragraph" w:styleId="Abbildungsverzeichnis">
     <w:name w:val="table of figures"/>
-    <w:basedOn w:val="Normal"/>
-    <w:next w:val="Normal"/>
+    <w:basedOn w:val="Standard"/>
+    <w:next w:val="Standard"/>
     <w:uiPriority w:val="99"/>
     <w:unhideWhenUsed/>
     <w:rsid w:val="00E753D2"/>
@@ -8253,10 +8345,10 @@
       <w:szCs w:val="20"/>
     </w:rPr>
   </w:style>
-  <w:style w:type="paragraph" w:styleId="TOCHeading">
+  <w:style w:type="paragraph" w:styleId="Inhaltsverzeichnisberschrift">
     <w:name w:val="TOC Heading"/>
-    <w:basedOn w:val="Heading1"/>
-    <w:next w:val="Normal"/>
+    <w:basedOn w:val="berschrift1"/>
+    <w:next w:val="Standard"/>
     <w:uiPriority w:val="39"/>
     <w:unhideWhenUsed/>
     <w:qFormat/>
@@ -8280,10 +8372,10 @@
       <w:lang w:val="en-US" w:eastAsia="en-US"/>
     </w:rPr>
   </w:style>
-  <w:style w:type="paragraph" w:styleId="TOC1">
+  <w:style w:type="paragraph" w:styleId="Verzeichnis1">
     <w:name w:val="toc 1"/>
-    <w:basedOn w:val="Normal"/>
-    <w:next w:val="Normal"/>
+    <w:basedOn w:val="Standard"/>
+    <w:next w:val="Standard"/>
     <w:autoRedefine/>
     <w:uiPriority w:val="39"/>
     <w:unhideWhenUsed/>
@@ -8295,10 +8387,10 @@
       </w:tabs>
     </w:pPr>
   </w:style>
-  <w:style w:type="paragraph" w:styleId="TOC2">
+  <w:style w:type="paragraph" w:styleId="Verzeichnis2">
     <w:name w:val="toc 2"/>
-    <w:basedOn w:val="Normal"/>
-    <w:next w:val="Normal"/>
+    <w:basedOn w:val="Standard"/>
+    <w:next w:val="Standard"/>
     <w:autoRedefine/>
     <w:uiPriority w:val="39"/>
     <w:unhideWhenUsed/>
@@ -8313,10 +8405,10 @@
       <w:ind w:left="1170"/>
     </w:pPr>
   </w:style>
-  <w:style w:type="paragraph" w:styleId="TOC3">
+  <w:style w:type="paragraph" w:styleId="Verzeichnis3">
     <w:name w:val="toc 3"/>
-    <w:basedOn w:val="Normal"/>
-    <w:next w:val="Normal"/>
+    <w:basedOn w:val="Standard"/>
+    <w:next w:val="Standard"/>
     <w:autoRedefine/>
     <w:uiPriority w:val="39"/>
     <w:unhideWhenUsed/>
@@ -8331,10 +8423,10 @@
       <w:ind w:left="1620"/>
     </w:pPr>
   </w:style>
-  <w:style w:type="paragraph" w:styleId="BalloonText">
+  <w:style w:type="paragraph" w:styleId="Sprechblasentext">
     <w:name w:val="Balloon Text"/>
-    <w:basedOn w:val="Normal"/>
-    <w:link w:val="BalloonTextChar"/>
+    <w:basedOn w:val="Standard"/>
+    <w:link w:val="SprechblasentextZchn"/>
     <w:uiPriority w:val="99"/>
     <w:semiHidden/>
     <w:unhideWhenUsed/>
@@ -8348,10 +8440,10 @@
       <w:szCs w:val="16"/>
     </w:rPr>
   </w:style>
-  <w:style w:type="character" w:customStyle="1" w:styleId="BalloonTextChar">
-    <w:name w:val="Balloon Text Char"/>
-    <w:basedOn w:val="DefaultParagraphFont"/>
-    <w:link w:val="BalloonText"/>
+  <w:style w:type="character" w:customStyle="1" w:styleId="SprechblasentextZchn">
+    <w:name w:val="Sprechblasentext Zchn"/>
+    <w:basedOn w:val="Absatz-Standardschriftart"/>
+    <w:link w:val="Sprechblasentext"/>
     <w:uiPriority w:val="99"/>
     <w:semiHidden/>
     <w:rsid w:val="001153AC"/>
@@ -8619,7 +8711,7 @@
   <a:extraClrSchemeLst/>
   <a:extLst>
     <a:ext uri="{05A4C25C-085E-4340-85A3-A5531E510DB2}">
-      <thm15:themeFamily xmlns="" xmlns:thm15="http://schemas.microsoft.com/office/thememl/2012/main" name="Office Theme" id="{62F939B6-93AF-4DB8-9C6B-D6C7DFDC589F}" vid="{4A3C46E8-61CC-4603-A589-7422A47A8E4A}"/>
+      <thm15:themeFamily xmlns:thm15="http://schemas.microsoft.com/office/thememl/2012/main" name="Office Theme" id="{62F939B6-93AF-4DB8-9C6B-D6C7DFDC589F}" vid="{4A3C46E8-61CC-4603-A589-7422A47A8E4A}"/>
     </a:ext>
   </a:extLst>
 </a:theme>

</xml_diff>